<commit_message>
Inclusión recursos en el cuaderno de estudio
</commit_message>
<xml_diff>
--- a/fuentes/contenidos/grado08/guion07/MA_08_07_CO.docx
+++ b/fuentes/contenidos/grado08/guion07/MA_08_07_CO.docx
@@ -2189,10 +2189,10 @@
                   <v:path o:extrusionok="f" gradientshapeok="t" o:connecttype="rect"/>
                   <o:lock v:ext="edit" aspectratio="t"/>
                 </v:shapetype>
-                <v:shape id="_x0000_i1025" type="#_x0000_t75" style="width:331.5pt;height:244.5pt" o:ole="">
+                <v:shape id="_x0000_i1025" type="#_x0000_t75" style="width:331.55pt;height:244.45pt" o:ole="">
                   <v:imagedata r:id="rId9" o:title=""/>
                 </v:shape>
-                <o:OLEObject Type="Embed" ProgID="PBrush" ShapeID="_x0000_i1025" DrawAspect="Content" ObjectID="_1514996692" r:id="rId10"/>
+                <o:OLEObject Type="Embed" ProgID="PBrush" ShapeID="_x0000_i1025" DrawAspect="Content" ObjectID="_1515042556" r:id="rId10"/>
               </w:object>
             </w:r>
           </w:p>
@@ -2940,7 +2940,7 @@
                 <v:shape id="_x0000_i1026" type="#_x0000_t75" style="width:86.25pt;height:180pt" o:ole="">
                   <v:imagedata r:id="rId11" o:title=""/>
                 </v:shape>
-                <o:OLEObject Type="Embed" ProgID="PBrush" ShapeID="_x0000_i1026" DrawAspect="Content" ObjectID="_1514996693" r:id="rId12"/>
+                <o:OLEObject Type="Embed" ProgID="PBrush" ShapeID="_x0000_i1026" DrawAspect="Content" ObjectID="_1515042557" r:id="rId12"/>
               </w:object>
             </w:r>
           </w:p>
@@ -6629,7 +6629,7 @@
                 <v:shape id="_x0000_i1027" type="#_x0000_t75" style="width:180pt;height:86.25pt" o:ole="">
                   <v:imagedata r:id="rId14" o:title=""/>
                 </v:shape>
-                <o:OLEObject Type="Embed" ProgID="PBrush" ShapeID="_x0000_i1027" DrawAspect="Content" ObjectID="_1514996694" r:id="rId15"/>
+                <o:OLEObject Type="Embed" ProgID="PBrush" ShapeID="_x0000_i1027" DrawAspect="Content" ObjectID="_1515042558" r:id="rId15"/>
               </w:object>
             </w:r>
           </w:p>
@@ -9235,8 +9235,8 @@
         <w:tblLook w:val="04A0" w:firstRow="1" w:lastRow="0" w:firstColumn="1" w:lastColumn="0" w:noHBand="0" w:noVBand="1"/>
       </w:tblPr>
       <w:tblGrid>
-        <w:gridCol w:w="2418"/>
-        <w:gridCol w:w="6410"/>
+        <w:gridCol w:w="2442"/>
+        <w:gridCol w:w="6386"/>
       </w:tblGrid>
       <w:tr>
         <w:tc>
@@ -9369,9 +9369,9 @@
                 <w:lang w:val="es-CO" w:eastAsia="es-CO"/>
               </w:rPr>
               <w:drawing>
-                <wp:inline distT="0" distB="0" distL="0" distR="0" wp14:anchorId="1ECF62AF" wp14:editId="1509906B">
-                  <wp:extent cx="3130550" cy="5125720"/>
-                  <wp:effectExtent l="0" t="0" r="0" b="0"/>
+                <wp:inline distT="0" distB="0" distL="0" distR="0" wp14:anchorId="1ECF62AF" wp14:editId="7324C026">
+                  <wp:extent cx="2604977" cy="4265187"/>
+                  <wp:effectExtent l="0" t="0" r="5080" b="2540"/>
                   <wp:docPr id="5" name="Imagen 5" descr="C:\Users\MIGUEL MUÑOZ\AppData\Local\Temp\geogebra.png"/>
                   <wp:cNvGraphicFramePr>
                     <a:graphicFrameLocks xmlns:a="http://schemas.openxmlformats.org/drawingml/2006/main" noChangeAspect="1"/>
@@ -9401,7 +9401,7 @@
                         <pic:spPr bwMode="auto">
                           <a:xfrm>
                             <a:off x="0" y="0"/>
-                            <a:ext cx="3130550" cy="5125720"/>
+                            <a:ext cx="2605618" cy="4266236"/>
                           </a:xfrm>
                           <a:prstGeom prst="rect">
                             <a:avLst/>
@@ -13547,8 +13547,8 @@
         <w:tblLook w:val="04A0" w:firstRow="1" w:lastRow="0" w:firstColumn="1" w:lastColumn="0" w:noHBand="0" w:noVBand="1"/>
       </w:tblPr>
       <w:tblGrid>
-        <w:gridCol w:w="2348"/>
-        <w:gridCol w:w="6480"/>
+        <w:gridCol w:w="2429"/>
+        <w:gridCol w:w="6399"/>
       </w:tblGrid>
       <w:tr>
         <w:tc>
@@ -13698,11 +13698,10 @@
                 <w:color w:val="000000"/>
                 <w:lang w:val="es-CO" w:eastAsia="es-CO"/>
               </w:rPr>
-              <w:lastRenderedPageBreak/>
               <w:drawing>
-                <wp:inline distT="0" distB="0" distL="0" distR="0" wp14:anchorId="48203358" wp14:editId="165E9BE6">
-                  <wp:extent cx="3823348" cy="3022600"/>
-                  <wp:effectExtent l="0" t="0" r="5715" b="6350"/>
+                <wp:inline distT="0" distB="0" distL="0" distR="0" wp14:anchorId="48203358" wp14:editId="7F0E0A2A">
+                  <wp:extent cx="2923953" cy="2311570"/>
+                  <wp:effectExtent l="0" t="0" r="0" b="0"/>
                   <wp:docPr id="7" name="Imagen 7"/>
                   <wp:cNvGraphicFramePr>
                     <a:graphicFrameLocks xmlns:a="http://schemas.openxmlformats.org/drawingml/2006/main" noChangeAspect="1"/>
@@ -13723,7 +13722,7 @@
                         <pic:spPr>
                           <a:xfrm>
                             <a:off x="0" y="0"/>
-                            <a:ext cx="3823762" cy="3022927"/>
+                            <a:ext cx="2926275" cy="2313406"/>
                           </a:xfrm>
                           <a:prstGeom prst="rect">
                             <a:avLst/>
@@ -13740,18 +13739,17 @@
             <w:pPr>
               <w:rPr>
                 <w:rFonts w:ascii="Times New Roman" w:hAnsi="Times New Roman" w:cs="Times New Roman"/>
+                <w:color w:val="000000"/>
+              </w:rPr>
+            </w:pPr>
+            <w:r>
+              <w:rPr>
+                <w:rFonts w:ascii="Times New Roman" w:hAnsi="Times New Roman" w:cs="Times New Roman"/>
                 <w:noProof/>
                 <w:color w:val="000000"/>
                 <w:lang w:val="es-CO" w:eastAsia="es-CO"/>
               </w:rPr>
-            </w:pPr>
-            <w:r>
-              <w:rPr>
-                <w:rFonts w:ascii="Times New Roman" w:hAnsi="Times New Roman" w:cs="Times New Roman"/>
-                <w:noProof/>
-                <w:color w:val="000000"/>
-                <w:lang w:val="es-CO" w:eastAsia="es-CO"/>
-              </w:rPr>
+              <w:lastRenderedPageBreak/>
               <w:t>Dejar espacio en las unidades de mil</w:t>
             </w:r>
             <w:r>
@@ -13884,15 +13882,6 @@
               </w:rPr>
               <w:t xml:space="preserve"> en mayúscula y cursiva.</w:t>
             </w:r>
-          </w:p>
-          <w:p>
-            <w:pPr>
-              <w:jc w:val="center"/>
-              <w:rPr>
-                <w:rFonts w:ascii="Times New Roman" w:hAnsi="Times New Roman" w:cs="Times New Roman"/>
-                <w:color w:val="000000"/>
-              </w:rPr>
-            </w:pPr>
           </w:p>
         </w:tc>
       </w:tr>
@@ -14258,14 +14247,7 @@
                 <w:rFonts w:ascii="Times New Roman" w:hAnsi="Times New Roman" w:cs="Times New Roman"/>
                 <w:color w:val="000000"/>
               </w:rPr>
-              <w:t>MA_08_07_CO_REC9</w:t>
-            </w:r>
-            <w:r>
-              <w:rPr>
-                <w:rFonts w:ascii="Times New Roman" w:hAnsi="Times New Roman" w:cs="Times New Roman"/>
-                <w:color w:val="000000"/>
-              </w:rPr>
-              <w:t>0</w:t>
+              <w:t>MA_08_07_CO_REC90</w:t>
             </w:r>
           </w:p>
         </w:tc>
@@ -14368,19 +14350,7 @@
               <w:rPr>
                 <w:rFonts w:ascii="Times" w:hAnsi="Times"/>
               </w:rPr>
-              <w:t>Fuente código MT</w:t>
-            </w:r>
-            <w:r>
-              <w:rPr>
-                <w:rFonts w:ascii="Times" w:hAnsi="Times"/>
-              </w:rPr>
-              <w:t>C</w:t>
-            </w:r>
-            <w:r>
-              <w:rPr>
-                <w:rFonts w:ascii="Times" w:hAnsi="Times"/>
-              </w:rPr>
-              <w:t>_09_10</w:t>
+              <w:t>Fuente código MTC_09_10</w:t>
             </w:r>
           </w:p>
         </w:tc>
@@ -15304,6 +15274,7 @@
           <w:rFonts w:ascii="Times" w:hAnsi="Times"/>
           <w:lang w:val="es-CO"/>
         </w:rPr>
+        <w:lastRenderedPageBreak/>
         <w:t>donde</w:t>
       </w:r>
       <w:proofErr w:type="gramEnd"/>
@@ -17285,7 +17256,6 @@
           <w:rFonts w:ascii="Times" w:hAnsi="Times"/>
           <w:lang w:val="es-CO"/>
         </w:rPr>
-        <w:lastRenderedPageBreak/>
         <w:t>y su representación gráfica</w:t>
       </w:r>
       <w:r>
@@ -17475,6 +17445,7 @@
                 <w:color w:val="000000"/>
                 <w:lang w:val="es-CO" w:eastAsia="es-CO"/>
               </w:rPr>
+              <w:lastRenderedPageBreak/>
               <w:drawing>
                 <wp:inline distT="0" distB="0" distL="0" distR="0" wp14:anchorId="468F93BB" wp14:editId="0D234A39">
                   <wp:extent cx="2908300" cy="3965864"/>
@@ -17667,6 +17638,7 @@
                 <w:sz w:val="18"/>
                 <w:szCs w:val="18"/>
               </w:rPr>
+              <w:lastRenderedPageBreak/>
               <w:t xml:space="preserve">Código </w:t>
             </w:r>
             <w:proofErr w:type="spellStart"/>
@@ -17998,42 +17970,7 @@
                 <w:rFonts w:ascii="Times New Roman" w:hAnsi="Times New Roman" w:cs="Times New Roman"/>
                 <w:color w:val="000000"/>
               </w:rPr>
-              <w:t>MA</w:t>
-            </w:r>
-            <w:r>
-              <w:rPr>
-                <w:rFonts w:ascii="Times New Roman" w:hAnsi="Times New Roman" w:cs="Times New Roman"/>
-                <w:color w:val="000000"/>
-              </w:rPr>
-              <w:t>_08_0</w:t>
-            </w:r>
-            <w:r>
-              <w:rPr>
-                <w:rFonts w:ascii="Times New Roman" w:hAnsi="Times New Roman" w:cs="Times New Roman"/>
-                <w:color w:val="000000"/>
-              </w:rPr>
-              <w:t>7</w:t>
-            </w:r>
-            <w:r>
-              <w:rPr>
-                <w:rFonts w:ascii="Times New Roman" w:hAnsi="Times New Roman" w:cs="Times New Roman"/>
-                <w:color w:val="000000"/>
-              </w:rPr>
-              <w:t>_CO_REC</w:t>
-            </w:r>
-            <w:r>
-              <w:rPr>
-                <w:rFonts w:ascii="Times New Roman" w:hAnsi="Times New Roman" w:cs="Times New Roman"/>
-                <w:color w:val="000000"/>
-              </w:rPr>
-              <w:t>10</w:t>
-            </w:r>
-            <w:r>
-              <w:rPr>
-                <w:rFonts w:ascii="Times New Roman" w:hAnsi="Times New Roman" w:cs="Times New Roman"/>
-                <w:color w:val="000000"/>
-              </w:rPr>
-              <w:t>0</w:t>
+              <w:t>MA_08_07_CO_REC100</w:t>
             </w:r>
           </w:p>
         </w:tc>
@@ -18058,7 +17995,6 @@
                 <w:sz w:val="18"/>
                 <w:szCs w:val="18"/>
               </w:rPr>
-              <w:lastRenderedPageBreak/>
               <w:t>Ubicación en Aula Planeta</w:t>
             </w:r>
           </w:p>
@@ -18250,6 +18186,7 @@
                 <w:sz w:val="18"/>
                 <w:szCs w:val="18"/>
               </w:rPr>
+              <w:lastRenderedPageBreak/>
               <w:t>Descripción</w:t>
             </w:r>
           </w:p>
@@ -19704,7 +19641,6 @@
           <w:rFonts w:ascii="Times" w:hAnsi="Times"/>
           <w:lang w:val="es-CO"/>
         </w:rPr>
-        <w:lastRenderedPageBreak/>
         <w:t>E</w:t>
       </w:r>
       <w:r>
@@ -19978,6 +19914,7 @@
                 <w:sz w:val="18"/>
                 <w:szCs w:val="18"/>
               </w:rPr>
+              <w:lastRenderedPageBreak/>
               <w:t>Descripción</w:t>
             </w:r>
           </w:p>
@@ -20338,7 +20275,6 @@
                 <w:sz w:val="18"/>
                 <w:szCs w:val="18"/>
               </w:rPr>
-              <w:lastRenderedPageBreak/>
               <w:t>Pie de imagen</w:t>
             </w:r>
           </w:p>
@@ -20632,21 +20568,7 @@
                 <w:rFonts w:ascii="Times New Roman" w:hAnsi="Times New Roman" w:cs="Times New Roman"/>
                 <w:color w:val="000000"/>
               </w:rPr>
-              <w:t>MA_08_07_CO_REC</w:t>
-            </w:r>
-            <w:r>
-              <w:rPr>
-                <w:rFonts w:ascii="Times New Roman" w:hAnsi="Times New Roman" w:cs="Times New Roman"/>
-                <w:color w:val="000000"/>
-              </w:rPr>
-              <w:t>11</w:t>
-            </w:r>
-            <w:r>
-              <w:rPr>
-                <w:rFonts w:ascii="Times New Roman" w:hAnsi="Times New Roman" w:cs="Times New Roman"/>
-                <w:color w:val="000000"/>
-              </w:rPr>
-              <w:t>0</w:t>
+              <w:t>MA_08_07_CO_REC110</w:t>
             </w:r>
           </w:p>
         </w:tc>
@@ -20774,6 +20696,7 @@
                 <w:sz w:val="18"/>
                 <w:szCs w:val="18"/>
               </w:rPr>
+              <w:lastRenderedPageBreak/>
               <w:t>Cambio (descripción o capturas de pantallas)</w:t>
             </w:r>
           </w:p>
@@ -20996,21 +20919,7 @@
                 <w:rFonts w:ascii="Times New Roman" w:hAnsi="Times New Roman" w:cs="Times New Roman"/>
                 <w:color w:val="000000"/>
               </w:rPr>
-              <w:t>MA_08_07_CO_REC</w:t>
-            </w:r>
-            <w:r>
-              <w:rPr>
-                <w:rFonts w:ascii="Times New Roman" w:hAnsi="Times New Roman" w:cs="Times New Roman"/>
-                <w:color w:val="000000"/>
-              </w:rPr>
-              <w:t>12</w:t>
-            </w:r>
-            <w:r>
-              <w:rPr>
-                <w:rFonts w:ascii="Times New Roman" w:hAnsi="Times New Roman" w:cs="Times New Roman"/>
-                <w:color w:val="000000"/>
-              </w:rPr>
-              <w:t>0</w:t>
+              <w:t>MA_08_07_CO_REC120</w:t>
             </w:r>
           </w:p>
         </w:tc>
@@ -21099,13 +21008,7 @@
               <w:rPr>
                 <w:rFonts w:ascii="Times" w:hAnsi="Times"/>
               </w:rPr>
-              <w:t xml:space="preserve"> </w:t>
-            </w:r>
-            <w:r>
-              <w:rPr>
-                <w:rFonts w:ascii="Times" w:hAnsi="Times"/>
-              </w:rPr>
-              <w:t>Clasifica funciones afines</w:t>
+              <w:t xml:space="preserve"> Clasifica funciones afines</w:t>
             </w:r>
           </w:p>
           <w:p>
@@ -21367,21 +21270,7 @@
                 <w:rFonts w:ascii="Times New Roman" w:hAnsi="Times New Roman" w:cs="Times New Roman"/>
                 <w:color w:val="000000"/>
               </w:rPr>
-              <w:t>MA_08_07_CO_REC</w:t>
-            </w:r>
-            <w:r>
-              <w:rPr>
-                <w:rFonts w:ascii="Times New Roman" w:hAnsi="Times New Roman" w:cs="Times New Roman"/>
-                <w:color w:val="000000"/>
-              </w:rPr>
-              <w:t>13</w:t>
-            </w:r>
-            <w:r>
-              <w:rPr>
-                <w:rFonts w:ascii="Times New Roman" w:hAnsi="Times New Roman" w:cs="Times New Roman"/>
-                <w:color w:val="000000"/>
-              </w:rPr>
-              <w:t>0</w:t>
+              <w:t>MA_08_07_CO_REC130</w:t>
             </w:r>
           </w:p>
         </w:tc>
@@ -21561,7 +21450,6 @@
                 <w:sz w:val="18"/>
                 <w:szCs w:val="18"/>
               </w:rPr>
-              <w:lastRenderedPageBreak/>
               <w:t>Título</w:t>
             </w:r>
           </w:p>
@@ -21806,6 +21694,7 @@
                 <w:b/>
                 <w:color w:val="FFFFFF" w:themeColor="background1"/>
               </w:rPr>
+              <w:lastRenderedPageBreak/>
               <w:t>Imagen (fotografía, gráfica o ilustración)</w:t>
             </w:r>
           </w:p>
@@ -22331,7 +22220,6 @@
           <w:color w:val="000000"/>
           <w:lang w:val="en-US"/>
         </w:rPr>
-        <w:lastRenderedPageBreak/>
         <w:t>f</w:t>
       </w:r>
       <w:r>
@@ -23340,7 +23228,6 @@
                 <w:color w:val="000000"/>
                 <w:lang w:val="es-CO" w:eastAsia="es-CO"/>
               </w:rPr>
-              <w:lastRenderedPageBreak/>
               <w:drawing>
                 <wp:inline distT="0" distB="0" distL="0" distR="0" wp14:anchorId="51F1E801" wp14:editId="485E58B0">
                   <wp:extent cx="4138295" cy="3163570"/>
@@ -23413,7 +23300,6 @@
                 <w:sz w:val="18"/>
                 <w:szCs w:val="18"/>
               </w:rPr>
-              <w:lastRenderedPageBreak/>
               <w:t xml:space="preserve">Código </w:t>
             </w:r>
             <w:proofErr w:type="spellStart"/>
@@ -23684,6 +23570,7 @@
           <w:rFonts w:ascii="Times" w:hAnsi="Times"/>
           <w:lang w:val="es-CO"/>
         </w:rPr>
+        <w:lastRenderedPageBreak/>
         <w:t xml:space="preserve">Un incremento de </w:t>
       </w:r>
       <w:r>
@@ -24436,7 +24323,6 @@
                 <w:sz w:val="18"/>
                 <w:szCs w:val="18"/>
               </w:rPr>
-              <w:lastRenderedPageBreak/>
               <w:t xml:space="preserve">Código </w:t>
             </w:r>
             <w:proofErr w:type="spellStart"/>
@@ -24650,6 +24536,7 @@
                 <w:rFonts w:ascii="Times New Roman" w:hAnsi="Times New Roman" w:cs="Times New Roman"/>
                 <w:color w:val="000000"/>
               </w:rPr>
+              <w:lastRenderedPageBreak/>
               <w:t>Escribir así: Cambio vertical</w:t>
             </w:r>
           </w:p>
@@ -24675,6 +24562,7 @@
                 <w:sz w:val="18"/>
                 <w:szCs w:val="18"/>
               </w:rPr>
+              <w:lastRenderedPageBreak/>
               <w:t>Pie de imagen</w:t>
             </w:r>
           </w:p>
@@ -24907,19 +24795,7 @@
               <w:rPr>
                 <w:rFonts w:ascii="Times" w:hAnsi="Times"/>
               </w:rPr>
-              <w:t>Fuente código MT</w:t>
-            </w:r>
-            <w:r>
-              <w:rPr>
-                <w:rFonts w:ascii="Times" w:hAnsi="Times"/>
-              </w:rPr>
-              <w:t>P</w:t>
-            </w:r>
-            <w:r>
-              <w:rPr>
-                <w:rFonts w:ascii="Times" w:hAnsi="Times"/>
-              </w:rPr>
-              <w:t>_09_10</w:t>
+              <w:t>Fuente código MTP_09_10</w:t>
             </w:r>
           </w:p>
         </w:tc>
@@ -25032,7 +24908,6 @@
                 <w:sz w:val="18"/>
                 <w:szCs w:val="18"/>
               </w:rPr>
-              <w:lastRenderedPageBreak/>
               <w:t>Descripción</w:t>
             </w:r>
           </w:p>
@@ -26029,6 +25904,7 @@
           <w:rFonts w:ascii="Times" w:hAnsi="Times"/>
           <w:highlight w:val="yellow"/>
         </w:rPr>
+        <w:lastRenderedPageBreak/>
         <w:t>[SECCIÓN 3</w:t>
       </w:r>
       <w:r>
@@ -26544,7 +26420,6 @@
                 <w:rFonts w:ascii="Times" w:hAnsi="Times"/>
                 <w:b/>
               </w:rPr>
-              <w:lastRenderedPageBreak/>
               <w:t>Ecuación de la recta</w:t>
             </w:r>
           </w:p>
@@ -27612,6 +27487,7 @@
                 <w:rFonts w:ascii="Times New Roman" w:hAnsi="Times New Roman" w:cs="Times New Roman"/>
                 <w:color w:val="000000"/>
               </w:rPr>
+              <w:lastRenderedPageBreak/>
               <w:t>En las fórmulas</w:t>
             </w:r>
             <w:r>
@@ -27708,6 +27584,7 @@
                 <w:sz w:val="18"/>
                 <w:szCs w:val="18"/>
               </w:rPr>
+              <w:lastRenderedPageBreak/>
               <w:t xml:space="preserve">Código </w:t>
             </w:r>
             <w:proofErr w:type="spellStart"/>
@@ -28007,7 +27884,6 @@
                 <w:sz w:val="18"/>
                 <w:szCs w:val="18"/>
               </w:rPr>
-              <w:lastRenderedPageBreak/>
               <w:t>Descripción</w:t>
             </w:r>
           </w:p>
@@ -28638,6 +28514,7 @@
         <w:rPr>
           <w:rFonts w:ascii="Times" w:hAnsi="Times"/>
         </w:rPr>
+        <w:lastRenderedPageBreak/>
         <w:t>donde</w:t>
       </w:r>
       <w:proofErr w:type="gramEnd"/>
@@ -29104,7 +28981,6 @@
           <w:rFonts w:ascii="Times" w:hAnsi="Times"/>
           <w:highlight w:val="yellow"/>
         </w:rPr>
-        <w:lastRenderedPageBreak/>
         <w:t>&lt;&lt;MA_08_07_010</w:t>
       </w:r>
       <w:r>
@@ -29683,6 +29559,7 @@
                 <w:sz w:val="18"/>
                 <w:szCs w:val="18"/>
               </w:rPr>
+              <w:lastRenderedPageBreak/>
               <w:t xml:space="preserve">Código </w:t>
             </w:r>
             <w:proofErr w:type="spellStart"/>
@@ -30080,7 +29957,6 @@
         <w:rPr>
           <w:rFonts w:ascii="Times" w:hAnsi="Times"/>
         </w:rPr>
-        <w:lastRenderedPageBreak/>
         <w:t xml:space="preserve">Si </w:t>
       </w:r>
       <w:r>
@@ -31641,6 +31517,7 @@
           <w:rFonts w:ascii="Times" w:hAnsi="Times"/>
           <w:i/>
         </w:rPr>
+        <w:lastRenderedPageBreak/>
         <w:t xml:space="preserve">y = </w:t>
       </w:r>
       <w:r>
@@ -33114,21 +32991,7 @@
                 <w:rFonts w:ascii="Times New Roman" w:hAnsi="Times New Roman" w:cs="Times New Roman"/>
                 <w:color w:val="000000"/>
               </w:rPr>
-              <w:t>MA_08_07_CO_REC</w:t>
-            </w:r>
-            <w:r>
-              <w:rPr>
-                <w:rFonts w:ascii="Times New Roman" w:hAnsi="Times New Roman" w:cs="Times New Roman"/>
-                <w:color w:val="000000"/>
-              </w:rPr>
-              <w:t>15</w:t>
-            </w:r>
-            <w:r>
-              <w:rPr>
-                <w:rFonts w:ascii="Times New Roman" w:hAnsi="Times New Roman" w:cs="Times New Roman"/>
-                <w:color w:val="000000"/>
-              </w:rPr>
-              <w:t>0</w:t>
+              <w:t>MA_08_07_CO_REC150</w:t>
             </w:r>
           </w:p>
         </w:tc>
@@ -33195,6 +33058,21 @@
               <w:t>/</w:t>
             </w:r>
             <w:r>
+              <w:t xml:space="preserve"> </w:t>
+            </w:r>
+            <w:r>
+              <w:rPr>
+                <w:rFonts w:ascii="Times" w:hAnsi="Times"/>
+              </w:rPr>
+              <w:t>Las funciones y gráficas</w:t>
+            </w:r>
+            <w:r>
+              <w:rPr>
+                <w:rFonts w:ascii="Times" w:hAnsi="Times"/>
+              </w:rPr>
+              <w:t>/</w:t>
+            </w:r>
+            <w:r>
               <w:rPr>
                 <w:rFonts w:ascii="Times" w:hAnsi="Times"/>
               </w:rPr>
@@ -33208,12 +33086,6 @@
                 <w:color w:val="000000"/>
               </w:rPr>
             </w:pPr>
-            <w:r>
-              <w:rPr>
-                <w:rFonts w:ascii="Times" w:hAnsi="Times"/>
-              </w:rPr>
-              <w:t>Fuente código MTP_09_10</w:t>
-            </w:r>
           </w:p>
         </w:tc>
       </w:tr>
@@ -33237,6 +33109,7 @@
                 <w:sz w:val="18"/>
                 <w:szCs w:val="18"/>
               </w:rPr>
+              <w:lastRenderedPageBreak/>
               <w:t>Cambio (descripción o capturas de pantallas)</w:t>
             </w:r>
           </w:p>
@@ -33446,21 +33319,7 @@
                 <w:rFonts w:ascii="Times New Roman" w:hAnsi="Times New Roman" w:cs="Times New Roman"/>
                 <w:color w:val="000000"/>
               </w:rPr>
-              <w:t>MA_08_07_CO_REC</w:t>
-            </w:r>
-            <w:r>
-              <w:rPr>
-                <w:rFonts w:ascii="Times New Roman" w:hAnsi="Times New Roman" w:cs="Times New Roman"/>
-                <w:color w:val="000000"/>
-              </w:rPr>
-              <w:t>16</w:t>
-            </w:r>
-            <w:r>
-              <w:rPr>
-                <w:rFonts w:ascii="Times New Roman" w:hAnsi="Times New Roman" w:cs="Times New Roman"/>
-                <w:color w:val="000000"/>
-              </w:rPr>
-              <w:t>0</w:t>
+              <w:t>MA_08_07_CO_REC160</w:t>
             </w:r>
           </w:p>
         </w:tc>
@@ -33485,7 +33344,6 @@
                 <w:sz w:val="18"/>
                 <w:szCs w:val="18"/>
               </w:rPr>
-              <w:lastRenderedPageBreak/>
               <w:t>Ubicación en Aula Planeta</w:t>
             </w:r>
           </w:p>
@@ -33520,6 +33378,21 @@
                 <w:color w:val="000000"/>
               </w:rPr>
               <w:t>Matemáticas académicas</w:t>
+            </w:r>
+            <w:r>
+              <w:rPr>
+                <w:rFonts w:ascii="Times" w:hAnsi="Times"/>
+              </w:rPr>
+              <w:t>/</w:t>
+            </w:r>
+            <w:r>
+              <w:t xml:space="preserve"> </w:t>
+            </w:r>
+            <w:r>
+              <w:rPr>
+                <w:rFonts w:ascii="Times" w:hAnsi="Times"/>
+              </w:rPr>
+              <w:t>Las funciones y gráficas</w:t>
             </w:r>
             <w:r>
               <w:rPr>
@@ -33786,21 +33659,7 @@
                 <w:rFonts w:ascii="Times New Roman" w:hAnsi="Times New Roman" w:cs="Times New Roman"/>
                 <w:color w:val="000000"/>
               </w:rPr>
-              <w:t>MA_08_07_CO_REC</w:t>
-            </w:r>
-            <w:r>
-              <w:rPr>
-                <w:rFonts w:ascii="Times New Roman" w:hAnsi="Times New Roman" w:cs="Times New Roman"/>
-                <w:color w:val="000000"/>
-              </w:rPr>
-              <w:t>17</w:t>
-            </w:r>
-            <w:r>
-              <w:rPr>
-                <w:rFonts w:ascii="Times New Roman" w:hAnsi="Times New Roman" w:cs="Times New Roman"/>
-                <w:color w:val="000000"/>
-              </w:rPr>
-              <w:t>0</w:t>
+              <w:t>MA_08_07_CO_REC170</w:t>
             </w:r>
           </w:p>
         </w:tc>
@@ -33859,6 +33718,21 @@
                 <w:color w:val="000000"/>
               </w:rPr>
               <w:t>Matemáticas académicas</w:t>
+            </w:r>
+            <w:r>
+              <w:rPr>
+                <w:rFonts w:ascii="Times" w:hAnsi="Times"/>
+              </w:rPr>
+              <w:t>/</w:t>
+            </w:r>
+            <w:r>
+              <w:t xml:space="preserve"> </w:t>
+            </w:r>
+            <w:r>
+              <w:rPr>
+                <w:rFonts w:ascii="Times" w:hAnsi="Times"/>
+              </w:rPr>
+              <w:t>Las funciones y gráficas</w:t>
             </w:r>
             <w:r>
               <w:rPr>
@@ -34149,21 +34023,7 @@
                 <w:rFonts w:ascii="Times New Roman" w:hAnsi="Times New Roman" w:cs="Times New Roman"/>
                 <w:color w:val="000000"/>
               </w:rPr>
-              <w:t>MA_08_07_CO_REC</w:t>
-            </w:r>
-            <w:r>
-              <w:rPr>
-                <w:rFonts w:ascii="Times New Roman" w:hAnsi="Times New Roman" w:cs="Times New Roman"/>
-                <w:color w:val="000000"/>
-              </w:rPr>
-              <w:t>18</w:t>
-            </w:r>
-            <w:r>
-              <w:rPr>
-                <w:rFonts w:ascii="Times New Roman" w:hAnsi="Times New Roman" w:cs="Times New Roman"/>
-                <w:color w:val="000000"/>
-              </w:rPr>
-              <w:t>0</w:t>
+              <w:t>MA_08_07_CO_REC180</w:t>
             </w:r>
           </w:p>
         </w:tc>
@@ -34188,6 +34048,7 @@
                 <w:sz w:val="18"/>
                 <w:szCs w:val="18"/>
               </w:rPr>
+              <w:lastRenderedPageBreak/>
               <w:t>Ubicación en Aula Planeta</w:t>
             </w:r>
           </w:p>
@@ -34222,6 +34083,21 @@
                 <w:color w:val="000000"/>
               </w:rPr>
               <w:t>Matemáticas académicas</w:t>
+            </w:r>
+            <w:r>
+              <w:rPr>
+                <w:rFonts w:ascii="Times" w:hAnsi="Times"/>
+              </w:rPr>
+              <w:t>/</w:t>
+            </w:r>
+            <w:r>
+              <w:t xml:space="preserve"> </w:t>
+            </w:r>
+            <w:r>
+              <w:rPr>
+                <w:rFonts w:ascii="Times" w:hAnsi="Times"/>
+              </w:rPr>
+              <w:t>Las funciones y gráficas</w:t>
             </w:r>
             <w:r>
               <w:rPr>
@@ -34501,14 +34377,7 @@
         <w:rPr>
           <w:rFonts w:ascii="Times" w:hAnsi="Times"/>
         </w:rPr>
-        <w:t xml:space="preserve"> representación que se esté trabajando. En la representación gráfica o desde un punto de vista geométrico, dos </w:t>
-      </w:r>
-      <w:r>
-        <w:rPr>
-          <w:rFonts w:ascii="Times" w:hAnsi="Times"/>
-        </w:rPr>
-        <w:lastRenderedPageBreak/>
-        <w:t>rectas serán paralelas si al graficarlas están orientadas en la misma dirección y la distancia que las separa siempre es la misma</w:t>
+        <w:t xml:space="preserve"> representación que se esté trabajando. En la representación gráfica o desde un punto de vista geométrico, dos rectas serán paralelas si al graficarlas están orientadas en la misma dirección y la distancia que las separa siempre es la misma</w:t>
       </w:r>
       <w:r>
         <w:rPr>
@@ -34821,6 +34690,7 @@
                 <w:rFonts w:ascii="Times New Roman" w:hAnsi="Times New Roman" w:cs="Times New Roman"/>
                 <w:color w:val="000000"/>
               </w:rPr>
+              <w:lastRenderedPageBreak/>
               <w:t xml:space="preserve">Agregar </w:t>
             </w:r>
             <w:r>
@@ -34861,6 +34731,7 @@
                 <w:sz w:val="18"/>
                 <w:szCs w:val="18"/>
               </w:rPr>
+              <w:lastRenderedPageBreak/>
               <w:t xml:space="preserve">Código </w:t>
             </w:r>
             <w:proofErr w:type="spellStart"/>
@@ -35446,7 +35317,6 @@
         <w:rPr>
           <w:rFonts w:ascii="Times" w:hAnsi="Times"/>
         </w:rPr>
-        <w:lastRenderedPageBreak/>
         <w:t>Por e</w:t>
       </w:r>
       <w:r>
@@ -35878,6 +35748,7 @@
                 <w:rFonts w:ascii="Times New Roman" w:hAnsi="Times New Roman" w:cs="Times New Roman"/>
                 <w:color w:val="000000"/>
               </w:rPr>
+              <w:lastRenderedPageBreak/>
               <w:t xml:space="preserve">Agregar nombres </w:t>
             </w:r>
             <w:r>
@@ -35951,6 +35822,7 @@
                 <w:sz w:val="18"/>
                 <w:szCs w:val="18"/>
               </w:rPr>
+              <w:lastRenderedPageBreak/>
               <w:t xml:space="preserve">Código </w:t>
             </w:r>
             <w:proofErr w:type="spellStart"/>
@@ -36208,7 +36080,6 @@
                 <w:sz w:val="18"/>
                 <w:szCs w:val="18"/>
               </w:rPr>
-              <w:lastRenderedPageBreak/>
               <w:t>Contenido</w:t>
             </w:r>
           </w:p>
@@ -36810,21 +36681,7 @@
                 <w:rFonts w:ascii="Times New Roman" w:hAnsi="Times New Roman" w:cs="Times New Roman"/>
                 <w:color w:val="000000"/>
               </w:rPr>
-              <w:t>MA_08_07_CO_REC</w:t>
-            </w:r>
-            <w:r>
-              <w:rPr>
-                <w:rFonts w:ascii="Times New Roman" w:hAnsi="Times New Roman" w:cs="Times New Roman"/>
-                <w:color w:val="000000"/>
-              </w:rPr>
-              <w:t>19</w:t>
-            </w:r>
-            <w:r>
-              <w:rPr>
-                <w:rFonts w:ascii="Times New Roman" w:hAnsi="Times New Roman" w:cs="Times New Roman"/>
-                <w:color w:val="000000"/>
-              </w:rPr>
-              <w:t>0</w:t>
+              <w:t>MA_08_07_CO_REC190</w:t>
             </w:r>
           </w:p>
         </w:tc>
@@ -36883,6 +36740,21 @@
                 <w:color w:val="000000"/>
               </w:rPr>
               <w:t>Matemáticas académicas</w:t>
+            </w:r>
+            <w:r>
+              <w:rPr>
+                <w:rFonts w:ascii="Times" w:hAnsi="Times"/>
+              </w:rPr>
+              <w:t>/</w:t>
+            </w:r>
+            <w:r>
+              <w:t xml:space="preserve"> </w:t>
+            </w:r>
+            <w:r>
+              <w:rPr>
+                <w:rFonts w:ascii="Times" w:hAnsi="Times"/>
+              </w:rPr>
+              <w:t>Las funciones y gráficas</w:t>
             </w:r>
             <w:r>
               <w:rPr>
@@ -37187,21 +37059,7 @@
                 <w:rFonts w:ascii="Times New Roman" w:hAnsi="Times New Roman" w:cs="Times New Roman"/>
                 <w:color w:val="000000"/>
               </w:rPr>
-              <w:t>MA_08_07_CO_REC2</w:t>
-            </w:r>
-            <w:r>
-              <w:rPr>
-                <w:rFonts w:ascii="Times New Roman" w:hAnsi="Times New Roman" w:cs="Times New Roman"/>
-                <w:color w:val="000000"/>
-              </w:rPr>
-              <w:t>0</w:t>
-            </w:r>
-            <w:r>
-              <w:rPr>
-                <w:rFonts w:ascii="Times New Roman" w:hAnsi="Times New Roman" w:cs="Times New Roman"/>
-                <w:color w:val="000000"/>
-              </w:rPr>
-              <w:t>0</w:t>
+              <w:t>MA_08_07_CO_REC200</w:t>
             </w:r>
           </w:p>
         </w:tc>
@@ -37268,29 +37126,39 @@
               <w:t>/</w:t>
             </w:r>
             <w:r>
-              <w:rPr>
-                <w:rFonts w:ascii="Times" w:hAnsi="Times"/>
-              </w:rPr>
               <w:t xml:space="preserve"> </w:t>
             </w:r>
             <w:r>
               <w:rPr>
                 <w:rFonts w:ascii="Times" w:hAnsi="Times"/>
               </w:rPr>
-              <w:t>Indica la posición relativa de dos rectas</w:t>
-            </w:r>
-          </w:p>
-          <w:p>
-            <w:pPr>
-              <w:rPr>
-                <w:rFonts w:ascii="Times New Roman" w:hAnsi="Times New Roman" w:cs="Times New Roman"/>
-                <w:color w:val="000000"/>
-              </w:rPr>
-            </w:pPr>
-            <w:r>
-              <w:rPr>
-                <w:rFonts w:ascii="Times" w:hAnsi="Times"/>
-              </w:rPr>
+              <w:t>Las funciones y gráficas</w:t>
+            </w:r>
+            <w:r>
+              <w:rPr>
+                <w:rFonts w:ascii="Times" w:hAnsi="Times"/>
+              </w:rPr>
+              <w:t>/</w:t>
+            </w:r>
+            <w:r>
+              <w:rPr>
+                <w:rFonts w:ascii="Times" w:hAnsi="Times"/>
+              </w:rPr>
+              <w:t xml:space="preserve"> Indica la posición relativa de dos rectas</w:t>
+            </w:r>
+          </w:p>
+          <w:p>
+            <w:pPr>
+              <w:rPr>
+                <w:rFonts w:ascii="Times New Roman" w:hAnsi="Times New Roman" w:cs="Times New Roman"/>
+                <w:color w:val="000000"/>
+              </w:rPr>
+            </w:pPr>
+            <w:r>
+              <w:rPr>
+                <w:rFonts w:ascii="Times" w:hAnsi="Times"/>
+              </w:rPr>
+              <w:lastRenderedPageBreak/>
               <w:t>Fuente código MT_09_10</w:t>
             </w:r>
           </w:p>
@@ -37316,6 +37184,7 @@
                 <w:sz w:val="18"/>
                 <w:szCs w:val="18"/>
               </w:rPr>
+              <w:lastRenderedPageBreak/>
               <w:t>Cambio (descripción o capturas de pantallas)</w:t>
             </w:r>
           </w:p>
@@ -37612,7 +37481,6 @@
         <w:rPr>
           <w:rFonts w:ascii="Times" w:hAnsi="Times"/>
         </w:rPr>
-        <w:lastRenderedPageBreak/>
         <w:t>Asignar letras a las variables dependientes y las variables independientes</w:t>
       </w:r>
       <w:r>
@@ -38425,6 +38293,7 @@
           <w:rFonts w:ascii="Times" w:hAnsi="Times"/>
           <w:i/>
         </w:rPr>
+        <w:lastRenderedPageBreak/>
         <w:t>S</w:t>
       </w:r>
       <w:r>
@@ -38874,7 +38743,6 @@
         <w:rPr>
           <w:rFonts w:ascii="Times" w:hAnsi="Times"/>
         </w:rPr>
-        <w:lastRenderedPageBreak/>
         <w:t>Se sabe</w:t>
       </w:r>
       <w:r>
@@ -39191,21 +39059,7 @@
                 <w:rFonts w:ascii="Times New Roman" w:hAnsi="Times New Roman" w:cs="Times New Roman"/>
                 <w:color w:val="000000"/>
               </w:rPr>
-              <w:t>MA_08_07_CO_REC</w:t>
-            </w:r>
-            <w:r>
-              <w:rPr>
-                <w:rFonts w:ascii="Times New Roman" w:hAnsi="Times New Roman" w:cs="Times New Roman"/>
-                <w:color w:val="000000"/>
-              </w:rPr>
-              <w:t>2</w:t>
-            </w:r>
-            <w:r>
-              <w:rPr>
-                <w:rFonts w:ascii="Times New Roman" w:hAnsi="Times New Roman" w:cs="Times New Roman"/>
-                <w:color w:val="000000"/>
-              </w:rPr>
-              <w:t>10</w:t>
+              <w:t>MA_08_07_CO_REC210</w:t>
             </w:r>
           </w:p>
         </w:tc>
@@ -39272,6 +39126,21 @@
               <w:t>/</w:t>
             </w:r>
             <w:r>
+              <w:t xml:space="preserve"> </w:t>
+            </w:r>
+            <w:r>
+              <w:rPr>
+                <w:rFonts w:ascii="Times" w:hAnsi="Times"/>
+              </w:rPr>
+              <w:t>Las funciones y gráficas</w:t>
+            </w:r>
+            <w:r>
+              <w:rPr>
+                <w:rFonts w:ascii="Times" w:hAnsi="Times"/>
+              </w:rPr>
+              <w:t>/</w:t>
+            </w:r>
+            <w:r>
               <w:rPr>
                 <w:rFonts w:ascii="Times" w:hAnsi="Times"/>
               </w:rPr>
@@ -39428,21 +39297,6 @@
         </w:tc>
       </w:tr>
     </w:tbl>
-    <w:p>
-      <w:pPr>
-        <w:pStyle w:val="Prrafodelista"/>
-        <w:tabs>
-          <w:tab w:val="right" w:pos="8498"/>
-        </w:tabs>
-        <w:spacing w:after="0"/>
-        <w:ind w:left="360"/>
-        <w:jc w:val="both"/>
-        <w:rPr>
-          <w:rFonts w:ascii="Times" w:eastAsiaTheme="minorEastAsia" w:hAnsi="Times"/>
-          <w:b/>
-        </w:rPr>
-      </w:pPr>
-    </w:p>
     <w:p>
       <w:pPr>
         <w:pStyle w:val="Prrafodelista"/>
@@ -39616,21 +39470,7 @@
                 <w:rFonts w:ascii="Times New Roman" w:hAnsi="Times New Roman" w:cs="Times New Roman"/>
                 <w:color w:val="000000"/>
               </w:rPr>
-              <w:t>MA_08_07_CO_REC</w:t>
-            </w:r>
-            <w:r>
-              <w:rPr>
-                <w:rFonts w:ascii="Times New Roman" w:hAnsi="Times New Roman" w:cs="Times New Roman"/>
-                <w:color w:val="000000"/>
-              </w:rPr>
-              <w:t>22</w:t>
-            </w:r>
-            <w:r>
-              <w:rPr>
-                <w:rFonts w:ascii="Times New Roman" w:hAnsi="Times New Roman" w:cs="Times New Roman"/>
-                <w:color w:val="000000"/>
-              </w:rPr>
-              <w:t>0</w:t>
+              <w:t>MA_08_07_CO_REC220</w:t>
             </w:r>
           </w:p>
         </w:tc>
@@ -39774,18 +39614,6 @@
         <w:spacing w:after="0"/>
         <w:rPr>
           <w:rFonts w:ascii="Times" w:hAnsi="Times"/>
-          <w:b/>
-        </w:rPr>
-      </w:pPr>
-    </w:p>
-    <w:p>
-      <w:pPr>
-        <w:tabs>
-          <w:tab w:val="right" w:pos="8498"/>
-        </w:tabs>
-        <w:spacing w:after="0"/>
-        <w:rPr>
-          <w:rFonts w:ascii="Times" w:hAnsi="Times"/>
         </w:rPr>
       </w:pPr>
       <w:r>
@@ -39793,6 +39621,7 @@
           <w:rFonts w:ascii="Times" w:hAnsi="Times"/>
           <w:highlight w:val="yellow"/>
         </w:rPr>
+        <w:lastRenderedPageBreak/>
         <w:t>[SECCIÓN 1]</w:t>
       </w:r>
       <w:r>
@@ -41355,6 +41184,355 @@
         </w:rPr>
       </w:pPr>
     </w:p>
+    <w:tbl>
+      <w:tblPr>
+        <w:tblStyle w:val="Tablaconcuadrcula"/>
+        <w:tblW w:w="0" w:type="auto"/>
+        <w:tblLook w:val="04A0" w:firstRow="1" w:lastRow="0" w:firstColumn="1" w:lastColumn="0" w:noHBand="0" w:noVBand="1"/>
+      </w:tblPr>
+      <w:tblGrid>
+        <w:gridCol w:w="2459"/>
+        <w:gridCol w:w="6369"/>
+      </w:tblGrid>
+      <w:tr>
+        <w:tc>
+          <w:tcPr>
+            <w:tcW w:w="9054" w:type="dxa"/>
+            <w:gridSpan w:val="2"/>
+            <w:shd w:val="clear" w:color="auto" w:fill="000000" w:themeFill="text1"/>
+          </w:tcPr>
+          <w:p>
+            <w:pPr>
+              <w:jc w:val="center"/>
+              <w:rPr>
+                <w:rFonts w:ascii="Times New Roman" w:hAnsi="Times New Roman" w:cs="Times New Roman"/>
+                <w:b/>
+                <w:color w:val="FFFFFF" w:themeColor="background1"/>
+              </w:rPr>
+            </w:pPr>
+            <w:r>
+              <w:rPr>
+                <w:rFonts w:ascii="Times New Roman" w:hAnsi="Times New Roman" w:cs="Times New Roman"/>
+                <w:b/>
+                <w:color w:val="FFFFFF" w:themeColor="background1"/>
+              </w:rPr>
+              <w:t>Profundiza</w:t>
+            </w:r>
+            <w:r>
+              <w:rPr>
+                <w:rFonts w:ascii="Times New Roman" w:hAnsi="Times New Roman" w:cs="Times New Roman"/>
+                <w:b/>
+                <w:color w:val="FFFFFF" w:themeColor="background1"/>
+              </w:rPr>
+              <w:t>: recurso aprovechado</w:t>
+            </w:r>
+          </w:p>
+        </w:tc>
+      </w:tr>
+      <w:tr>
+        <w:tc>
+          <w:tcPr>
+            <w:tcW w:w="2518" w:type="dxa"/>
+          </w:tcPr>
+          <w:p>
+            <w:pPr>
+              <w:rPr>
+                <w:rFonts w:ascii="Times New Roman" w:hAnsi="Times New Roman" w:cs="Times New Roman"/>
+                <w:b/>
+                <w:color w:val="000000"/>
+                <w:sz w:val="18"/>
+                <w:szCs w:val="18"/>
+              </w:rPr>
+            </w:pPr>
+            <w:r>
+              <w:rPr>
+                <w:rFonts w:ascii="Times New Roman" w:hAnsi="Times New Roman" w:cs="Times New Roman"/>
+                <w:b/>
+                <w:color w:val="000000"/>
+                <w:sz w:val="18"/>
+                <w:szCs w:val="18"/>
+              </w:rPr>
+              <w:t>Código</w:t>
+            </w:r>
+          </w:p>
+        </w:tc>
+        <w:tc>
+          <w:tcPr>
+            <w:tcW w:w="6536" w:type="dxa"/>
+          </w:tcPr>
+          <w:p>
+            <w:pPr>
+              <w:rPr>
+                <w:rFonts w:ascii="Times New Roman" w:hAnsi="Times New Roman" w:cs="Times New Roman"/>
+                <w:b/>
+                <w:color w:val="000000"/>
+                <w:sz w:val="18"/>
+                <w:szCs w:val="18"/>
+              </w:rPr>
+            </w:pPr>
+            <w:r>
+              <w:rPr>
+                <w:rFonts w:ascii="Times New Roman" w:hAnsi="Times New Roman" w:cs="Times New Roman"/>
+                <w:color w:val="000000"/>
+              </w:rPr>
+              <w:t>MA_08_07_CO_REC230</w:t>
+            </w:r>
+          </w:p>
+        </w:tc>
+      </w:tr>
+      <w:tr>
+        <w:tc>
+          <w:tcPr>
+            <w:tcW w:w="2518" w:type="dxa"/>
+          </w:tcPr>
+          <w:p>
+            <w:pPr>
+              <w:rPr>
+                <w:rFonts w:ascii="Times New Roman" w:hAnsi="Times New Roman" w:cs="Times New Roman"/>
+                <w:color w:val="000000"/>
+              </w:rPr>
+            </w:pPr>
+            <w:r>
+              <w:rPr>
+                <w:rFonts w:ascii="Times New Roman" w:hAnsi="Times New Roman" w:cs="Times New Roman"/>
+                <w:b/>
+                <w:color w:val="000000"/>
+                <w:sz w:val="18"/>
+                <w:szCs w:val="18"/>
+              </w:rPr>
+              <w:lastRenderedPageBreak/>
+              <w:t>Ubicación en Aula Planeta</w:t>
+            </w:r>
+          </w:p>
+        </w:tc>
+        <w:tc>
+          <w:tcPr>
+            <w:tcW w:w="6536" w:type="dxa"/>
+          </w:tcPr>
+          <w:p>
+            <w:pPr>
+              <w:rPr>
+                <w:rFonts w:ascii="Times" w:hAnsi="Times"/>
+              </w:rPr>
+            </w:pPr>
+            <w:r>
+              <w:rPr>
+                <w:rFonts w:ascii="Times New Roman" w:hAnsi="Times New Roman" w:cs="Times New Roman"/>
+                <w:color w:val="000000"/>
+              </w:rPr>
+              <w:t>3° ESO</w:t>
+            </w:r>
+            <w:r>
+              <w:rPr>
+                <w:rFonts w:ascii="Times New Roman" w:hAnsi="Times New Roman" w:cs="Times New Roman"/>
+                <w:color w:val="000000"/>
+              </w:rPr>
+              <w:t>/</w:t>
+            </w:r>
+            <w:r>
+              <w:rPr>
+                <w:rFonts w:ascii="Times New Roman" w:hAnsi="Times New Roman" w:cs="Times New Roman"/>
+                <w:color w:val="000000"/>
+              </w:rPr>
+              <w:t>Matemáticas académicas</w:t>
+            </w:r>
+            <w:r>
+              <w:rPr>
+                <w:rFonts w:ascii="Times" w:hAnsi="Times"/>
+              </w:rPr>
+              <w:t>/</w:t>
+            </w:r>
+            <w:r>
+              <w:rPr>
+                <w:rFonts w:ascii="Times" w:hAnsi="Times"/>
+              </w:rPr>
+              <w:t>Las funciones y gráficas</w:t>
+            </w:r>
+            <w:r>
+              <w:rPr>
+                <w:rFonts w:ascii="Times" w:hAnsi="Times"/>
+              </w:rPr>
+              <w:t>/</w:t>
+            </w:r>
+            <w:r>
+              <w:rPr>
+                <w:rFonts w:ascii="Times" w:hAnsi="Times"/>
+              </w:rPr>
+              <w:t>La función cuadrática</w:t>
+            </w:r>
+          </w:p>
+          <w:p>
+            <w:pPr>
+              <w:rPr>
+                <w:rFonts w:ascii="Times New Roman" w:hAnsi="Times New Roman" w:cs="Times New Roman"/>
+                <w:color w:val="000000"/>
+              </w:rPr>
+            </w:pPr>
+            <w:r>
+              <w:rPr>
+                <w:rFonts w:ascii="Times" w:hAnsi="Times"/>
+              </w:rPr>
+              <w:t>Fuente código MT_10_07</w:t>
+            </w:r>
+          </w:p>
+        </w:tc>
+      </w:tr>
+      <w:tr>
+        <w:tc>
+          <w:tcPr>
+            <w:tcW w:w="2518" w:type="dxa"/>
+          </w:tcPr>
+          <w:p>
+            <w:pPr>
+              <w:rPr>
+                <w:rFonts w:ascii="Times New Roman" w:hAnsi="Times New Roman" w:cs="Times New Roman"/>
+                <w:color w:val="000000"/>
+              </w:rPr>
+            </w:pPr>
+            <w:r>
+              <w:rPr>
+                <w:rFonts w:ascii="Times New Roman" w:hAnsi="Times New Roman" w:cs="Times New Roman"/>
+                <w:b/>
+                <w:color w:val="000000"/>
+                <w:sz w:val="18"/>
+                <w:szCs w:val="18"/>
+              </w:rPr>
+              <w:t>Cambio (descripción o capturas de pantallas)</w:t>
+            </w:r>
+          </w:p>
+        </w:tc>
+        <w:tc>
+          <w:tcPr>
+            <w:tcW w:w="6536" w:type="dxa"/>
+          </w:tcPr>
+          <w:p>
+            <w:pPr>
+              <w:rPr>
+                <w:rFonts w:ascii="Times New Roman" w:hAnsi="Times New Roman" w:cs="Times New Roman"/>
+                <w:color w:val="000000"/>
+              </w:rPr>
+            </w:pPr>
+          </w:p>
+        </w:tc>
+      </w:tr>
+      <w:tr>
+        <w:tc>
+          <w:tcPr>
+            <w:tcW w:w="2518" w:type="dxa"/>
+          </w:tcPr>
+          <w:p>
+            <w:pPr>
+              <w:rPr>
+                <w:rFonts w:ascii="Times New Roman" w:hAnsi="Times New Roman" w:cs="Times New Roman"/>
+                <w:b/>
+                <w:color w:val="000000"/>
+                <w:sz w:val="18"/>
+                <w:szCs w:val="18"/>
+              </w:rPr>
+            </w:pPr>
+            <w:r>
+              <w:rPr>
+                <w:rFonts w:ascii="Times New Roman" w:hAnsi="Times New Roman" w:cs="Times New Roman"/>
+                <w:b/>
+                <w:color w:val="000000"/>
+                <w:sz w:val="18"/>
+                <w:szCs w:val="18"/>
+              </w:rPr>
+              <w:t>Título</w:t>
+            </w:r>
+          </w:p>
+        </w:tc>
+        <w:tc>
+          <w:tcPr>
+            <w:tcW w:w="6536" w:type="dxa"/>
+          </w:tcPr>
+          <w:p>
+            <w:pPr>
+              <w:rPr>
+                <w:rFonts w:ascii="Times New Roman" w:hAnsi="Times New Roman" w:cs="Times New Roman"/>
+                <w:color w:val="000000"/>
+              </w:rPr>
+            </w:pPr>
+            <w:r>
+              <w:rPr>
+                <w:rFonts w:ascii="Times" w:hAnsi="Times"/>
+              </w:rPr>
+              <w:t>La función cuadrática</w:t>
+            </w:r>
+          </w:p>
+        </w:tc>
+      </w:tr>
+      <w:tr>
+        <w:tc>
+          <w:tcPr>
+            <w:tcW w:w="2518" w:type="dxa"/>
+          </w:tcPr>
+          <w:p>
+            <w:pPr>
+              <w:rPr>
+                <w:rFonts w:ascii="Times New Roman" w:hAnsi="Times New Roman" w:cs="Times New Roman"/>
+                <w:b/>
+                <w:color w:val="000000"/>
+                <w:sz w:val="18"/>
+                <w:szCs w:val="18"/>
+              </w:rPr>
+            </w:pPr>
+            <w:r>
+              <w:rPr>
+                <w:rFonts w:ascii="Times New Roman" w:hAnsi="Times New Roman" w:cs="Times New Roman"/>
+                <w:b/>
+                <w:color w:val="000000"/>
+                <w:sz w:val="18"/>
+                <w:szCs w:val="18"/>
+              </w:rPr>
+              <w:t>Descripción</w:t>
+            </w:r>
+          </w:p>
+        </w:tc>
+        <w:tc>
+          <w:tcPr>
+            <w:tcW w:w="6536" w:type="dxa"/>
+          </w:tcPr>
+          <w:p>
+            <w:pPr>
+              <w:rPr>
+                <w:rFonts w:ascii="Times New Roman" w:hAnsi="Times New Roman" w:cs="Times New Roman"/>
+                <w:color w:val="000000"/>
+              </w:rPr>
+            </w:pPr>
+            <w:r>
+              <w:rPr>
+                <w:rFonts w:ascii="Times" w:hAnsi="Times"/>
+                <w:color w:val="000000" w:themeColor="text1"/>
+              </w:rPr>
+              <w:t>Interactivo que presenta las propiedades de la función cuadrática</w:t>
+            </w:r>
+          </w:p>
+        </w:tc>
+      </w:tr>
+    </w:tbl>
+    <w:p>
+      <w:pPr>
+        <w:tabs>
+          <w:tab w:val="right" w:pos="8498"/>
+        </w:tabs>
+        <w:spacing w:after="0"/>
+        <w:rPr>
+          <w:rFonts w:ascii="Times" w:hAnsi="Times"/>
+        </w:rPr>
+      </w:pPr>
+    </w:p>
+    <w:p>
+      <w:pPr>
+        <w:tabs>
+          <w:tab w:val="right" w:pos="8498"/>
+        </w:tabs>
+        <w:spacing w:after="0"/>
+        <w:rPr>
+          <w:rFonts w:ascii="Times" w:hAnsi="Times"/>
+        </w:rPr>
+      </w:pPr>
+    </w:p>
     <w:p>
       <w:pPr>
         <w:tabs>
@@ -41485,7 +41663,6 @@
         <w:rPr>
           <w:rFonts w:ascii="Times" w:hAnsi="Times"/>
         </w:rPr>
-        <w:lastRenderedPageBreak/>
         <w:t>Por ejemplo</w:t>
       </w:r>
       <w:r>
@@ -42373,6 +42550,7 @@
                 <w:color w:val="000000"/>
                 <w:lang w:val="es-CO" w:eastAsia="es-CO"/>
               </w:rPr>
+              <w:lastRenderedPageBreak/>
               <w:drawing>
                 <wp:inline distT="0" distB="0" distL="0" distR="0" wp14:anchorId="2492C7D3" wp14:editId="2E08AC57">
                   <wp:extent cx="3425825" cy="4311650"/>
@@ -42445,6 +42623,7 @@
                 <w:sz w:val="18"/>
                 <w:szCs w:val="18"/>
               </w:rPr>
+              <w:lastRenderedPageBreak/>
               <w:t xml:space="preserve">Código </w:t>
             </w:r>
             <w:proofErr w:type="spellStart"/>
@@ -42733,6 +42912,18 @@
         <w:spacing w:after="0"/>
         <w:rPr>
           <w:rFonts w:ascii="Times" w:hAnsi="Times"/>
+        </w:rPr>
+      </w:pPr>
+    </w:p>
+    <w:p>
+      <w:pPr>
+        <w:tabs>
+          <w:tab w:val="right" w:pos="8498"/>
+        </w:tabs>
+        <w:spacing w:after="0"/>
+        <w:rPr>
+          <w:rFonts w:ascii="Times" w:hAnsi="Times"/>
+          <w:b/>
         </w:rPr>
       </w:pPr>
     </w:p>
@@ -42804,7 +42995,6 @@
                 <w:sz w:val="18"/>
                 <w:szCs w:val="18"/>
               </w:rPr>
-              <w:lastRenderedPageBreak/>
               <w:t>Código</w:t>
             </w:r>
           </w:p>
@@ -42828,14 +43018,7 @@
                 <w:rFonts w:ascii="Times New Roman" w:hAnsi="Times New Roman" w:cs="Times New Roman"/>
                 <w:color w:val="000000"/>
               </w:rPr>
-              <w:t>MA_08_07_CO_RE</w:t>
-            </w:r>
-            <w:r>
-              <w:rPr>
-                <w:rFonts w:ascii="Times New Roman" w:hAnsi="Times New Roman" w:cs="Times New Roman"/>
-                <w:color w:val="000000"/>
-              </w:rPr>
-              <w:t>C23</w:t>
+              <w:t>MA_08_07_CO_REC24</w:t>
             </w:r>
             <w:r>
               <w:rPr>
@@ -42886,7 +43069,14 @@
                 <w:rFonts w:ascii="Times New Roman" w:hAnsi="Times New Roman" w:cs="Times New Roman"/>
                 <w:color w:val="000000"/>
               </w:rPr>
-              <w:t>3° ESO</w:t>
+              <w:t>4</w:t>
+            </w:r>
+            <w:r>
+              <w:rPr>
+                <w:rFonts w:ascii="Times New Roman" w:hAnsi="Times New Roman" w:cs="Times New Roman"/>
+                <w:color w:val="000000"/>
+              </w:rPr>
+              <w:t>° ESO</w:t>
             </w:r>
             <w:r>
               <w:rPr>
@@ -42900,7 +43090,14 @@
                 <w:rFonts w:ascii="Times New Roman" w:hAnsi="Times New Roman" w:cs="Times New Roman"/>
                 <w:color w:val="000000"/>
               </w:rPr>
-              <w:t>Matemáticas académicas</w:t>
+              <w:t xml:space="preserve">Matemáticas </w:t>
+            </w:r>
+            <w:r>
+              <w:rPr>
+                <w:rFonts w:ascii="Times New Roman" w:hAnsi="Times New Roman" w:cs="Times New Roman"/>
+                <w:color w:val="000000"/>
+              </w:rPr>
+              <w:t>académicas</w:t>
             </w:r>
             <w:r>
               <w:rPr>
@@ -42912,7 +43109,7 @@
               <w:rPr>
                 <w:rFonts w:ascii="Times" w:hAnsi="Times"/>
               </w:rPr>
-              <w:t>Las funciones y gráficas</w:t>
+              <w:t>Las funciones lineales y cuadráticas</w:t>
             </w:r>
             <w:r>
               <w:rPr>
@@ -42924,27 +43121,21 @@
               <w:rPr>
                 <w:rFonts w:ascii="Times" w:hAnsi="Times"/>
               </w:rPr>
-              <w:t>La función cuadrática</w:t>
-            </w:r>
-          </w:p>
-          <w:p>
-            <w:pPr>
-              <w:rPr>
-                <w:rFonts w:ascii="Times New Roman" w:hAnsi="Times New Roman" w:cs="Times New Roman"/>
-                <w:color w:val="000000"/>
-              </w:rPr>
-            </w:pPr>
-            <w:r>
-              <w:rPr>
-                <w:rFonts w:ascii="Times" w:hAnsi="Times"/>
-              </w:rPr>
-              <w:t>Fuente código MT_</w:t>
-            </w:r>
-            <w:r>
-              <w:rPr>
-                <w:rFonts w:ascii="Times" w:hAnsi="Times"/>
-              </w:rPr>
-              <w:t>1</w:t>
+              <w:t>La función polinómica de segundo grado</w:t>
+            </w:r>
+          </w:p>
+          <w:p>
+            <w:pPr>
+              <w:rPr>
+                <w:rFonts w:ascii="Times New Roman" w:hAnsi="Times New Roman" w:cs="Times New Roman"/>
+                <w:color w:val="000000"/>
+              </w:rPr>
+            </w:pPr>
+            <w:r>
+              <w:rPr>
+                <w:rFonts w:ascii="Times" w:hAnsi="Times"/>
+              </w:rPr>
+              <w:t>Fuente código MT_10_</w:t>
             </w:r>
             <w:r>
               <w:rPr>
@@ -42956,10 +43147,8 @@
               <w:rPr>
                 <w:rFonts w:ascii="Times" w:hAnsi="Times"/>
               </w:rPr>
-              <w:t>_07</w:t>
-            </w:r>
-            <w:bookmarkStart w:id="0" w:name="_GoBack"/>
-            <w:bookmarkEnd w:id="0"/>
+              <w:t>7</w:t>
+            </w:r>
           </w:p>
         </w:tc>
       </w:tr>
@@ -43043,7 +43232,7 @@
               <w:rPr>
                 <w:rFonts w:ascii="Times" w:hAnsi="Times"/>
               </w:rPr>
-              <w:t>La función cuadrática</w:t>
+              <w:t>La función polinómica de segundo grado</w:t>
             </w:r>
           </w:p>
         </w:tc>
@@ -43071,6 +43260,7 @@
                 <w:sz w:val="18"/>
                 <w:szCs w:val="18"/>
               </w:rPr>
+              <w:lastRenderedPageBreak/>
               <w:t>Descripción</w:t>
             </w:r>
           </w:p>
@@ -43091,7 +43281,7 @@
                 <w:rFonts w:ascii="Times" w:hAnsi="Times"/>
                 <w:color w:val="000000" w:themeColor="text1"/>
               </w:rPr>
-              <w:t>Interactivo que presenta las propiedades de la función cuadrática</w:t>
+              <w:t>Simulador que sirve para trabajar las propiedades de la función y = ax^2 y su representación gráfica</w:t>
             </w:r>
           </w:p>
         </w:tc>
@@ -48343,6 +48533,378 @@
         </w:rPr>
       </w:pPr>
     </w:p>
+    <w:tbl>
+      <w:tblPr>
+        <w:tblStyle w:val="Tablaconcuadrcula"/>
+        <w:tblW w:w="0" w:type="auto"/>
+        <w:tblLook w:val="04A0" w:firstRow="1" w:lastRow="0" w:firstColumn="1" w:lastColumn="0" w:noHBand="0" w:noVBand="1"/>
+      </w:tblPr>
+      <w:tblGrid>
+        <w:gridCol w:w="2459"/>
+        <w:gridCol w:w="6369"/>
+      </w:tblGrid>
+      <w:tr>
+        <w:tc>
+          <w:tcPr>
+            <w:tcW w:w="9054" w:type="dxa"/>
+            <w:gridSpan w:val="2"/>
+            <w:shd w:val="clear" w:color="auto" w:fill="000000" w:themeFill="text1"/>
+          </w:tcPr>
+          <w:p>
+            <w:pPr>
+              <w:jc w:val="center"/>
+              <w:rPr>
+                <w:rFonts w:ascii="Times New Roman" w:hAnsi="Times New Roman" w:cs="Times New Roman"/>
+                <w:b/>
+                <w:color w:val="FFFFFF" w:themeColor="background1"/>
+              </w:rPr>
+            </w:pPr>
+            <w:r>
+              <w:rPr>
+                <w:rFonts w:ascii="Times New Roman" w:hAnsi="Times New Roman" w:cs="Times New Roman"/>
+                <w:b/>
+                <w:color w:val="FFFFFF" w:themeColor="background1"/>
+              </w:rPr>
+              <w:t>Practica: recurso aprovechado</w:t>
+            </w:r>
+          </w:p>
+        </w:tc>
+      </w:tr>
+      <w:tr>
+        <w:tc>
+          <w:tcPr>
+            <w:tcW w:w="2518" w:type="dxa"/>
+          </w:tcPr>
+          <w:p>
+            <w:pPr>
+              <w:rPr>
+                <w:rFonts w:ascii="Times New Roman" w:hAnsi="Times New Roman" w:cs="Times New Roman"/>
+                <w:b/>
+                <w:color w:val="000000"/>
+                <w:sz w:val="18"/>
+                <w:szCs w:val="18"/>
+              </w:rPr>
+            </w:pPr>
+            <w:r>
+              <w:rPr>
+                <w:rFonts w:ascii="Times New Roman" w:hAnsi="Times New Roman" w:cs="Times New Roman"/>
+                <w:b/>
+                <w:color w:val="000000"/>
+                <w:sz w:val="18"/>
+                <w:szCs w:val="18"/>
+              </w:rPr>
+              <w:t>Código</w:t>
+            </w:r>
+          </w:p>
+        </w:tc>
+        <w:tc>
+          <w:tcPr>
+            <w:tcW w:w="6536" w:type="dxa"/>
+          </w:tcPr>
+          <w:p>
+            <w:pPr>
+              <w:rPr>
+                <w:rFonts w:ascii="Times New Roman" w:hAnsi="Times New Roman" w:cs="Times New Roman"/>
+                <w:b/>
+                <w:color w:val="000000"/>
+                <w:sz w:val="18"/>
+                <w:szCs w:val="18"/>
+              </w:rPr>
+            </w:pPr>
+            <w:r>
+              <w:rPr>
+                <w:rFonts w:ascii="Times New Roman" w:hAnsi="Times New Roman" w:cs="Times New Roman"/>
+                <w:color w:val="000000"/>
+              </w:rPr>
+              <w:t>MA_08_07_CO_REC</w:t>
+            </w:r>
+            <w:r>
+              <w:rPr>
+                <w:rFonts w:ascii="Times New Roman" w:hAnsi="Times New Roman" w:cs="Times New Roman"/>
+                <w:color w:val="000000"/>
+              </w:rPr>
+              <w:t>270</w:t>
+            </w:r>
+          </w:p>
+        </w:tc>
+      </w:tr>
+      <w:tr>
+        <w:tc>
+          <w:tcPr>
+            <w:tcW w:w="2518" w:type="dxa"/>
+          </w:tcPr>
+          <w:p>
+            <w:pPr>
+              <w:rPr>
+                <w:rFonts w:ascii="Times New Roman" w:hAnsi="Times New Roman" w:cs="Times New Roman"/>
+                <w:color w:val="000000"/>
+              </w:rPr>
+            </w:pPr>
+            <w:r>
+              <w:rPr>
+                <w:rFonts w:ascii="Times New Roman" w:hAnsi="Times New Roman" w:cs="Times New Roman"/>
+                <w:b/>
+                <w:color w:val="000000"/>
+                <w:sz w:val="18"/>
+                <w:szCs w:val="18"/>
+              </w:rPr>
+              <w:t>Ubicación en Aula Planeta</w:t>
+            </w:r>
+          </w:p>
+        </w:tc>
+        <w:tc>
+          <w:tcPr>
+            <w:tcW w:w="6536" w:type="dxa"/>
+          </w:tcPr>
+          <w:p>
+            <w:pPr>
+              <w:rPr>
+                <w:rFonts w:ascii="Times" w:hAnsi="Times"/>
+              </w:rPr>
+            </w:pPr>
+            <w:r>
+              <w:rPr>
+                <w:rFonts w:ascii="Times New Roman" w:hAnsi="Times New Roman" w:cs="Times New Roman"/>
+                <w:color w:val="000000"/>
+              </w:rPr>
+              <w:t>4</w:t>
+            </w:r>
+            <w:r>
+              <w:rPr>
+                <w:rFonts w:ascii="Times New Roman" w:hAnsi="Times New Roman" w:cs="Times New Roman"/>
+                <w:color w:val="000000"/>
+              </w:rPr>
+              <w:t>° ESO</w:t>
+            </w:r>
+            <w:r>
+              <w:rPr>
+                <w:rFonts w:ascii="Times New Roman" w:hAnsi="Times New Roman" w:cs="Times New Roman"/>
+                <w:color w:val="000000"/>
+              </w:rPr>
+              <w:t>/</w:t>
+            </w:r>
+            <w:r>
+              <w:rPr>
+                <w:rFonts w:ascii="Times New Roman" w:hAnsi="Times New Roman" w:cs="Times New Roman"/>
+                <w:color w:val="000000"/>
+              </w:rPr>
+              <w:t>Matemáticas</w:t>
+            </w:r>
+            <w:r>
+              <w:rPr>
+                <w:rFonts w:ascii="Times" w:hAnsi="Times"/>
+              </w:rPr>
+              <w:t>/</w:t>
+            </w:r>
+            <w:r>
+              <w:t xml:space="preserve"> </w:t>
+            </w:r>
+            <w:r>
+              <w:rPr>
+                <w:rFonts w:ascii="Times" w:hAnsi="Times"/>
+              </w:rPr>
+              <w:t>Las funciones lineales y cuadráticas</w:t>
+            </w:r>
+            <w:r>
+              <w:rPr>
+                <w:rFonts w:ascii="Times" w:hAnsi="Times"/>
+              </w:rPr>
+              <w:t>/</w:t>
+            </w:r>
+            <w:r>
+              <w:rPr>
+                <w:rFonts w:ascii="Times" w:hAnsi="Times"/>
+              </w:rPr>
+              <w:t>Practica la representación de funciones cuadráticas</w:t>
+            </w:r>
+          </w:p>
+          <w:p>
+            <w:pPr>
+              <w:rPr>
+                <w:rFonts w:ascii="Times New Roman" w:hAnsi="Times New Roman" w:cs="Times New Roman"/>
+                <w:color w:val="000000"/>
+              </w:rPr>
+            </w:pPr>
+            <w:r>
+              <w:rPr>
+                <w:rFonts w:ascii="Times" w:hAnsi="Times"/>
+              </w:rPr>
+              <w:t>Fuente código MT</w:t>
+            </w:r>
+            <w:r>
+              <w:rPr>
+                <w:rFonts w:ascii="Times" w:hAnsi="Times"/>
+              </w:rPr>
+              <w:t>C_</w:t>
+            </w:r>
+            <w:r>
+              <w:rPr>
+                <w:rFonts w:ascii="Times" w:hAnsi="Times"/>
+              </w:rPr>
+              <w:t>0</w:t>
+            </w:r>
+            <w:r>
+              <w:rPr>
+                <w:rFonts w:ascii="Times" w:hAnsi="Times"/>
+              </w:rPr>
+              <w:t>9</w:t>
+            </w:r>
+            <w:r>
+              <w:rPr>
+                <w:rFonts w:ascii="Times" w:hAnsi="Times"/>
+              </w:rPr>
+              <w:t>_</w:t>
+            </w:r>
+            <w:r>
+              <w:rPr>
+                <w:rFonts w:ascii="Times" w:hAnsi="Times"/>
+              </w:rPr>
+              <w:t>1</w:t>
+            </w:r>
+            <w:r>
+              <w:rPr>
+                <w:rFonts w:ascii="Times" w:hAnsi="Times"/>
+              </w:rPr>
+              <w:t>0</w:t>
+            </w:r>
+          </w:p>
+        </w:tc>
+      </w:tr>
+      <w:tr>
+        <w:tc>
+          <w:tcPr>
+            <w:tcW w:w="2518" w:type="dxa"/>
+          </w:tcPr>
+          <w:p>
+            <w:pPr>
+              <w:rPr>
+                <w:rFonts w:ascii="Times New Roman" w:hAnsi="Times New Roman" w:cs="Times New Roman"/>
+                <w:color w:val="000000"/>
+              </w:rPr>
+            </w:pPr>
+            <w:r>
+              <w:rPr>
+                <w:rFonts w:ascii="Times New Roman" w:hAnsi="Times New Roman" w:cs="Times New Roman"/>
+                <w:b/>
+                <w:color w:val="000000"/>
+                <w:sz w:val="18"/>
+                <w:szCs w:val="18"/>
+              </w:rPr>
+              <w:lastRenderedPageBreak/>
+              <w:t>Cambio (descripción o capturas de pantallas)</w:t>
+            </w:r>
+          </w:p>
+        </w:tc>
+        <w:tc>
+          <w:tcPr>
+            <w:tcW w:w="6536" w:type="dxa"/>
+          </w:tcPr>
+          <w:p>
+            <w:pPr>
+              <w:rPr>
+                <w:rFonts w:ascii="Times New Roman" w:hAnsi="Times New Roman" w:cs="Times New Roman"/>
+                <w:color w:val="000000"/>
+              </w:rPr>
+            </w:pPr>
+          </w:p>
+        </w:tc>
+      </w:tr>
+      <w:tr>
+        <w:tc>
+          <w:tcPr>
+            <w:tcW w:w="2518" w:type="dxa"/>
+          </w:tcPr>
+          <w:p>
+            <w:pPr>
+              <w:rPr>
+                <w:rFonts w:ascii="Times New Roman" w:hAnsi="Times New Roman" w:cs="Times New Roman"/>
+                <w:b/>
+                <w:color w:val="000000"/>
+                <w:sz w:val="18"/>
+                <w:szCs w:val="18"/>
+              </w:rPr>
+            </w:pPr>
+            <w:r>
+              <w:rPr>
+                <w:rFonts w:ascii="Times New Roman" w:hAnsi="Times New Roman" w:cs="Times New Roman"/>
+                <w:b/>
+                <w:color w:val="000000"/>
+                <w:sz w:val="18"/>
+                <w:szCs w:val="18"/>
+              </w:rPr>
+              <w:t>Título</w:t>
+            </w:r>
+          </w:p>
+        </w:tc>
+        <w:tc>
+          <w:tcPr>
+            <w:tcW w:w="6536" w:type="dxa"/>
+          </w:tcPr>
+          <w:p>
+            <w:pPr>
+              <w:rPr>
+                <w:rFonts w:ascii="Times New Roman" w:hAnsi="Times New Roman" w:cs="Times New Roman"/>
+                <w:color w:val="000000"/>
+              </w:rPr>
+            </w:pPr>
+            <w:r>
+              <w:rPr>
+                <w:rFonts w:ascii="Times" w:hAnsi="Times"/>
+              </w:rPr>
+              <w:t>Practica la representación de funciones cuadráticas</w:t>
+            </w:r>
+          </w:p>
+        </w:tc>
+      </w:tr>
+      <w:tr>
+        <w:tc>
+          <w:tcPr>
+            <w:tcW w:w="2518" w:type="dxa"/>
+          </w:tcPr>
+          <w:p>
+            <w:pPr>
+              <w:rPr>
+                <w:rFonts w:ascii="Times New Roman" w:hAnsi="Times New Roman" w:cs="Times New Roman"/>
+                <w:b/>
+                <w:color w:val="000000"/>
+                <w:sz w:val="18"/>
+                <w:szCs w:val="18"/>
+              </w:rPr>
+            </w:pPr>
+            <w:r>
+              <w:rPr>
+                <w:rFonts w:ascii="Times New Roman" w:hAnsi="Times New Roman" w:cs="Times New Roman"/>
+                <w:b/>
+                <w:color w:val="000000"/>
+                <w:sz w:val="18"/>
+                <w:szCs w:val="18"/>
+              </w:rPr>
+              <w:t>Descripción</w:t>
+            </w:r>
+          </w:p>
+        </w:tc>
+        <w:tc>
+          <w:tcPr>
+            <w:tcW w:w="6536" w:type="dxa"/>
+          </w:tcPr>
+          <w:p>
+            <w:pPr>
+              <w:rPr>
+                <w:rFonts w:ascii="Times New Roman" w:hAnsi="Times New Roman" w:cs="Times New Roman"/>
+                <w:color w:val="000000"/>
+              </w:rPr>
+            </w:pPr>
+            <w:r>
+              <w:rPr>
+                <w:rFonts w:ascii="Times" w:hAnsi="Times"/>
+                <w:color w:val="000000" w:themeColor="text1"/>
+              </w:rPr>
+              <w:t>Actividad diseñada para trabajar la representación de parábolas</w:t>
+            </w:r>
+          </w:p>
+        </w:tc>
+      </w:tr>
+    </w:tbl>
     <w:p>
       <w:pPr>
         <w:tabs>
@@ -48355,6 +48917,971 @@
         </w:rPr>
       </w:pPr>
     </w:p>
+    <w:tbl>
+      <w:tblPr>
+        <w:tblStyle w:val="Tablaconcuadrcula"/>
+        <w:tblW w:w="0" w:type="auto"/>
+        <w:tblLook w:val="04A0" w:firstRow="1" w:lastRow="0" w:firstColumn="1" w:lastColumn="0" w:noHBand="0" w:noVBand="1"/>
+      </w:tblPr>
+      <w:tblGrid>
+        <w:gridCol w:w="2459"/>
+        <w:gridCol w:w="6369"/>
+      </w:tblGrid>
+      <w:tr>
+        <w:tc>
+          <w:tcPr>
+            <w:tcW w:w="8828" w:type="dxa"/>
+            <w:gridSpan w:val="2"/>
+            <w:shd w:val="clear" w:color="auto" w:fill="000000" w:themeFill="text1"/>
+          </w:tcPr>
+          <w:p>
+            <w:pPr>
+              <w:jc w:val="center"/>
+              <w:rPr>
+                <w:rFonts w:ascii="Times New Roman" w:hAnsi="Times New Roman" w:cs="Times New Roman"/>
+                <w:b/>
+                <w:color w:val="FFFFFF" w:themeColor="background1"/>
+              </w:rPr>
+            </w:pPr>
+            <w:r>
+              <w:rPr>
+                <w:rFonts w:ascii="Times New Roman" w:hAnsi="Times New Roman" w:cs="Times New Roman"/>
+                <w:b/>
+                <w:color w:val="FFFFFF" w:themeColor="background1"/>
+              </w:rPr>
+              <w:t>Profundiza</w:t>
+            </w:r>
+            <w:r>
+              <w:rPr>
+                <w:rFonts w:ascii="Times New Roman" w:hAnsi="Times New Roman" w:cs="Times New Roman"/>
+                <w:b/>
+                <w:color w:val="FFFFFF" w:themeColor="background1"/>
+              </w:rPr>
+              <w:t>: recurso nuevo</w:t>
+            </w:r>
+          </w:p>
+        </w:tc>
+      </w:tr>
+      <w:tr>
+        <w:tc>
+          <w:tcPr>
+            <w:tcW w:w="2459" w:type="dxa"/>
+          </w:tcPr>
+          <w:p>
+            <w:pPr>
+              <w:rPr>
+                <w:rFonts w:ascii="Times New Roman" w:hAnsi="Times New Roman" w:cs="Times New Roman"/>
+                <w:b/>
+                <w:color w:val="000000"/>
+                <w:sz w:val="18"/>
+                <w:szCs w:val="18"/>
+              </w:rPr>
+            </w:pPr>
+            <w:r>
+              <w:rPr>
+                <w:rFonts w:ascii="Times New Roman" w:hAnsi="Times New Roman" w:cs="Times New Roman"/>
+                <w:b/>
+                <w:color w:val="000000"/>
+                <w:sz w:val="18"/>
+                <w:szCs w:val="18"/>
+              </w:rPr>
+              <w:t>Código</w:t>
+            </w:r>
+          </w:p>
+        </w:tc>
+        <w:tc>
+          <w:tcPr>
+            <w:tcW w:w="6369" w:type="dxa"/>
+          </w:tcPr>
+          <w:p>
+            <w:pPr>
+              <w:rPr>
+                <w:rFonts w:ascii="Times New Roman" w:hAnsi="Times New Roman" w:cs="Times New Roman"/>
+                <w:b/>
+                <w:color w:val="000000"/>
+                <w:sz w:val="18"/>
+                <w:szCs w:val="18"/>
+              </w:rPr>
+            </w:pPr>
+            <w:r>
+              <w:rPr>
+                <w:rFonts w:ascii="Times New Roman" w:hAnsi="Times New Roman" w:cs="Times New Roman"/>
+                <w:color w:val="000000"/>
+              </w:rPr>
+              <w:t>MA_08_07_CO_REC28</w:t>
+            </w:r>
+            <w:r>
+              <w:rPr>
+                <w:rFonts w:ascii="Times New Roman" w:hAnsi="Times New Roman" w:cs="Times New Roman"/>
+                <w:color w:val="000000"/>
+              </w:rPr>
+              <w:t>0</w:t>
+            </w:r>
+          </w:p>
+        </w:tc>
+      </w:tr>
+      <w:tr>
+        <w:tc>
+          <w:tcPr>
+            <w:tcW w:w="2459" w:type="dxa"/>
+          </w:tcPr>
+          <w:p>
+            <w:pPr>
+              <w:rPr>
+                <w:rFonts w:ascii="Times New Roman" w:hAnsi="Times New Roman" w:cs="Times New Roman"/>
+                <w:b/>
+                <w:color w:val="000000"/>
+                <w:sz w:val="18"/>
+                <w:szCs w:val="18"/>
+              </w:rPr>
+            </w:pPr>
+            <w:r>
+              <w:rPr>
+                <w:rFonts w:ascii="Times New Roman" w:hAnsi="Times New Roman" w:cs="Times New Roman"/>
+                <w:b/>
+                <w:color w:val="000000"/>
+                <w:sz w:val="18"/>
+                <w:szCs w:val="18"/>
+              </w:rPr>
+              <w:t>Título</w:t>
+            </w:r>
+          </w:p>
+        </w:tc>
+        <w:tc>
+          <w:tcPr>
+            <w:tcW w:w="6369" w:type="dxa"/>
+          </w:tcPr>
+          <w:p>
+            <w:pPr>
+              <w:rPr>
+                <w:rFonts w:ascii="Times New Roman" w:hAnsi="Times New Roman" w:cs="Times New Roman"/>
+                <w:color w:val="000000"/>
+              </w:rPr>
+            </w:pPr>
+            <w:r>
+              <w:rPr>
+                <w:rFonts w:ascii="Times" w:hAnsi="Times"/>
+              </w:rPr>
+              <w:t>Clases de funciones cuadráticas</w:t>
+            </w:r>
+          </w:p>
+        </w:tc>
+      </w:tr>
+      <w:tr>
+        <w:tc>
+          <w:tcPr>
+            <w:tcW w:w="2459" w:type="dxa"/>
+          </w:tcPr>
+          <w:p>
+            <w:pPr>
+              <w:rPr>
+                <w:rFonts w:ascii="Times New Roman" w:hAnsi="Times New Roman" w:cs="Times New Roman"/>
+                <w:b/>
+                <w:color w:val="000000"/>
+                <w:sz w:val="18"/>
+                <w:szCs w:val="18"/>
+              </w:rPr>
+            </w:pPr>
+            <w:r>
+              <w:rPr>
+                <w:rFonts w:ascii="Times New Roman" w:hAnsi="Times New Roman" w:cs="Times New Roman"/>
+                <w:b/>
+                <w:color w:val="000000"/>
+                <w:sz w:val="18"/>
+                <w:szCs w:val="18"/>
+              </w:rPr>
+              <w:t>Descripción</w:t>
+            </w:r>
+          </w:p>
+        </w:tc>
+        <w:tc>
+          <w:tcPr>
+            <w:tcW w:w="6369" w:type="dxa"/>
+          </w:tcPr>
+          <w:p>
+            <w:pPr>
+              <w:rPr>
+                <w:rFonts w:ascii="Times New Roman" w:hAnsi="Times New Roman" w:cs="Times New Roman"/>
+                <w:color w:val="000000"/>
+              </w:rPr>
+            </w:pPr>
+            <w:r>
+              <w:rPr>
+                <w:rFonts w:ascii="Times" w:hAnsi="Times"/>
+                <w:color w:val="000000" w:themeColor="text1"/>
+              </w:rPr>
+              <w:t>Interactivo para explicar la clasificación de las funciones cuadráticas</w:t>
+            </w:r>
+          </w:p>
+        </w:tc>
+      </w:tr>
+    </w:tbl>
+    <w:p>
+      <w:pPr>
+        <w:tabs>
+          <w:tab w:val="right" w:pos="8498"/>
+        </w:tabs>
+        <w:spacing w:after="0"/>
+        <w:rPr>
+          <w:rFonts w:ascii="Times" w:hAnsi="Times"/>
+          <w:highlight w:val="yellow"/>
+        </w:rPr>
+      </w:pPr>
+    </w:p>
+    <w:tbl>
+      <w:tblPr>
+        <w:tblStyle w:val="Tablaconcuadrcula"/>
+        <w:tblW w:w="0" w:type="auto"/>
+        <w:tblLook w:val="04A0" w:firstRow="1" w:lastRow="0" w:firstColumn="1" w:lastColumn="0" w:noHBand="0" w:noVBand="1"/>
+      </w:tblPr>
+      <w:tblGrid>
+        <w:gridCol w:w="2459"/>
+        <w:gridCol w:w="6369"/>
+      </w:tblGrid>
+      <w:tr>
+        <w:tc>
+          <w:tcPr>
+            <w:tcW w:w="9054" w:type="dxa"/>
+            <w:gridSpan w:val="2"/>
+            <w:shd w:val="clear" w:color="auto" w:fill="000000" w:themeFill="text1"/>
+          </w:tcPr>
+          <w:p>
+            <w:pPr>
+              <w:jc w:val="center"/>
+              <w:rPr>
+                <w:rFonts w:ascii="Times New Roman" w:hAnsi="Times New Roman" w:cs="Times New Roman"/>
+                <w:b/>
+                <w:color w:val="FFFFFF" w:themeColor="background1"/>
+              </w:rPr>
+            </w:pPr>
+            <w:r>
+              <w:rPr>
+                <w:rFonts w:ascii="Times New Roman" w:hAnsi="Times New Roman" w:cs="Times New Roman"/>
+                <w:b/>
+                <w:color w:val="FFFFFF" w:themeColor="background1"/>
+              </w:rPr>
+              <w:t>Practica: recurso aprovechado</w:t>
+            </w:r>
+          </w:p>
+        </w:tc>
+      </w:tr>
+      <w:tr>
+        <w:tc>
+          <w:tcPr>
+            <w:tcW w:w="2518" w:type="dxa"/>
+          </w:tcPr>
+          <w:p>
+            <w:pPr>
+              <w:rPr>
+                <w:rFonts w:ascii="Times New Roman" w:hAnsi="Times New Roman" w:cs="Times New Roman"/>
+                <w:b/>
+                <w:color w:val="000000"/>
+                <w:sz w:val="18"/>
+                <w:szCs w:val="18"/>
+              </w:rPr>
+            </w:pPr>
+            <w:r>
+              <w:rPr>
+                <w:rFonts w:ascii="Times New Roman" w:hAnsi="Times New Roman" w:cs="Times New Roman"/>
+                <w:b/>
+                <w:color w:val="000000"/>
+                <w:sz w:val="18"/>
+                <w:szCs w:val="18"/>
+              </w:rPr>
+              <w:t>Código</w:t>
+            </w:r>
+          </w:p>
+        </w:tc>
+        <w:tc>
+          <w:tcPr>
+            <w:tcW w:w="6536" w:type="dxa"/>
+          </w:tcPr>
+          <w:p>
+            <w:pPr>
+              <w:rPr>
+                <w:rFonts w:ascii="Times New Roman" w:hAnsi="Times New Roman" w:cs="Times New Roman"/>
+                <w:b/>
+                <w:color w:val="000000"/>
+                <w:sz w:val="18"/>
+                <w:szCs w:val="18"/>
+              </w:rPr>
+            </w:pPr>
+            <w:r>
+              <w:rPr>
+                <w:rFonts w:ascii="Times New Roman" w:hAnsi="Times New Roman" w:cs="Times New Roman"/>
+                <w:color w:val="000000"/>
+              </w:rPr>
+              <w:t>MA_08_07_CO_REC</w:t>
+            </w:r>
+            <w:r>
+              <w:rPr>
+                <w:rFonts w:ascii="Times New Roman" w:hAnsi="Times New Roman" w:cs="Times New Roman"/>
+                <w:color w:val="000000"/>
+              </w:rPr>
+              <w:t>29</w:t>
+            </w:r>
+            <w:r>
+              <w:rPr>
+                <w:rFonts w:ascii="Times New Roman" w:hAnsi="Times New Roman" w:cs="Times New Roman"/>
+                <w:color w:val="000000"/>
+              </w:rPr>
+              <w:t>0</w:t>
+            </w:r>
+          </w:p>
+        </w:tc>
+      </w:tr>
+      <w:tr>
+        <w:tc>
+          <w:tcPr>
+            <w:tcW w:w="2518" w:type="dxa"/>
+          </w:tcPr>
+          <w:p>
+            <w:pPr>
+              <w:rPr>
+                <w:rFonts w:ascii="Times New Roman" w:hAnsi="Times New Roman" w:cs="Times New Roman"/>
+                <w:color w:val="000000"/>
+              </w:rPr>
+            </w:pPr>
+            <w:r>
+              <w:rPr>
+                <w:rFonts w:ascii="Times New Roman" w:hAnsi="Times New Roman" w:cs="Times New Roman"/>
+                <w:b/>
+                <w:color w:val="000000"/>
+                <w:sz w:val="18"/>
+                <w:szCs w:val="18"/>
+              </w:rPr>
+              <w:t>Ubicación en Aula Planeta</w:t>
+            </w:r>
+          </w:p>
+        </w:tc>
+        <w:tc>
+          <w:tcPr>
+            <w:tcW w:w="6536" w:type="dxa"/>
+          </w:tcPr>
+          <w:p>
+            <w:pPr>
+              <w:rPr>
+                <w:rFonts w:ascii="Times" w:hAnsi="Times"/>
+              </w:rPr>
+            </w:pPr>
+            <w:r>
+              <w:rPr>
+                <w:rFonts w:ascii="Times New Roman" w:hAnsi="Times New Roman" w:cs="Times New Roman"/>
+                <w:color w:val="000000"/>
+              </w:rPr>
+              <w:t>4</w:t>
+            </w:r>
+            <w:r>
+              <w:rPr>
+                <w:rFonts w:ascii="Times New Roman" w:hAnsi="Times New Roman" w:cs="Times New Roman"/>
+                <w:color w:val="000000"/>
+              </w:rPr>
+              <w:t>° ESO</w:t>
+            </w:r>
+            <w:r>
+              <w:rPr>
+                <w:rFonts w:ascii="Times New Roman" w:hAnsi="Times New Roman" w:cs="Times New Roman"/>
+                <w:color w:val="000000"/>
+              </w:rPr>
+              <w:t>/</w:t>
+            </w:r>
+            <w:r>
+              <w:rPr>
+                <w:rFonts w:ascii="Times New Roman" w:hAnsi="Times New Roman" w:cs="Times New Roman"/>
+                <w:color w:val="000000"/>
+              </w:rPr>
+              <w:t>Matemáticas</w:t>
+            </w:r>
+            <w:r>
+              <w:rPr>
+                <w:rFonts w:ascii="Times" w:hAnsi="Times"/>
+              </w:rPr>
+              <w:t>/</w:t>
+            </w:r>
+            <w:r>
+              <w:t xml:space="preserve"> </w:t>
+            </w:r>
+            <w:r>
+              <w:rPr>
+                <w:rFonts w:ascii="Times" w:hAnsi="Times"/>
+              </w:rPr>
+              <w:t>Las funciones lineales y cuadráticas</w:t>
+            </w:r>
+            <w:r>
+              <w:rPr>
+                <w:rFonts w:ascii="Times" w:hAnsi="Times"/>
+              </w:rPr>
+              <w:t>/</w:t>
+            </w:r>
+            <w:r>
+              <w:rPr>
+                <w:rFonts w:ascii="Times New Roman" w:eastAsia="Times New Roman" w:hAnsi="Times New Roman" w:cs="Times New Roman"/>
+                <w:b/>
+                <w:bCs/>
+                <w:sz w:val="20"/>
+                <w:szCs w:val="20"/>
+                <w:lang w:val="es-CO" w:eastAsia="es-CO"/>
+              </w:rPr>
+              <w:t xml:space="preserve"> ¿Qué sabes de la gráfica de una función cuadrática?</w:t>
+            </w:r>
+          </w:p>
+          <w:p>
+            <w:pPr>
+              <w:rPr>
+                <w:rFonts w:ascii="Times New Roman" w:hAnsi="Times New Roman" w:cs="Times New Roman"/>
+                <w:color w:val="000000"/>
+              </w:rPr>
+            </w:pPr>
+            <w:r>
+              <w:rPr>
+                <w:rFonts w:ascii="Times" w:hAnsi="Times"/>
+              </w:rPr>
+              <w:t>Fuente código MTC_09_10</w:t>
+            </w:r>
+          </w:p>
+        </w:tc>
+      </w:tr>
+      <w:tr>
+        <w:tc>
+          <w:tcPr>
+            <w:tcW w:w="2518" w:type="dxa"/>
+          </w:tcPr>
+          <w:p>
+            <w:pPr>
+              <w:rPr>
+                <w:rFonts w:ascii="Times New Roman" w:hAnsi="Times New Roman" w:cs="Times New Roman"/>
+                <w:color w:val="000000"/>
+              </w:rPr>
+            </w:pPr>
+            <w:r>
+              <w:rPr>
+                <w:rFonts w:ascii="Times New Roman" w:hAnsi="Times New Roman" w:cs="Times New Roman"/>
+                <w:b/>
+                <w:color w:val="000000"/>
+                <w:sz w:val="18"/>
+                <w:szCs w:val="18"/>
+              </w:rPr>
+              <w:t>Cambio (descripción o capturas de pantallas)</w:t>
+            </w:r>
+          </w:p>
+        </w:tc>
+        <w:tc>
+          <w:tcPr>
+            <w:tcW w:w="6536" w:type="dxa"/>
+          </w:tcPr>
+          <w:p>
+            <w:pPr>
+              <w:rPr>
+                <w:rFonts w:ascii="Times New Roman" w:hAnsi="Times New Roman" w:cs="Times New Roman"/>
+                <w:color w:val="000000"/>
+              </w:rPr>
+            </w:pPr>
+          </w:p>
+        </w:tc>
+      </w:tr>
+      <w:tr>
+        <w:tc>
+          <w:tcPr>
+            <w:tcW w:w="2518" w:type="dxa"/>
+          </w:tcPr>
+          <w:p>
+            <w:pPr>
+              <w:rPr>
+                <w:rFonts w:ascii="Times New Roman" w:hAnsi="Times New Roman" w:cs="Times New Roman"/>
+                <w:b/>
+                <w:color w:val="000000"/>
+                <w:sz w:val="18"/>
+                <w:szCs w:val="18"/>
+              </w:rPr>
+            </w:pPr>
+            <w:r>
+              <w:rPr>
+                <w:rFonts w:ascii="Times New Roman" w:hAnsi="Times New Roman" w:cs="Times New Roman"/>
+                <w:b/>
+                <w:color w:val="000000"/>
+                <w:sz w:val="18"/>
+                <w:szCs w:val="18"/>
+              </w:rPr>
+              <w:t>Título</w:t>
+            </w:r>
+          </w:p>
+        </w:tc>
+        <w:tc>
+          <w:tcPr>
+            <w:tcW w:w="6536" w:type="dxa"/>
+          </w:tcPr>
+          <w:p>
+            <w:pPr>
+              <w:rPr>
+                <w:rFonts w:ascii="Times New Roman" w:hAnsi="Times New Roman" w:cs="Times New Roman"/>
+                <w:color w:val="000000"/>
+              </w:rPr>
+            </w:pPr>
+            <w:r>
+              <w:rPr>
+                <w:rFonts w:ascii="Times" w:hAnsi="Times"/>
+              </w:rPr>
+              <w:t>Expresa lo que</w:t>
+            </w:r>
+            <w:r>
+              <w:rPr>
+                <w:rFonts w:ascii="Times" w:hAnsi="Times"/>
+              </w:rPr>
+              <w:t xml:space="preserve"> sabes de la gráfica de una función cuadrática</w:t>
+            </w:r>
+          </w:p>
+        </w:tc>
+      </w:tr>
+      <w:tr>
+        <w:tc>
+          <w:tcPr>
+            <w:tcW w:w="2518" w:type="dxa"/>
+          </w:tcPr>
+          <w:p>
+            <w:pPr>
+              <w:rPr>
+                <w:rFonts w:ascii="Times New Roman" w:hAnsi="Times New Roman" w:cs="Times New Roman"/>
+                <w:b/>
+                <w:color w:val="000000"/>
+                <w:sz w:val="18"/>
+                <w:szCs w:val="18"/>
+              </w:rPr>
+            </w:pPr>
+            <w:r>
+              <w:rPr>
+                <w:rFonts w:ascii="Times New Roman" w:hAnsi="Times New Roman" w:cs="Times New Roman"/>
+                <w:b/>
+                <w:color w:val="000000"/>
+                <w:sz w:val="18"/>
+                <w:szCs w:val="18"/>
+              </w:rPr>
+              <w:t>Descripción</w:t>
+            </w:r>
+          </w:p>
+        </w:tc>
+        <w:tc>
+          <w:tcPr>
+            <w:tcW w:w="6536" w:type="dxa"/>
+          </w:tcPr>
+          <w:p>
+            <w:pPr>
+              <w:rPr>
+                <w:rFonts w:ascii="Times New Roman" w:hAnsi="Times New Roman" w:cs="Times New Roman"/>
+                <w:color w:val="000000"/>
+              </w:rPr>
+            </w:pPr>
+            <w:r>
+              <w:rPr>
+                <w:rFonts w:ascii="Times" w:hAnsi="Times"/>
+                <w:color w:val="000000" w:themeColor="text1"/>
+              </w:rPr>
+              <w:t xml:space="preserve">Actividad para </w:t>
+            </w:r>
+            <w:r>
+              <w:rPr>
+                <w:rFonts w:ascii="Times" w:hAnsi="Times"/>
+                <w:color w:val="000000" w:themeColor="text1"/>
+              </w:rPr>
+              <w:t>expresar lo que sabes</w:t>
+            </w:r>
+            <w:r>
+              <w:rPr>
+                <w:rFonts w:ascii="Times" w:hAnsi="Times"/>
+                <w:color w:val="000000" w:themeColor="text1"/>
+              </w:rPr>
+              <w:t xml:space="preserve"> de</w:t>
+            </w:r>
+            <w:r>
+              <w:rPr>
+                <w:rFonts w:ascii="Times" w:hAnsi="Times"/>
+                <w:color w:val="000000" w:themeColor="text1"/>
+              </w:rPr>
+              <w:t xml:space="preserve"> la gráfica de una</w:t>
+            </w:r>
+            <w:r>
+              <w:rPr>
+                <w:rFonts w:ascii="Times" w:hAnsi="Times"/>
+                <w:color w:val="000000" w:themeColor="text1"/>
+              </w:rPr>
+              <w:t xml:space="preserve"> función cuadrática</w:t>
+            </w:r>
+          </w:p>
+        </w:tc>
+      </w:tr>
+    </w:tbl>
+    <w:p>
+      <w:pPr>
+        <w:tabs>
+          <w:tab w:val="right" w:pos="8498"/>
+        </w:tabs>
+        <w:spacing w:after="0"/>
+        <w:rPr>
+          <w:rFonts w:ascii="Times" w:hAnsi="Times"/>
+          <w:highlight w:val="yellow"/>
+        </w:rPr>
+      </w:pPr>
+    </w:p>
+    <w:tbl>
+      <w:tblPr>
+        <w:tblStyle w:val="Tablaconcuadrcula"/>
+        <w:tblW w:w="0" w:type="auto"/>
+        <w:tblLook w:val="04A0" w:firstRow="1" w:lastRow="0" w:firstColumn="1" w:lastColumn="0" w:noHBand="0" w:noVBand="1"/>
+      </w:tblPr>
+      <w:tblGrid>
+        <w:gridCol w:w="2459"/>
+        <w:gridCol w:w="6369"/>
+      </w:tblGrid>
+      <w:tr>
+        <w:tc>
+          <w:tcPr>
+            <w:tcW w:w="9054" w:type="dxa"/>
+            <w:gridSpan w:val="2"/>
+            <w:shd w:val="clear" w:color="auto" w:fill="000000" w:themeFill="text1"/>
+          </w:tcPr>
+          <w:p>
+            <w:pPr>
+              <w:jc w:val="center"/>
+              <w:rPr>
+                <w:rFonts w:ascii="Times New Roman" w:hAnsi="Times New Roman" w:cs="Times New Roman"/>
+                <w:b/>
+                <w:color w:val="FFFFFF" w:themeColor="background1"/>
+              </w:rPr>
+            </w:pPr>
+            <w:r>
+              <w:rPr>
+                <w:rFonts w:ascii="Times New Roman" w:hAnsi="Times New Roman" w:cs="Times New Roman"/>
+                <w:b/>
+                <w:color w:val="FFFFFF" w:themeColor="background1"/>
+              </w:rPr>
+              <w:t>Practica: recurso aprovechado</w:t>
+            </w:r>
+          </w:p>
+        </w:tc>
+      </w:tr>
+      <w:tr>
+        <w:tc>
+          <w:tcPr>
+            <w:tcW w:w="2518" w:type="dxa"/>
+          </w:tcPr>
+          <w:p>
+            <w:pPr>
+              <w:rPr>
+                <w:rFonts w:ascii="Times New Roman" w:hAnsi="Times New Roman" w:cs="Times New Roman"/>
+                <w:b/>
+                <w:color w:val="000000"/>
+                <w:sz w:val="18"/>
+                <w:szCs w:val="18"/>
+              </w:rPr>
+            </w:pPr>
+            <w:r>
+              <w:rPr>
+                <w:rFonts w:ascii="Times New Roman" w:hAnsi="Times New Roman" w:cs="Times New Roman"/>
+                <w:b/>
+                <w:color w:val="000000"/>
+                <w:sz w:val="18"/>
+                <w:szCs w:val="18"/>
+              </w:rPr>
+              <w:t>Código</w:t>
+            </w:r>
+          </w:p>
+        </w:tc>
+        <w:tc>
+          <w:tcPr>
+            <w:tcW w:w="6536" w:type="dxa"/>
+          </w:tcPr>
+          <w:p>
+            <w:pPr>
+              <w:rPr>
+                <w:rFonts w:ascii="Times New Roman" w:hAnsi="Times New Roman" w:cs="Times New Roman"/>
+                <w:b/>
+                <w:color w:val="000000"/>
+                <w:sz w:val="18"/>
+                <w:szCs w:val="18"/>
+              </w:rPr>
+            </w:pPr>
+            <w:r>
+              <w:rPr>
+                <w:rFonts w:ascii="Times New Roman" w:hAnsi="Times New Roman" w:cs="Times New Roman"/>
+                <w:color w:val="000000"/>
+              </w:rPr>
+              <w:t>MA_08_07_CO_REC</w:t>
+            </w:r>
+            <w:r>
+              <w:rPr>
+                <w:rFonts w:ascii="Times New Roman" w:hAnsi="Times New Roman" w:cs="Times New Roman"/>
+                <w:color w:val="000000"/>
+              </w:rPr>
+              <w:t>300</w:t>
+            </w:r>
+          </w:p>
+        </w:tc>
+      </w:tr>
+      <w:tr>
+        <w:tc>
+          <w:tcPr>
+            <w:tcW w:w="2518" w:type="dxa"/>
+          </w:tcPr>
+          <w:p>
+            <w:pPr>
+              <w:rPr>
+                <w:rFonts w:ascii="Times New Roman" w:hAnsi="Times New Roman" w:cs="Times New Roman"/>
+                <w:color w:val="000000"/>
+              </w:rPr>
+            </w:pPr>
+            <w:r>
+              <w:rPr>
+                <w:rFonts w:ascii="Times New Roman" w:hAnsi="Times New Roman" w:cs="Times New Roman"/>
+                <w:b/>
+                <w:color w:val="000000"/>
+                <w:sz w:val="18"/>
+                <w:szCs w:val="18"/>
+              </w:rPr>
+              <w:t>Ubicación en Aula Planeta</w:t>
+            </w:r>
+          </w:p>
+        </w:tc>
+        <w:tc>
+          <w:tcPr>
+            <w:tcW w:w="6536" w:type="dxa"/>
+          </w:tcPr>
+          <w:p>
+            <w:pPr>
+              <w:rPr>
+                <w:rFonts w:ascii="Times" w:hAnsi="Times"/>
+              </w:rPr>
+            </w:pPr>
+            <w:r>
+              <w:rPr>
+                <w:rFonts w:ascii="Times New Roman" w:hAnsi="Times New Roman" w:cs="Times New Roman"/>
+                <w:color w:val="000000"/>
+              </w:rPr>
+              <w:t>4</w:t>
+            </w:r>
+            <w:r>
+              <w:rPr>
+                <w:rFonts w:ascii="Times New Roman" w:hAnsi="Times New Roman" w:cs="Times New Roman"/>
+                <w:color w:val="000000"/>
+              </w:rPr>
+              <w:t>° ESO</w:t>
+            </w:r>
+            <w:r>
+              <w:rPr>
+                <w:rFonts w:ascii="Times New Roman" w:hAnsi="Times New Roman" w:cs="Times New Roman"/>
+                <w:color w:val="000000"/>
+              </w:rPr>
+              <w:t>/</w:t>
+            </w:r>
+            <w:r>
+              <w:rPr>
+                <w:rFonts w:ascii="Times New Roman" w:hAnsi="Times New Roman" w:cs="Times New Roman"/>
+                <w:color w:val="000000"/>
+              </w:rPr>
+              <w:t>Matemáticas</w:t>
+            </w:r>
+            <w:r>
+              <w:rPr>
+                <w:rFonts w:ascii="Times" w:hAnsi="Times"/>
+              </w:rPr>
+              <w:t>/</w:t>
+            </w:r>
+            <w:r>
+              <w:t xml:space="preserve"> </w:t>
+            </w:r>
+            <w:r>
+              <w:rPr>
+                <w:rFonts w:ascii="Times" w:hAnsi="Times"/>
+              </w:rPr>
+              <w:t>Las funciones lineales y cuadráticas</w:t>
+            </w:r>
+            <w:r>
+              <w:rPr>
+                <w:rFonts w:ascii="Times" w:hAnsi="Times"/>
+              </w:rPr>
+              <w:t>/</w:t>
+            </w:r>
+            <w:r>
+              <w:rPr>
+                <w:rFonts w:ascii="Times New Roman" w:eastAsia="Times New Roman" w:hAnsi="Times New Roman" w:cs="Times New Roman"/>
+                <w:b/>
+                <w:bCs/>
+                <w:sz w:val="20"/>
+                <w:szCs w:val="20"/>
+                <w:lang w:val="es-CO" w:eastAsia="es-CO"/>
+              </w:rPr>
+              <w:t xml:space="preserve"> </w:t>
+            </w:r>
+            <w:r>
+              <w:rPr>
+                <w:rFonts w:ascii="Times New Roman" w:eastAsia="Times New Roman" w:hAnsi="Times New Roman" w:cs="Times New Roman"/>
+                <w:b/>
+                <w:bCs/>
+                <w:sz w:val="20"/>
+                <w:szCs w:val="20"/>
+                <w:lang w:val="es-CO" w:eastAsia="es-CO"/>
+              </w:rPr>
+              <w:t>Calcula los vértices de las parábolas</w:t>
+            </w:r>
+          </w:p>
+        </w:tc>
+      </w:tr>
+      <w:tr>
+        <w:tc>
+          <w:tcPr>
+            <w:tcW w:w="2518" w:type="dxa"/>
+          </w:tcPr>
+          <w:p>
+            <w:pPr>
+              <w:rPr>
+                <w:rFonts w:ascii="Times New Roman" w:hAnsi="Times New Roman" w:cs="Times New Roman"/>
+                <w:color w:val="000000"/>
+              </w:rPr>
+            </w:pPr>
+            <w:r>
+              <w:rPr>
+                <w:rFonts w:ascii="Times New Roman" w:hAnsi="Times New Roman" w:cs="Times New Roman"/>
+                <w:b/>
+                <w:color w:val="000000"/>
+                <w:sz w:val="18"/>
+                <w:szCs w:val="18"/>
+              </w:rPr>
+              <w:t>Cambio (descripción o capturas de pantallas)</w:t>
+            </w:r>
+          </w:p>
+        </w:tc>
+        <w:tc>
+          <w:tcPr>
+            <w:tcW w:w="6536" w:type="dxa"/>
+          </w:tcPr>
+          <w:p>
+            <w:pPr>
+              <w:rPr>
+                <w:rFonts w:ascii="Times New Roman" w:hAnsi="Times New Roman" w:cs="Times New Roman"/>
+                <w:color w:val="000000"/>
+              </w:rPr>
+            </w:pPr>
+          </w:p>
+        </w:tc>
+      </w:tr>
+      <w:tr>
+        <w:tc>
+          <w:tcPr>
+            <w:tcW w:w="2518" w:type="dxa"/>
+          </w:tcPr>
+          <w:p>
+            <w:pPr>
+              <w:rPr>
+                <w:rFonts w:ascii="Times New Roman" w:hAnsi="Times New Roman" w:cs="Times New Roman"/>
+                <w:b/>
+                <w:color w:val="000000"/>
+                <w:sz w:val="18"/>
+                <w:szCs w:val="18"/>
+              </w:rPr>
+            </w:pPr>
+            <w:r>
+              <w:rPr>
+                <w:rFonts w:ascii="Times New Roman" w:hAnsi="Times New Roman" w:cs="Times New Roman"/>
+                <w:b/>
+                <w:color w:val="000000"/>
+                <w:sz w:val="18"/>
+                <w:szCs w:val="18"/>
+              </w:rPr>
+              <w:t>Título</w:t>
+            </w:r>
+          </w:p>
+        </w:tc>
+        <w:tc>
+          <w:tcPr>
+            <w:tcW w:w="6536" w:type="dxa"/>
+          </w:tcPr>
+          <w:p>
+            <w:pPr>
+              <w:rPr>
+                <w:rFonts w:ascii="Times New Roman" w:hAnsi="Times New Roman" w:cs="Times New Roman"/>
+                <w:color w:val="000000"/>
+              </w:rPr>
+            </w:pPr>
+            <w:r>
+              <w:rPr>
+                <w:rFonts w:ascii="Times" w:hAnsi="Times"/>
+              </w:rPr>
+              <w:t>Calcula los vértices de las parábolas</w:t>
+            </w:r>
+          </w:p>
+        </w:tc>
+      </w:tr>
+      <w:tr>
+        <w:tc>
+          <w:tcPr>
+            <w:tcW w:w="2518" w:type="dxa"/>
+          </w:tcPr>
+          <w:p>
+            <w:pPr>
+              <w:rPr>
+                <w:rFonts w:ascii="Times New Roman" w:hAnsi="Times New Roman" w:cs="Times New Roman"/>
+                <w:b/>
+                <w:color w:val="000000"/>
+                <w:sz w:val="18"/>
+                <w:szCs w:val="18"/>
+              </w:rPr>
+            </w:pPr>
+            <w:r>
+              <w:rPr>
+                <w:rFonts w:ascii="Times New Roman" w:hAnsi="Times New Roman" w:cs="Times New Roman"/>
+                <w:b/>
+                <w:color w:val="000000"/>
+                <w:sz w:val="18"/>
+                <w:szCs w:val="18"/>
+              </w:rPr>
+              <w:t>Descripción</w:t>
+            </w:r>
+          </w:p>
+        </w:tc>
+        <w:tc>
+          <w:tcPr>
+            <w:tcW w:w="6536" w:type="dxa"/>
+          </w:tcPr>
+          <w:p>
+            <w:pPr>
+              <w:rPr>
+                <w:rFonts w:ascii="Times New Roman" w:hAnsi="Times New Roman" w:cs="Times New Roman"/>
+                <w:color w:val="000000"/>
+              </w:rPr>
+            </w:pPr>
+            <w:r>
+              <w:rPr>
+                <w:rFonts w:ascii="Times" w:hAnsi="Times"/>
+                <w:color w:val="000000" w:themeColor="text1"/>
+              </w:rPr>
+              <w:t>Actividad para practica el cálculo del vértice de una parábola</w:t>
+            </w:r>
+          </w:p>
+        </w:tc>
+      </w:tr>
+    </w:tbl>
+    <w:p>
+      <w:pPr>
+        <w:tabs>
+          <w:tab w:val="right" w:pos="8498"/>
+        </w:tabs>
+        <w:spacing w:after="0"/>
+        <w:rPr>
+          <w:rFonts w:ascii="Times" w:hAnsi="Times"/>
+          <w:highlight w:val="yellow"/>
+        </w:rPr>
+      </w:pPr>
+    </w:p>
+    <w:p>
+      <w:pPr>
+        <w:tabs>
+          <w:tab w:val="right" w:pos="8498"/>
+        </w:tabs>
+        <w:spacing w:after="0"/>
+        <w:rPr>
+          <w:rFonts w:ascii="Times" w:hAnsi="Times"/>
+          <w:highlight w:val="yellow"/>
+        </w:rPr>
+      </w:pPr>
+    </w:p>
     <w:p>
       <w:pPr>
         <w:tabs>
@@ -48408,6 +49935,7 @@
         <w:rPr>
           <w:rFonts w:ascii="Times" w:hAnsi="Times"/>
         </w:rPr>
+        <w:lastRenderedPageBreak/>
         <w:t xml:space="preserve">La función cuadrática sirve como modelo para diversas situaciones, </w:t>
       </w:r>
       <w:r>
@@ -48675,7 +50203,6 @@
         <w:rPr>
           <w:rFonts w:ascii="Times" w:hAnsi="Times"/>
         </w:rPr>
-        <w:lastRenderedPageBreak/>
         <w:t>¿</w:t>
       </w:r>
       <w:r>
@@ -50237,6 +51764,362 @@
           <w:rFonts w:ascii="Times" w:hAnsi="Times"/>
         </w:rPr>
       </w:pPr>
+    </w:p>
+    <w:tbl>
+      <w:tblPr>
+        <w:tblStyle w:val="Tablaconcuadrcula"/>
+        <w:tblW w:w="0" w:type="auto"/>
+        <w:tblLook w:val="04A0" w:firstRow="1" w:lastRow="0" w:firstColumn="1" w:lastColumn="0" w:noHBand="0" w:noVBand="1"/>
+      </w:tblPr>
+      <w:tblGrid>
+        <w:gridCol w:w="2459"/>
+        <w:gridCol w:w="6369"/>
+      </w:tblGrid>
+      <w:tr>
+        <w:tc>
+          <w:tcPr>
+            <w:tcW w:w="9054" w:type="dxa"/>
+            <w:gridSpan w:val="2"/>
+            <w:shd w:val="clear" w:color="auto" w:fill="000000" w:themeFill="text1"/>
+          </w:tcPr>
+          <w:p>
+            <w:pPr>
+              <w:jc w:val="center"/>
+              <w:rPr>
+                <w:rFonts w:ascii="Times New Roman" w:hAnsi="Times New Roman" w:cs="Times New Roman"/>
+                <w:b/>
+                <w:color w:val="FFFFFF" w:themeColor="background1"/>
+              </w:rPr>
+            </w:pPr>
+            <w:r>
+              <w:rPr>
+                <w:rFonts w:ascii="Times New Roman" w:hAnsi="Times New Roman" w:cs="Times New Roman"/>
+                <w:b/>
+                <w:color w:val="FFFFFF" w:themeColor="background1"/>
+              </w:rPr>
+              <w:lastRenderedPageBreak/>
+              <w:t>Practica: recurso aprovechado</w:t>
+            </w:r>
+          </w:p>
+        </w:tc>
+      </w:tr>
+      <w:tr>
+        <w:tc>
+          <w:tcPr>
+            <w:tcW w:w="2518" w:type="dxa"/>
+          </w:tcPr>
+          <w:p>
+            <w:pPr>
+              <w:rPr>
+                <w:rFonts w:ascii="Times New Roman" w:hAnsi="Times New Roman" w:cs="Times New Roman"/>
+                <w:b/>
+                <w:color w:val="000000"/>
+                <w:sz w:val="18"/>
+                <w:szCs w:val="18"/>
+              </w:rPr>
+            </w:pPr>
+            <w:r>
+              <w:rPr>
+                <w:rFonts w:ascii="Times New Roman" w:hAnsi="Times New Roman" w:cs="Times New Roman"/>
+                <w:b/>
+                <w:color w:val="000000"/>
+                <w:sz w:val="18"/>
+                <w:szCs w:val="18"/>
+              </w:rPr>
+              <w:t>Código</w:t>
+            </w:r>
+          </w:p>
+        </w:tc>
+        <w:tc>
+          <w:tcPr>
+            <w:tcW w:w="6536" w:type="dxa"/>
+          </w:tcPr>
+          <w:p>
+            <w:pPr>
+              <w:rPr>
+                <w:rFonts w:ascii="Times New Roman" w:hAnsi="Times New Roman" w:cs="Times New Roman"/>
+                <w:b/>
+                <w:color w:val="000000"/>
+                <w:sz w:val="18"/>
+                <w:szCs w:val="18"/>
+              </w:rPr>
+            </w:pPr>
+            <w:r>
+              <w:rPr>
+                <w:rFonts w:ascii="Times New Roman" w:hAnsi="Times New Roman" w:cs="Times New Roman"/>
+                <w:color w:val="000000"/>
+              </w:rPr>
+              <w:t>MA_08_07_CO_REC320</w:t>
+            </w:r>
+          </w:p>
+        </w:tc>
+      </w:tr>
+      <w:tr>
+        <w:tc>
+          <w:tcPr>
+            <w:tcW w:w="2518" w:type="dxa"/>
+          </w:tcPr>
+          <w:p>
+            <w:pPr>
+              <w:rPr>
+                <w:rFonts w:ascii="Times New Roman" w:hAnsi="Times New Roman" w:cs="Times New Roman"/>
+                <w:color w:val="000000"/>
+              </w:rPr>
+            </w:pPr>
+            <w:r>
+              <w:rPr>
+                <w:rFonts w:ascii="Times New Roman" w:hAnsi="Times New Roman" w:cs="Times New Roman"/>
+                <w:b/>
+                <w:color w:val="000000"/>
+                <w:sz w:val="18"/>
+                <w:szCs w:val="18"/>
+              </w:rPr>
+              <w:t>Ubicación en Aula Planeta</w:t>
+            </w:r>
+          </w:p>
+        </w:tc>
+        <w:tc>
+          <w:tcPr>
+            <w:tcW w:w="6536" w:type="dxa"/>
+          </w:tcPr>
+          <w:p>
+            <w:pPr>
+              <w:rPr>
+                <w:rFonts w:ascii="Times" w:hAnsi="Times"/>
+              </w:rPr>
+            </w:pPr>
+            <w:r>
+              <w:rPr>
+                <w:rFonts w:ascii="Times New Roman" w:hAnsi="Times New Roman" w:cs="Times New Roman"/>
+                <w:color w:val="000000"/>
+              </w:rPr>
+              <w:t>4</w:t>
+            </w:r>
+            <w:r>
+              <w:rPr>
+                <w:rFonts w:ascii="Times New Roman" w:hAnsi="Times New Roman" w:cs="Times New Roman"/>
+                <w:color w:val="000000"/>
+              </w:rPr>
+              <w:t>° ESO</w:t>
+            </w:r>
+            <w:r>
+              <w:rPr>
+                <w:rFonts w:ascii="Times New Roman" w:hAnsi="Times New Roman" w:cs="Times New Roman"/>
+                <w:color w:val="000000"/>
+              </w:rPr>
+              <w:t>/</w:t>
+            </w:r>
+            <w:r>
+              <w:rPr>
+                <w:rFonts w:ascii="Times New Roman" w:hAnsi="Times New Roman" w:cs="Times New Roman"/>
+                <w:color w:val="000000"/>
+              </w:rPr>
+              <w:t>Matemáticas/Las funciones lineales y cuadráticas</w:t>
+            </w:r>
+            <w:r>
+              <w:rPr>
+                <w:rFonts w:ascii="Times" w:hAnsi="Times"/>
+              </w:rPr>
+              <w:t>/</w:t>
+            </w:r>
+            <w:r>
+              <w:rPr>
+                <w:rFonts w:ascii="Times" w:hAnsi="Times"/>
+              </w:rPr>
+              <w:t>Refuerza tu aprendizaje: Las funciones cuadráticas</w:t>
+            </w:r>
+          </w:p>
+          <w:p>
+            <w:pPr>
+              <w:rPr>
+                <w:rFonts w:ascii="Times New Roman" w:hAnsi="Times New Roman" w:cs="Times New Roman"/>
+                <w:color w:val="000000"/>
+              </w:rPr>
+            </w:pPr>
+            <w:r>
+              <w:rPr>
+                <w:rFonts w:ascii="Times" w:hAnsi="Times"/>
+              </w:rPr>
+              <w:t xml:space="preserve">Fuente código </w:t>
+            </w:r>
+            <w:r>
+              <w:rPr>
+                <w:rFonts w:ascii="Times" w:hAnsi="Times"/>
+              </w:rPr>
+              <w:t>MT</w:t>
+            </w:r>
+            <w:r>
+              <w:rPr>
+                <w:rFonts w:ascii="Times" w:hAnsi="Times"/>
+              </w:rPr>
+              <w:t>_10</w:t>
+            </w:r>
+            <w:r>
+              <w:rPr>
+                <w:rFonts w:ascii="Times" w:hAnsi="Times"/>
+              </w:rPr>
+              <w:t>_07</w:t>
+            </w:r>
+          </w:p>
+        </w:tc>
+      </w:tr>
+      <w:tr>
+        <w:tc>
+          <w:tcPr>
+            <w:tcW w:w="2518" w:type="dxa"/>
+          </w:tcPr>
+          <w:p>
+            <w:pPr>
+              <w:rPr>
+                <w:rFonts w:ascii="Times New Roman" w:hAnsi="Times New Roman" w:cs="Times New Roman"/>
+                <w:color w:val="000000"/>
+              </w:rPr>
+            </w:pPr>
+            <w:r>
+              <w:rPr>
+                <w:rFonts w:ascii="Times New Roman" w:hAnsi="Times New Roman" w:cs="Times New Roman"/>
+                <w:b/>
+                <w:color w:val="000000"/>
+                <w:sz w:val="18"/>
+                <w:szCs w:val="18"/>
+              </w:rPr>
+              <w:t>Cambio (descripción o capturas de pantallas)</w:t>
+            </w:r>
+          </w:p>
+        </w:tc>
+        <w:tc>
+          <w:tcPr>
+            <w:tcW w:w="6536" w:type="dxa"/>
+          </w:tcPr>
+          <w:p>
+            <w:pPr>
+              <w:rPr>
+                <w:rFonts w:ascii="Times New Roman" w:hAnsi="Times New Roman" w:cs="Times New Roman"/>
+                <w:color w:val="000000"/>
+              </w:rPr>
+            </w:pPr>
+          </w:p>
+        </w:tc>
+      </w:tr>
+      <w:tr>
+        <w:tc>
+          <w:tcPr>
+            <w:tcW w:w="2518" w:type="dxa"/>
+          </w:tcPr>
+          <w:p>
+            <w:pPr>
+              <w:rPr>
+                <w:rFonts w:ascii="Times New Roman" w:hAnsi="Times New Roman" w:cs="Times New Roman"/>
+                <w:b/>
+                <w:color w:val="000000"/>
+                <w:sz w:val="18"/>
+                <w:szCs w:val="18"/>
+              </w:rPr>
+            </w:pPr>
+            <w:r>
+              <w:rPr>
+                <w:rFonts w:ascii="Times New Roman" w:hAnsi="Times New Roman" w:cs="Times New Roman"/>
+                <w:b/>
+                <w:color w:val="000000"/>
+                <w:sz w:val="18"/>
+                <w:szCs w:val="18"/>
+              </w:rPr>
+              <w:t>Título</w:t>
+            </w:r>
+          </w:p>
+        </w:tc>
+        <w:tc>
+          <w:tcPr>
+            <w:tcW w:w="6536" w:type="dxa"/>
+          </w:tcPr>
+          <w:p>
+            <w:pPr>
+              <w:rPr>
+                <w:rFonts w:ascii="Times New Roman" w:hAnsi="Times New Roman" w:cs="Times New Roman"/>
+                <w:color w:val="000000"/>
+              </w:rPr>
+            </w:pPr>
+            <w:r>
+              <w:rPr>
+                <w:rFonts w:ascii="Times" w:hAnsi="Times"/>
+              </w:rPr>
+              <w:t>Refuerza tu aprendizaje: La función cuadrática</w:t>
+            </w:r>
+          </w:p>
+        </w:tc>
+      </w:tr>
+      <w:tr>
+        <w:tc>
+          <w:tcPr>
+            <w:tcW w:w="2518" w:type="dxa"/>
+          </w:tcPr>
+          <w:p>
+            <w:pPr>
+              <w:rPr>
+                <w:rFonts w:ascii="Times New Roman" w:hAnsi="Times New Roman" w:cs="Times New Roman"/>
+                <w:b/>
+                <w:color w:val="000000"/>
+                <w:sz w:val="18"/>
+                <w:szCs w:val="18"/>
+              </w:rPr>
+            </w:pPr>
+            <w:r>
+              <w:rPr>
+                <w:rFonts w:ascii="Times New Roman" w:hAnsi="Times New Roman" w:cs="Times New Roman"/>
+                <w:b/>
+                <w:color w:val="000000"/>
+                <w:sz w:val="18"/>
+                <w:szCs w:val="18"/>
+              </w:rPr>
+              <w:t>Descripción</w:t>
+            </w:r>
+          </w:p>
+        </w:tc>
+        <w:tc>
+          <w:tcPr>
+            <w:tcW w:w="6536" w:type="dxa"/>
+          </w:tcPr>
+          <w:p>
+            <w:pPr>
+              <w:rPr>
+                <w:rFonts w:ascii="Times New Roman" w:hAnsi="Times New Roman" w:cs="Times New Roman"/>
+                <w:color w:val="000000"/>
+              </w:rPr>
+            </w:pPr>
+            <w:r>
+              <w:rPr>
+                <w:rFonts w:ascii="Times" w:hAnsi="Times"/>
+                <w:color w:val="000000" w:themeColor="text1"/>
+              </w:rPr>
+              <w:t>Actividades sobre La</w:t>
+            </w:r>
+            <w:r>
+              <w:rPr>
+                <w:rFonts w:ascii="Times" w:hAnsi="Times"/>
+                <w:color w:val="000000" w:themeColor="text1"/>
+              </w:rPr>
+              <w:t xml:space="preserve"> funció</w:t>
+            </w:r>
+            <w:r>
+              <w:rPr>
+                <w:rFonts w:ascii="Times" w:hAnsi="Times"/>
+                <w:color w:val="000000" w:themeColor="text1"/>
+              </w:rPr>
+              <w:t>n cuadrática</w:t>
+            </w:r>
+            <w:bookmarkStart w:id="0" w:name="_GoBack"/>
+            <w:bookmarkEnd w:id="0"/>
+          </w:p>
+        </w:tc>
+      </w:tr>
+    </w:tbl>
+    <w:p>
+      <w:pPr>
+        <w:spacing w:after="160" w:line="259" w:lineRule="auto"/>
+        <w:rPr>
+          <w:rFonts w:ascii="Times" w:hAnsi="Times"/>
+        </w:rPr>
+      </w:pPr>
       <w:r>
         <w:rPr>
           <w:rFonts w:ascii="Times" w:hAnsi="Times"/>
@@ -50346,6 +52229,461 @@
         </w:rPr>
         <w:t xml:space="preserve"> </w:t>
       </w:r>
+    </w:p>
+    <w:tbl>
+      <w:tblPr>
+        <w:tblStyle w:val="Tablaconcuadrcula"/>
+        <w:tblW w:w="0" w:type="auto"/>
+        <w:tblLayout w:type="fixed"/>
+        <w:tblLook w:val="04A0" w:firstRow="1" w:lastRow="0" w:firstColumn="1" w:lastColumn="0" w:noHBand="0" w:noVBand="1"/>
+      </w:tblPr>
+      <w:tblGrid>
+        <w:gridCol w:w="2518"/>
+        <w:gridCol w:w="6536"/>
+      </w:tblGrid>
+      <w:tr>
+        <w:tc>
+          <w:tcPr>
+            <w:tcW w:w="9054" w:type="dxa"/>
+            <w:gridSpan w:val="2"/>
+            <w:tcBorders>
+              <w:top w:val="single" w:sz="4" w:space="0" w:color="000000" w:themeColor="text1"/>
+              <w:left w:val="single" w:sz="4" w:space="0" w:color="000000" w:themeColor="text1"/>
+              <w:bottom w:val="single" w:sz="4" w:space="0" w:color="000000" w:themeColor="text1"/>
+              <w:right w:val="single" w:sz="4" w:space="0" w:color="000000" w:themeColor="text1"/>
+            </w:tcBorders>
+            <w:shd w:val="clear" w:color="auto" w:fill="000000" w:themeFill="text1"/>
+            <w:hideMark/>
+          </w:tcPr>
+          <w:p>
+            <w:pPr>
+              <w:jc w:val="center"/>
+              <w:rPr>
+                <w:rFonts w:ascii="Times New Roman" w:hAnsi="Times New Roman" w:cs="Times New Roman"/>
+                <w:b/>
+                <w:color w:val="FFFFFF" w:themeColor="background1"/>
+                <w:sz w:val="22"/>
+                <w:szCs w:val="22"/>
+                <w:lang w:val="es-MX"/>
+              </w:rPr>
+            </w:pPr>
+            <w:r>
+              <w:rPr>
+                <w:rFonts w:ascii="Times New Roman" w:hAnsi="Times New Roman" w:cs="Times New Roman"/>
+                <w:b/>
+                <w:color w:val="FFFFFF" w:themeColor="background1"/>
+              </w:rPr>
+              <w:t>Profundiza: recurso aprovechado</w:t>
+            </w:r>
+          </w:p>
+        </w:tc>
+      </w:tr>
+      <w:tr>
+        <w:tc>
+          <w:tcPr>
+            <w:tcW w:w="2518" w:type="dxa"/>
+            <w:tcBorders>
+              <w:top w:val="single" w:sz="4" w:space="0" w:color="000000" w:themeColor="text1"/>
+              <w:left w:val="single" w:sz="4" w:space="0" w:color="000000" w:themeColor="text1"/>
+              <w:bottom w:val="single" w:sz="4" w:space="0" w:color="000000" w:themeColor="text1"/>
+              <w:right w:val="single" w:sz="4" w:space="0" w:color="000000" w:themeColor="text1"/>
+            </w:tcBorders>
+            <w:hideMark/>
+          </w:tcPr>
+          <w:p>
+            <w:pPr>
+              <w:rPr>
+                <w:rFonts w:ascii="Times New Roman" w:hAnsi="Times New Roman" w:cs="Times New Roman"/>
+                <w:b/>
+                <w:color w:val="000000"/>
+                <w:sz w:val="18"/>
+                <w:szCs w:val="18"/>
+              </w:rPr>
+            </w:pPr>
+            <w:r>
+              <w:rPr>
+                <w:rFonts w:ascii="Times New Roman" w:hAnsi="Times New Roman" w:cs="Times New Roman"/>
+                <w:b/>
+                <w:color w:val="000000"/>
+                <w:sz w:val="18"/>
+                <w:szCs w:val="18"/>
+              </w:rPr>
+              <w:t>Código</w:t>
+            </w:r>
+          </w:p>
+        </w:tc>
+        <w:tc>
+          <w:tcPr>
+            <w:tcW w:w="6536" w:type="dxa"/>
+            <w:tcBorders>
+              <w:top w:val="single" w:sz="4" w:space="0" w:color="000000" w:themeColor="text1"/>
+              <w:left w:val="single" w:sz="4" w:space="0" w:color="000000" w:themeColor="text1"/>
+              <w:bottom w:val="single" w:sz="4" w:space="0" w:color="000000" w:themeColor="text1"/>
+              <w:right w:val="single" w:sz="4" w:space="0" w:color="000000" w:themeColor="text1"/>
+            </w:tcBorders>
+            <w:hideMark/>
+          </w:tcPr>
+          <w:p>
+            <w:pPr>
+              <w:rPr>
+                <w:rFonts w:ascii="Times New Roman" w:hAnsi="Times New Roman" w:cs="Times New Roman"/>
+                <w:b/>
+                <w:color w:val="000000"/>
+                <w:sz w:val="18"/>
+                <w:szCs w:val="18"/>
+              </w:rPr>
+            </w:pPr>
+            <w:r>
+              <w:rPr>
+                <w:rFonts w:ascii="Times New Roman" w:hAnsi="Times New Roman" w:cs="Times New Roman"/>
+                <w:color w:val="000000"/>
+              </w:rPr>
+              <w:t>MA_08_07_REC330</w:t>
+            </w:r>
+          </w:p>
+        </w:tc>
+      </w:tr>
+      <w:tr>
+        <w:tc>
+          <w:tcPr>
+            <w:tcW w:w="2518" w:type="dxa"/>
+            <w:tcBorders>
+              <w:top w:val="single" w:sz="4" w:space="0" w:color="000000" w:themeColor="text1"/>
+              <w:left w:val="single" w:sz="4" w:space="0" w:color="000000" w:themeColor="text1"/>
+              <w:bottom w:val="single" w:sz="4" w:space="0" w:color="000000" w:themeColor="text1"/>
+              <w:right w:val="single" w:sz="4" w:space="0" w:color="000000" w:themeColor="text1"/>
+            </w:tcBorders>
+            <w:hideMark/>
+          </w:tcPr>
+          <w:p>
+            <w:pPr>
+              <w:rPr>
+                <w:rFonts w:ascii="Times New Roman" w:hAnsi="Times New Roman" w:cs="Times New Roman"/>
+                <w:color w:val="000000"/>
+                <w:sz w:val="22"/>
+                <w:szCs w:val="22"/>
+              </w:rPr>
+            </w:pPr>
+            <w:r>
+              <w:rPr>
+                <w:rFonts w:ascii="Times New Roman" w:hAnsi="Times New Roman" w:cs="Times New Roman"/>
+                <w:b/>
+                <w:color w:val="000000"/>
+                <w:sz w:val="18"/>
+                <w:szCs w:val="18"/>
+              </w:rPr>
+              <w:t>Ubicación en Aula Planeta</w:t>
+            </w:r>
+          </w:p>
+        </w:tc>
+        <w:tc>
+          <w:tcPr>
+            <w:tcW w:w="6536" w:type="dxa"/>
+            <w:tcBorders>
+              <w:top w:val="single" w:sz="4" w:space="0" w:color="000000" w:themeColor="text1"/>
+              <w:left w:val="single" w:sz="4" w:space="0" w:color="000000" w:themeColor="text1"/>
+              <w:bottom w:val="single" w:sz="4" w:space="0" w:color="000000" w:themeColor="text1"/>
+              <w:right w:val="single" w:sz="4" w:space="0" w:color="000000" w:themeColor="text1"/>
+            </w:tcBorders>
+            <w:hideMark/>
+          </w:tcPr>
+          <w:p>
+            <w:pPr>
+              <w:pStyle w:val="Ttulo3"/>
+              <w:rPr>
+                <w:sz w:val="27"/>
+                <w:szCs w:val="27"/>
+                <w:lang w:val="es-CO"/>
+              </w:rPr>
+            </w:pPr>
+            <w:r>
+              <w:rPr>
+                <w:rFonts w:ascii="Times New Roman" w:hAnsi="Times New Roman" w:cs="Times New Roman"/>
+                <w:color w:val="000000"/>
+              </w:rPr>
+              <w:t xml:space="preserve">3° ESO/ </w:t>
+            </w:r>
+            <w:r>
+              <w:rPr>
+                <w:rFonts w:ascii="Times New Roman" w:hAnsi="Times New Roman" w:cs="Times New Roman"/>
+                <w:color w:val="000000"/>
+              </w:rPr>
+              <w:t>Matemáticas académicas</w:t>
+            </w:r>
+            <w:r>
+              <w:rPr>
+                <w:rFonts w:ascii="Times New Roman" w:hAnsi="Times New Roman" w:cs="Times New Roman"/>
+                <w:color w:val="000000"/>
+              </w:rPr>
+              <w:t xml:space="preserve"> /</w:t>
+            </w:r>
+            <w:r>
+              <w:t xml:space="preserve"> </w:t>
+            </w:r>
+            <w:r>
+              <w:rPr>
+                <w:color w:val="auto"/>
+              </w:rPr>
+              <w:t>Las funciones y gráficas</w:t>
+            </w:r>
+            <w:r>
+              <w:rPr>
+                <w:color w:val="auto"/>
+              </w:rPr>
+              <w:t>/</w:t>
+            </w:r>
+            <w:r>
+              <w:t xml:space="preserve"> </w:t>
+            </w:r>
+            <w:r>
+              <w:rPr>
+                <w:color w:val="auto"/>
+              </w:rPr>
+              <w:t>Competencias: práctica de las ecuaciones de la recta</w:t>
+            </w:r>
+          </w:p>
+          <w:p>
+            <w:pPr>
+              <w:rPr>
+                <w:rFonts w:ascii="Times New Roman" w:hAnsi="Times New Roman" w:cs="Times New Roman"/>
+                <w:color w:val="000000"/>
+              </w:rPr>
+            </w:pPr>
+          </w:p>
+        </w:tc>
+      </w:tr>
+      <w:tr>
+        <w:tc>
+          <w:tcPr>
+            <w:tcW w:w="2518" w:type="dxa"/>
+            <w:tcBorders>
+              <w:top w:val="single" w:sz="4" w:space="0" w:color="000000" w:themeColor="text1"/>
+              <w:left w:val="single" w:sz="4" w:space="0" w:color="000000" w:themeColor="text1"/>
+              <w:bottom w:val="single" w:sz="4" w:space="0" w:color="000000" w:themeColor="text1"/>
+              <w:right w:val="single" w:sz="4" w:space="0" w:color="000000" w:themeColor="text1"/>
+            </w:tcBorders>
+            <w:hideMark/>
+          </w:tcPr>
+          <w:p>
+            <w:pPr>
+              <w:rPr>
+                <w:rFonts w:ascii="Times New Roman" w:hAnsi="Times New Roman" w:cs="Times New Roman"/>
+                <w:color w:val="000000"/>
+              </w:rPr>
+            </w:pPr>
+            <w:r>
+              <w:rPr>
+                <w:rFonts w:ascii="Times New Roman" w:hAnsi="Times New Roman" w:cs="Times New Roman"/>
+                <w:b/>
+                <w:color w:val="000000"/>
+                <w:sz w:val="18"/>
+                <w:szCs w:val="18"/>
+              </w:rPr>
+              <w:t>Cambio (descripción o capturas de pantallas)</w:t>
+            </w:r>
+          </w:p>
+        </w:tc>
+        <w:tc>
+          <w:tcPr>
+            <w:tcW w:w="6536" w:type="dxa"/>
+            <w:tcBorders>
+              <w:top w:val="single" w:sz="4" w:space="0" w:color="000000" w:themeColor="text1"/>
+              <w:left w:val="single" w:sz="4" w:space="0" w:color="000000" w:themeColor="text1"/>
+              <w:bottom w:val="single" w:sz="4" w:space="0" w:color="000000" w:themeColor="text1"/>
+              <w:right w:val="single" w:sz="4" w:space="0" w:color="000000" w:themeColor="text1"/>
+            </w:tcBorders>
+          </w:tcPr>
+          <w:p>
+            <w:pPr>
+              <w:rPr>
+                <w:rFonts w:ascii="Times New Roman" w:hAnsi="Times New Roman" w:cs="Times New Roman"/>
+                <w:color w:val="000000"/>
+              </w:rPr>
+            </w:pPr>
+          </w:p>
+        </w:tc>
+      </w:tr>
+      <w:tr>
+        <w:tc>
+          <w:tcPr>
+            <w:tcW w:w="2518" w:type="dxa"/>
+            <w:tcBorders>
+              <w:top w:val="single" w:sz="4" w:space="0" w:color="000000" w:themeColor="text1"/>
+              <w:left w:val="single" w:sz="4" w:space="0" w:color="000000" w:themeColor="text1"/>
+              <w:bottom w:val="single" w:sz="4" w:space="0" w:color="000000" w:themeColor="text1"/>
+              <w:right w:val="single" w:sz="4" w:space="0" w:color="000000" w:themeColor="text1"/>
+            </w:tcBorders>
+            <w:hideMark/>
+          </w:tcPr>
+          <w:p>
+            <w:pPr>
+              <w:rPr>
+                <w:rFonts w:ascii="Times New Roman" w:hAnsi="Times New Roman" w:cs="Times New Roman"/>
+                <w:b/>
+                <w:color w:val="000000"/>
+                <w:sz w:val="18"/>
+                <w:szCs w:val="18"/>
+              </w:rPr>
+            </w:pPr>
+            <w:r>
+              <w:rPr>
+                <w:rFonts w:ascii="Times New Roman" w:hAnsi="Times New Roman" w:cs="Times New Roman"/>
+                <w:b/>
+                <w:color w:val="000000"/>
+                <w:sz w:val="18"/>
+                <w:szCs w:val="18"/>
+              </w:rPr>
+              <w:t>Título</w:t>
+            </w:r>
+          </w:p>
+        </w:tc>
+        <w:tc>
+          <w:tcPr>
+            <w:tcW w:w="6536" w:type="dxa"/>
+            <w:tcBorders>
+              <w:top w:val="single" w:sz="4" w:space="0" w:color="000000" w:themeColor="text1"/>
+              <w:left w:val="single" w:sz="4" w:space="0" w:color="000000" w:themeColor="text1"/>
+              <w:bottom w:val="single" w:sz="4" w:space="0" w:color="000000" w:themeColor="text1"/>
+              <w:right w:val="single" w:sz="4" w:space="0" w:color="000000" w:themeColor="text1"/>
+            </w:tcBorders>
+            <w:hideMark/>
+          </w:tcPr>
+          <w:p>
+            <w:pPr>
+              <w:rPr>
+                <w:rFonts w:ascii="Times New Roman" w:hAnsi="Times New Roman" w:cs="Times New Roman"/>
+                <w:color w:val="000000"/>
+                <w:sz w:val="22"/>
+                <w:szCs w:val="22"/>
+              </w:rPr>
+            </w:pPr>
+            <w:r>
+              <w:rPr>
+                <w:rFonts w:ascii="Times New Roman" w:hAnsi="Times New Roman" w:cs="Times New Roman"/>
+                <w:color w:val="000000"/>
+              </w:rPr>
+              <w:t xml:space="preserve">Competencias: </w:t>
+            </w:r>
+            <w:r>
+              <w:rPr>
+                <w:rFonts w:ascii="Times New Roman" w:hAnsi="Times New Roman" w:cs="Times New Roman"/>
+                <w:color w:val="000000"/>
+              </w:rPr>
+              <w:t>P</w:t>
+            </w:r>
+            <w:r>
+              <w:rPr>
+                <w:rFonts w:ascii="Times New Roman" w:hAnsi="Times New Roman" w:cs="Times New Roman"/>
+                <w:color w:val="000000"/>
+              </w:rPr>
+              <w:t>ractica de las ecuaciones de una recta</w:t>
+            </w:r>
+          </w:p>
+        </w:tc>
+      </w:tr>
+      <w:tr>
+        <w:tc>
+          <w:tcPr>
+            <w:tcW w:w="2518" w:type="dxa"/>
+            <w:tcBorders>
+              <w:top w:val="single" w:sz="4" w:space="0" w:color="000000" w:themeColor="text1"/>
+              <w:left w:val="single" w:sz="4" w:space="0" w:color="000000" w:themeColor="text1"/>
+              <w:bottom w:val="single" w:sz="4" w:space="0" w:color="000000" w:themeColor="text1"/>
+              <w:right w:val="single" w:sz="4" w:space="0" w:color="000000" w:themeColor="text1"/>
+            </w:tcBorders>
+            <w:hideMark/>
+          </w:tcPr>
+          <w:p>
+            <w:pPr>
+              <w:rPr>
+                <w:rFonts w:ascii="Times New Roman" w:hAnsi="Times New Roman" w:cs="Times New Roman"/>
+                <w:b/>
+                <w:color w:val="000000"/>
+                <w:sz w:val="18"/>
+                <w:szCs w:val="18"/>
+              </w:rPr>
+            </w:pPr>
+            <w:r>
+              <w:rPr>
+                <w:rFonts w:ascii="Times New Roman" w:hAnsi="Times New Roman" w:cs="Times New Roman"/>
+                <w:b/>
+                <w:color w:val="000000"/>
+                <w:sz w:val="18"/>
+                <w:szCs w:val="18"/>
+              </w:rPr>
+              <w:t>Descripción</w:t>
+            </w:r>
+          </w:p>
+        </w:tc>
+        <w:tc>
+          <w:tcPr>
+            <w:tcW w:w="6536" w:type="dxa"/>
+            <w:tcBorders>
+              <w:top w:val="single" w:sz="4" w:space="0" w:color="000000" w:themeColor="text1"/>
+              <w:left w:val="single" w:sz="4" w:space="0" w:color="000000" w:themeColor="text1"/>
+              <w:bottom w:val="single" w:sz="4" w:space="0" w:color="000000" w:themeColor="text1"/>
+              <w:right w:val="single" w:sz="4" w:space="0" w:color="000000" w:themeColor="text1"/>
+            </w:tcBorders>
+            <w:hideMark/>
+          </w:tcPr>
+          <w:p>
+            <w:pPr>
+              <w:rPr>
+                <w:rFonts w:ascii="Times New Roman" w:hAnsi="Times New Roman" w:cs="Times New Roman"/>
+                <w:color w:val="000000"/>
+                <w:sz w:val="22"/>
+                <w:szCs w:val="22"/>
+              </w:rPr>
+            </w:pPr>
+            <w:r>
+              <w:rPr>
+                <w:rFonts w:ascii="Times New Roman" w:hAnsi="Times New Roman" w:cs="Times New Roman"/>
+                <w:color w:val="000000"/>
+              </w:rPr>
+              <w:t xml:space="preserve">Actividad </w:t>
+            </w:r>
+            <w:r>
+              <w:rPr>
+                <w:rFonts w:ascii="Times New Roman" w:hAnsi="Times New Roman" w:cs="Times New Roman"/>
+                <w:color w:val="000000"/>
+              </w:rPr>
+              <w:t>para practicar</w:t>
+            </w:r>
+            <w:r>
+              <w:rPr>
+                <w:rFonts w:ascii="Times New Roman" w:hAnsi="Times New Roman" w:cs="Times New Roman"/>
+                <w:color w:val="000000"/>
+              </w:rPr>
+              <w:t xml:space="preserve"> las ecuaciones de </w:t>
+            </w:r>
+            <w:r>
+              <w:rPr>
+                <w:rFonts w:ascii="Times New Roman" w:hAnsi="Times New Roman" w:cs="Times New Roman"/>
+                <w:color w:val="000000"/>
+              </w:rPr>
+              <w:t>una</w:t>
+            </w:r>
+            <w:r>
+              <w:rPr>
+                <w:rFonts w:ascii="Times New Roman" w:hAnsi="Times New Roman" w:cs="Times New Roman"/>
+                <w:color w:val="000000"/>
+              </w:rPr>
+              <w:t xml:space="preserve"> recta</w:t>
+            </w:r>
+          </w:p>
+        </w:tc>
+      </w:tr>
+    </w:tbl>
+    <w:p>
+      <w:pPr>
+        <w:tabs>
+          <w:tab w:val="right" w:pos="8498"/>
+        </w:tabs>
+        <w:spacing w:after="0"/>
+        <w:rPr>
+          <w:rFonts w:ascii="Times" w:hAnsi="Times"/>
+        </w:rPr>
+      </w:pPr>
     </w:p>
     <w:p>
       <w:pPr>
@@ -50529,7 +52867,49 @@
                 <w:rFonts w:ascii="Times New Roman" w:hAnsi="Times New Roman" w:cs="Times New Roman"/>
                 <w:color w:val="000000"/>
               </w:rPr>
-              <w:t>XX_G00_00_REC00</w:t>
+              <w:t>MA</w:t>
+            </w:r>
+            <w:r>
+              <w:rPr>
+                <w:rFonts w:ascii="Times New Roman" w:hAnsi="Times New Roman" w:cs="Times New Roman"/>
+                <w:color w:val="000000"/>
+              </w:rPr>
+              <w:t>_</w:t>
+            </w:r>
+            <w:r>
+              <w:rPr>
+                <w:rFonts w:ascii="Times New Roman" w:hAnsi="Times New Roman" w:cs="Times New Roman"/>
+                <w:color w:val="000000"/>
+              </w:rPr>
+              <w:t>08</w:t>
+            </w:r>
+            <w:r>
+              <w:rPr>
+                <w:rFonts w:ascii="Times New Roman" w:hAnsi="Times New Roman" w:cs="Times New Roman"/>
+                <w:color w:val="000000"/>
+              </w:rPr>
+              <w:t>_0</w:t>
+            </w:r>
+            <w:r>
+              <w:rPr>
+                <w:rFonts w:ascii="Times New Roman" w:hAnsi="Times New Roman" w:cs="Times New Roman"/>
+                <w:color w:val="000000"/>
+              </w:rPr>
+              <w:t>7</w:t>
+            </w:r>
+            <w:r>
+              <w:rPr>
+                <w:rFonts w:ascii="Times New Roman" w:hAnsi="Times New Roman" w:cs="Times New Roman"/>
+                <w:color w:val="000000"/>
+              </w:rPr>
+              <w:t>_REC</w:t>
+            </w:r>
+            <w:r>
+              <w:rPr>
+                <w:rFonts w:ascii="Times New Roman" w:hAnsi="Times New Roman" w:cs="Times New Roman"/>
+                <w:color w:val="000000"/>
+              </w:rPr>
+              <w:t>340</w:t>
             </w:r>
           </w:p>
         </w:tc>
@@ -50614,6 +52994,13 @@
                 <w:color w:val="000000"/>
               </w:rPr>
             </w:pPr>
+            <w:r>
+              <w:rPr>
+                <w:rFonts w:ascii="Times New Roman" w:hAnsi="Times New Roman" w:cs="Times New Roman"/>
+                <w:color w:val="000000"/>
+              </w:rPr>
+              <w:t>Mapa conceptual sobre el tema de Las funciones</w:t>
+            </w:r>
           </w:p>
         </w:tc>
       </w:tr>
@@ -50718,7 +53105,21 @@
                 <w:rFonts w:ascii="Times New Roman" w:hAnsi="Times New Roman" w:cs="Times New Roman"/>
                 <w:color w:val="000000"/>
               </w:rPr>
-              <w:t>XX_G00_00_REC00</w:t>
+              <w:t>MA_08_07_REC</w:t>
+            </w:r>
+            <w:r>
+              <w:rPr>
+                <w:rFonts w:ascii="Times New Roman" w:hAnsi="Times New Roman" w:cs="Times New Roman"/>
+                <w:color w:val="000000"/>
+              </w:rPr>
+              <w:t>35</w:t>
+            </w:r>
+            <w:r>
+              <w:rPr>
+                <w:rFonts w:ascii="Times New Roman" w:hAnsi="Times New Roman" w:cs="Times New Roman"/>
+                <w:color w:val="000000"/>
+              </w:rPr>
+              <w:t>0</w:t>
             </w:r>
           </w:p>
         </w:tc>
@@ -50758,6 +53159,13 @@
                 <w:color w:val="000000"/>
               </w:rPr>
             </w:pPr>
+            <w:r>
+              <w:rPr>
+                <w:rFonts w:ascii="Times New Roman" w:hAnsi="Times New Roman" w:cs="Times New Roman"/>
+                <w:color w:val="000000"/>
+              </w:rPr>
+              <w:t>Evaluación</w:t>
+            </w:r>
           </w:p>
         </w:tc>
       </w:tr>
@@ -50796,6 +53204,13 @@
                 <w:color w:val="000000"/>
               </w:rPr>
             </w:pPr>
+            <w:r>
+              <w:rPr>
+                <w:rFonts w:ascii="Times New Roman" w:hAnsi="Times New Roman" w:cs="Times New Roman"/>
+                <w:color w:val="000000"/>
+              </w:rPr>
+              <w:t>Evalúa tus conocimientos sobre el tema Las funciones</w:t>
+            </w:r>
           </w:p>
         </w:tc>
       </w:tr>
@@ -50894,7 +53309,21 @@
                 <w:rFonts w:ascii="Times New Roman" w:hAnsi="Times New Roman" w:cs="Times New Roman"/>
                 <w:color w:val="000000"/>
               </w:rPr>
-              <w:t>XX_G00_00_REC00</w:t>
+              <w:t>MA_08_07_REC</w:t>
+            </w:r>
+            <w:r>
+              <w:rPr>
+                <w:rFonts w:ascii="Times New Roman" w:hAnsi="Times New Roman" w:cs="Times New Roman"/>
+                <w:color w:val="000000"/>
+              </w:rPr>
+              <w:t>37</w:t>
+            </w:r>
+            <w:r>
+              <w:rPr>
+                <w:rFonts w:ascii="Times New Roman" w:hAnsi="Times New Roman" w:cs="Times New Roman"/>
+                <w:color w:val="000000"/>
+              </w:rPr>
+              <w:t>0</w:t>
             </w:r>
           </w:p>
         </w:tc>
@@ -50919,6 +53348,7 @@
                 <w:sz w:val="18"/>
                 <w:szCs w:val="18"/>
               </w:rPr>
+              <w:lastRenderedPageBreak/>
               <w:t>Web 01</w:t>
             </w:r>
           </w:p>
@@ -51266,7 +53696,7 @@
         <w:rStyle w:val="Nmerodepgina"/>
         <w:noProof/>
       </w:rPr>
-      <w:t>43</w:t>
+      <w:t>47</w:t>
     </w:r>
     <w:r>
       <w:rPr>
@@ -53561,6 +55991,47 @@
       <w:lang w:val="es-ES_tradnl"/>
     </w:rPr>
   </w:style>
+  <w:style w:type="paragraph" w:styleId="Ttulo3">
+    <w:name w:val="heading 3"/>
+    <w:basedOn w:val="Normal"/>
+    <w:next w:val="Normal"/>
+    <w:link w:val="Ttulo3Car"/>
+    <w:uiPriority w:val="9"/>
+    <w:semiHidden/>
+    <w:unhideWhenUsed/>
+    <w:qFormat/>
+    <w:rsid w:val="00E606A0"/>
+    <w:pPr>
+      <w:keepNext/>
+      <w:keepLines/>
+      <w:spacing w:before="40" w:after="0"/>
+      <w:outlineLvl w:val="2"/>
+    </w:pPr>
+    <w:rPr>
+      <w:rFonts w:asciiTheme="majorHAnsi" w:eastAsiaTheme="majorEastAsia" w:hAnsiTheme="majorHAnsi" w:cstheme="majorBidi"/>
+      <w:color w:val="1F4D78" w:themeColor="accent1" w:themeShade="7F"/>
+    </w:rPr>
+  </w:style>
+  <w:style w:type="paragraph" w:styleId="Ttulo5">
+    <w:name w:val="heading 5"/>
+    <w:basedOn w:val="Normal"/>
+    <w:link w:val="Ttulo5Car"/>
+    <w:uiPriority w:val="9"/>
+    <w:qFormat/>
+    <w:rsid w:val="005D69BB"/>
+    <w:pPr>
+      <w:spacing w:before="100" w:beforeAutospacing="1" w:after="100" w:afterAutospacing="1"/>
+      <w:outlineLvl w:val="4"/>
+    </w:pPr>
+    <w:rPr>
+      <w:rFonts w:ascii="Times New Roman" w:eastAsia="Times New Roman" w:hAnsi="Times New Roman" w:cs="Times New Roman"/>
+      <w:b/>
+      <w:bCs/>
+      <w:sz w:val="20"/>
+      <w:szCs w:val="20"/>
+      <w:lang w:val="es-CO" w:eastAsia="es-CO"/>
+    </w:rPr>
+  </w:style>
   <w:style w:type="character" w:default="1" w:styleId="Fuentedeprrafopredeter">
     <w:name w:val="Default Paragraph Font"/>
     <w:uiPriority w:val="1"/>
@@ -53837,6 +56308,41 @@
     <w:basedOn w:val="Fuentedeprrafopredeter"/>
     <w:rsid w:val="00217680"/>
   </w:style>
+  <w:style w:type="character" w:customStyle="1" w:styleId="Ttulo5Car">
+    <w:name w:val="Título 5 Car"/>
+    <w:basedOn w:val="Fuentedeprrafopredeter"/>
+    <w:link w:val="Ttulo5"/>
+    <w:uiPriority w:val="9"/>
+    <w:rsid w:val="005D69BB"/>
+    <w:rPr>
+      <w:rFonts w:ascii="Times New Roman" w:eastAsia="Times New Roman" w:hAnsi="Times New Roman" w:cs="Times New Roman"/>
+      <w:b/>
+      <w:bCs/>
+      <w:sz w:val="20"/>
+      <w:szCs w:val="20"/>
+      <w:lang w:eastAsia="es-CO"/>
+    </w:rPr>
+  </w:style>
+  <w:style w:type="character" w:customStyle="1" w:styleId="cantinf">
+    <w:name w:val="cantinf"/>
+    <w:basedOn w:val="Fuentedeprrafopredeter"/>
+    <w:rsid w:val="005D69BB"/>
+  </w:style>
+  <w:style w:type="character" w:customStyle="1" w:styleId="Ttulo3Car">
+    <w:name w:val="Título 3 Car"/>
+    <w:basedOn w:val="Fuentedeprrafopredeter"/>
+    <w:link w:val="Ttulo3"/>
+    <w:uiPriority w:val="9"/>
+    <w:semiHidden/>
+    <w:rsid w:val="00E606A0"/>
+    <w:rPr>
+      <w:rFonts w:asciiTheme="majorHAnsi" w:eastAsiaTheme="majorEastAsia" w:hAnsiTheme="majorHAnsi" w:cstheme="majorBidi"/>
+      <w:color w:val="1F4D78" w:themeColor="accent1" w:themeShade="7F"/>
+      <w:sz w:val="24"/>
+      <w:szCs w:val="24"/>
+      <w:lang w:val="es-ES_tradnl"/>
+    </w:rPr>
+  </w:style>
 </w:styles>
 </file>
 
@@ -54106,7 +56612,7 @@
 </file>
 
 <file path=customXml/itemProps1.xml><?xml version="1.0" encoding="utf-8"?>
-<ds:datastoreItem xmlns:ds="http://schemas.openxmlformats.org/officeDocument/2006/customXml" ds:itemID="{2A85750B-776C-45C1-8DDC-701735B46D8B}">
+<ds:datastoreItem xmlns:ds="http://schemas.openxmlformats.org/officeDocument/2006/customXml" ds:itemID="{FF4DF647-6993-40E2-AFB6-8C730B47FB67}">
   <ds:schemaRefs>
     <ds:schemaRef ds:uri="http://schemas.openxmlformats.org/officeDocument/2006/bibliography"/>
   </ds:schemaRefs>

</xml_diff>

<commit_message>
Primer revisión cuaderno de estudio MA_08_07_CO
</commit_message>
<xml_diff>
--- a/fuentes/contenidos/grado08/guion07/MA_08_07_CO.docx
+++ b/fuentes/contenidos/grado08/guion07/MA_08_07_CO.docx
@@ -644,8 +644,9 @@
                 <w:sz w:val="18"/>
                 <w:szCs w:val="18"/>
               </w:rPr>
-              <w:t>Código Shutterstock (o URL</w:t>
-            </w:r>
+              <w:t xml:space="preserve">Código </w:t>
+            </w:r>
+            <w:proofErr w:type="spellStart"/>
             <w:r>
               <w:rPr>
                 <w:rFonts w:ascii="Times New Roman" w:hAnsi="Times New Roman" w:cs="Times New Roman"/>
@@ -654,8 +655,41 @@
                 <w:sz w:val="18"/>
                 <w:szCs w:val="18"/>
               </w:rPr>
-              <w:t xml:space="preserve"> o la ruta en AulaPlaneta</w:t>
-            </w:r>
+              <w:t>Shutterstock</w:t>
+            </w:r>
+            <w:proofErr w:type="spellEnd"/>
+            <w:r>
+              <w:rPr>
+                <w:rFonts w:ascii="Times New Roman" w:hAnsi="Times New Roman" w:cs="Times New Roman"/>
+                <w:b/>
+                <w:color w:val="000000"/>
+                <w:sz w:val="18"/>
+                <w:szCs w:val="18"/>
+              </w:rPr>
+              <w:t xml:space="preserve"> (o URL</w:t>
+            </w:r>
+            <w:r>
+              <w:rPr>
+                <w:rFonts w:ascii="Times New Roman" w:hAnsi="Times New Roman" w:cs="Times New Roman"/>
+                <w:b/>
+                <w:color w:val="000000"/>
+                <w:sz w:val="18"/>
+                <w:szCs w:val="18"/>
+              </w:rPr>
+              <w:t xml:space="preserve"> o la ruta en </w:t>
+            </w:r>
+            <w:proofErr w:type="spellStart"/>
+            <w:r>
+              <w:rPr>
+                <w:rFonts w:ascii="Times New Roman" w:hAnsi="Times New Roman" w:cs="Times New Roman"/>
+                <w:b/>
+                <w:color w:val="000000"/>
+                <w:sz w:val="18"/>
+                <w:szCs w:val="18"/>
+              </w:rPr>
+              <w:t>AulaPlaneta</w:t>
+            </w:r>
+            <w:proofErr w:type="spellEnd"/>
             <w:r>
               <w:rPr>
                 <w:rFonts w:ascii="Times New Roman" w:hAnsi="Times New Roman" w:cs="Times New Roman"/>
@@ -949,8 +983,17 @@
                 <w:rFonts w:ascii="Times New Roman" w:hAnsi="Times New Roman" w:cs="Times New Roman"/>
                 <w:color w:val="000000"/>
               </w:rPr>
-              <w:t>atemáticas acádemicas</w:t>
-            </w:r>
+              <w:t xml:space="preserve">atemáticas </w:t>
+            </w:r>
+            <w:proofErr w:type="spellStart"/>
+            <w:r>
+              <w:rPr>
+                <w:rFonts w:ascii="Times New Roman" w:hAnsi="Times New Roman" w:cs="Times New Roman"/>
+                <w:color w:val="000000"/>
+              </w:rPr>
+              <w:t>acádemicas</w:t>
+            </w:r>
+            <w:proofErr w:type="spellEnd"/>
             <w:r>
               <w:rPr>
                 <w:rFonts w:ascii="Times" w:hAnsi="Times"/>
@@ -1538,6 +1581,7 @@
                 <w:i/>
               </w:rPr>
             </w:pPr>
+            <w:proofErr w:type="gramStart"/>
             <w:r>
               <w:rPr>
                 <w:rFonts w:ascii="Times" w:hAnsi="Times"/>
@@ -1545,6 +1589,7 @@
               </w:rPr>
               <w:t>f</w:t>
             </w:r>
+            <w:proofErr w:type="gramEnd"/>
             <w:r>
               <w:rPr>
                 <w:rFonts w:ascii="Times" w:hAnsi="Times"/>
@@ -2009,8 +2054,8 @@
         <w:tblLook w:val="04A0" w:firstRow="1" w:lastRow="0" w:firstColumn="1" w:lastColumn="0" w:noHBand="0" w:noVBand="1"/>
       </w:tblPr>
       <w:tblGrid>
-        <w:gridCol w:w="1978"/>
-        <w:gridCol w:w="6850"/>
+        <w:gridCol w:w="1984"/>
+        <w:gridCol w:w="6844"/>
       </w:tblGrid>
       <w:tr>
         <w:tc>
@@ -2147,7 +2192,7 @@
                 <v:shape id="_x0000_i1025" type="#_x0000_t75" style="width:331.5pt;height:244.5pt" o:ole="">
                   <v:imagedata r:id="rId9" o:title=""/>
                 </v:shape>
-                <o:OLEObject Type="Embed" ProgID="PBrush" ShapeID="_x0000_i1025" DrawAspect="Content" ObjectID="_1516633571" r:id="rId10"/>
+                <o:OLEObject Type="Embed" ProgID="PBrush" ShapeID="_x0000_i1025" DrawAspect="Content" ObjectID="_1518625434" r:id="rId10"/>
               </w:object>
             </w:r>
           </w:p>
@@ -2213,8 +2258,9 @@
                 <w:sz w:val="18"/>
                 <w:szCs w:val="18"/>
               </w:rPr>
-              <w:t>Código Shutterstock (o URL</w:t>
-            </w:r>
+              <w:t xml:space="preserve">Código </w:t>
+            </w:r>
+            <w:proofErr w:type="spellStart"/>
             <w:r>
               <w:rPr>
                 <w:rFonts w:ascii="Times New Roman" w:hAnsi="Times New Roman" w:cs="Times New Roman"/>
@@ -2223,8 +2269,9 @@
                 <w:sz w:val="18"/>
                 <w:szCs w:val="18"/>
               </w:rPr>
-              <w:t xml:space="preserve"> o la ruta en AulaPlaneta</w:t>
-            </w:r>
+              <w:t>Shutterstock</w:t>
+            </w:r>
+            <w:proofErr w:type="spellEnd"/>
             <w:r>
               <w:rPr>
                 <w:rFonts w:ascii="Times New Roman" w:hAnsi="Times New Roman" w:cs="Times New Roman"/>
@@ -2233,6 +2280,38 @@
                 <w:sz w:val="18"/>
                 <w:szCs w:val="18"/>
               </w:rPr>
+              <w:t xml:space="preserve"> (o URL</w:t>
+            </w:r>
+            <w:r>
+              <w:rPr>
+                <w:rFonts w:ascii="Times New Roman" w:hAnsi="Times New Roman" w:cs="Times New Roman"/>
+                <w:b/>
+                <w:color w:val="000000"/>
+                <w:sz w:val="18"/>
+                <w:szCs w:val="18"/>
+              </w:rPr>
+              <w:t xml:space="preserve"> o la ruta en </w:t>
+            </w:r>
+            <w:proofErr w:type="spellStart"/>
+            <w:r>
+              <w:rPr>
+                <w:rFonts w:ascii="Times New Roman" w:hAnsi="Times New Roman" w:cs="Times New Roman"/>
+                <w:b/>
+                <w:color w:val="000000"/>
+                <w:sz w:val="18"/>
+                <w:szCs w:val="18"/>
+              </w:rPr>
+              <w:t>AulaPlaneta</w:t>
+            </w:r>
+            <w:proofErr w:type="spellEnd"/>
+            <w:r>
+              <w:rPr>
+                <w:rFonts w:ascii="Times New Roman" w:hAnsi="Times New Roman" w:cs="Times New Roman"/>
+                <w:b/>
+                <w:color w:val="000000"/>
+                <w:sz w:val="18"/>
+                <w:szCs w:val="18"/>
+              </w:rPr>
               <w:t>)</w:t>
             </w:r>
           </w:p>
@@ -2610,13 +2689,23 @@
           <w:lang w:val="es-CO"/>
         </w:rPr>
       </w:pPr>
+      <w:proofErr w:type="gramStart"/>
       <w:r>
         <w:rPr>
           <w:rFonts w:ascii="Times" w:hAnsi="Times" w:cs="Times"/>
           <w:i/>
           <w:lang w:val="es-CO"/>
         </w:rPr>
-        <w:t xml:space="preserve">x → </w:t>
+        <w:t>x</w:t>
+      </w:r>
+      <w:proofErr w:type="gramEnd"/>
+      <w:r>
+        <w:rPr>
+          <w:rFonts w:ascii="Times" w:hAnsi="Times" w:cs="Times"/>
+          <w:i/>
+          <w:lang w:val="es-CO"/>
+        </w:rPr>
+        <w:t xml:space="preserve"> → </w:t>
       </w:r>
       <w:r>
         <w:rPr>
@@ -2660,12 +2749,21 @@
           <w:lang w:val="es-CO"/>
         </w:rPr>
       </w:pPr>
-      <w:r>
-        <w:rPr>
-          <w:rFonts w:ascii="Times" w:hAnsi="Times"/>
-          <w:lang w:val="es-CO"/>
-        </w:rPr>
-        <w:t xml:space="preserve">con </w:t>
+      <w:proofErr w:type="gramStart"/>
+      <w:r>
+        <w:rPr>
+          <w:rFonts w:ascii="Times" w:hAnsi="Times"/>
+          <w:lang w:val="es-CO"/>
+        </w:rPr>
+        <w:t>con</w:t>
+      </w:r>
+      <w:proofErr w:type="gramEnd"/>
+      <w:r>
+        <w:rPr>
+          <w:rFonts w:ascii="Times" w:hAnsi="Times"/>
+          <w:lang w:val="es-CO"/>
+        </w:rPr>
+        <w:t xml:space="preserve"> </w:t>
       </w:r>
       <w:r>
         <w:rPr>
@@ -2842,7 +2940,7 @@
                 <v:shape id="_x0000_i1026" type="#_x0000_t75" style="width:86.25pt;height:180pt" o:ole="">
                   <v:imagedata r:id="rId11" o:title=""/>
                 </v:shape>
-                <o:OLEObject Type="Embed" ProgID="PBrush" ShapeID="_x0000_i1026" DrawAspect="Content" ObjectID="_1516633572" r:id="rId12"/>
+                <o:OLEObject Type="Embed" ProgID="PBrush" ShapeID="_x0000_i1026" DrawAspect="Content" ObjectID="_1518625435" r:id="rId12"/>
               </w:object>
             </w:r>
           </w:p>
@@ -2916,8 +3014,9 @@
                 <w:sz w:val="18"/>
                 <w:szCs w:val="18"/>
               </w:rPr>
-              <w:t>Código Shutterstock (o URL</w:t>
-            </w:r>
+              <w:t xml:space="preserve">Código </w:t>
+            </w:r>
+            <w:proofErr w:type="spellStart"/>
             <w:r>
               <w:rPr>
                 <w:rFonts w:ascii="Times New Roman" w:hAnsi="Times New Roman" w:cs="Times New Roman"/>
@@ -2926,8 +3025,9 @@
                 <w:sz w:val="18"/>
                 <w:szCs w:val="18"/>
               </w:rPr>
-              <w:t xml:space="preserve"> o la ruta en AulaPlaneta</w:t>
-            </w:r>
+              <w:t>Shutterstock</w:t>
+            </w:r>
+            <w:proofErr w:type="spellEnd"/>
             <w:r>
               <w:rPr>
                 <w:rFonts w:ascii="Times New Roman" w:hAnsi="Times New Roman" w:cs="Times New Roman"/>
@@ -2936,6 +3036,38 @@
                 <w:sz w:val="18"/>
                 <w:szCs w:val="18"/>
               </w:rPr>
+              <w:t xml:space="preserve"> (o URL</w:t>
+            </w:r>
+            <w:r>
+              <w:rPr>
+                <w:rFonts w:ascii="Times New Roman" w:hAnsi="Times New Roman" w:cs="Times New Roman"/>
+                <w:b/>
+                <w:color w:val="000000"/>
+                <w:sz w:val="18"/>
+                <w:szCs w:val="18"/>
+              </w:rPr>
+              <w:t xml:space="preserve"> o la ruta en </w:t>
+            </w:r>
+            <w:proofErr w:type="spellStart"/>
+            <w:r>
+              <w:rPr>
+                <w:rFonts w:ascii="Times New Roman" w:hAnsi="Times New Roman" w:cs="Times New Roman"/>
+                <w:b/>
+                <w:color w:val="000000"/>
+                <w:sz w:val="18"/>
+                <w:szCs w:val="18"/>
+              </w:rPr>
+              <w:t>AulaPlaneta</w:t>
+            </w:r>
+            <w:proofErr w:type="spellEnd"/>
+            <w:r>
+              <w:rPr>
+                <w:rFonts w:ascii="Times New Roman" w:hAnsi="Times New Roman" w:cs="Times New Roman"/>
+                <w:b/>
+                <w:color w:val="000000"/>
+                <w:sz w:val="18"/>
+                <w:szCs w:val="18"/>
+              </w:rPr>
               <w:t>)</w:t>
             </w:r>
           </w:p>
@@ -3533,6 +3665,7 @@
         </w:rPr>
         <w:t xml:space="preserve">on los elementos que pertenecen al conjunto de partida y se escribe como </w:t>
       </w:r>
+      <w:proofErr w:type="spellStart"/>
       <w:r>
         <w:rPr>
           <w:rFonts w:ascii="Times" w:hAnsi="Times"/>
@@ -3550,6 +3683,7 @@
         </w:rPr>
         <w:t>f</w:t>
       </w:r>
+      <w:proofErr w:type="spellEnd"/>
       <w:r>
         <w:rPr>
           <w:rFonts w:ascii="Times" w:hAnsi="Times"/>
@@ -3669,6 +3803,7 @@
         </w:rPr>
         <w:t xml:space="preserve"> el </w:t>
       </w:r>
+      <w:proofErr w:type="spellStart"/>
       <w:r>
         <w:rPr>
           <w:rFonts w:ascii="Times" w:hAnsi="Times"/>
@@ -3677,6 +3812,7 @@
         </w:rPr>
         <w:t>codominio</w:t>
       </w:r>
+      <w:proofErr w:type="spellEnd"/>
       <w:r>
         <w:rPr>
           <w:rFonts w:ascii="Times" w:hAnsi="Times"/>
@@ -4114,8 +4250,9 @@
                 <w:sz w:val="18"/>
                 <w:szCs w:val="18"/>
               </w:rPr>
-              <w:t>Código Shutterstock (o URL</w:t>
-            </w:r>
+              <w:t xml:space="preserve">Código </w:t>
+            </w:r>
+            <w:proofErr w:type="spellStart"/>
             <w:r>
               <w:rPr>
                 <w:rFonts w:ascii="Times New Roman" w:hAnsi="Times New Roman" w:cs="Times New Roman"/>
@@ -4124,8 +4261,9 @@
                 <w:sz w:val="18"/>
                 <w:szCs w:val="18"/>
               </w:rPr>
-              <w:t xml:space="preserve"> o la ruta en AulaPlaneta</w:t>
-            </w:r>
+              <w:t>Shutterstock</w:t>
+            </w:r>
+            <w:proofErr w:type="spellEnd"/>
             <w:r>
               <w:rPr>
                 <w:rFonts w:ascii="Times New Roman" w:hAnsi="Times New Roman" w:cs="Times New Roman"/>
@@ -4134,6 +4272,38 @@
                 <w:sz w:val="18"/>
                 <w:szCs w:val="18"/>
               </w:rPr>
+              <w:t xml:space="preserve"> (o URL</w:t>
+            </w:r>
+            <w:r>
+              <w:rPr>
+                <w:rFonts w:ascii="Times New Roman" w:hAnsi="Times New Roman" w:cs="Times New Roman"/>
+                <w:b/>
+                <w:color w:val="000000"/>
+                <w:sz w:val="18"/>
+                <w:szCs w:val="18"/>
+              </w:rPr>
+              <w:t xml:space="preserve"> o la ruta en </w:t>
+            </w:r>
+            <w:proofErr w:type="spellStart"/>
+            <w:r>
+              <w:rPr>
+                <w:rFonts w:ascii="Times New Roman" w:hAnsi="Times New Roman" w:cs="Times New Roman"/>
+                <w:b/>
+                <w:color w:val="000000"/>
+                <w:sz w:val="18"/>
+                <w:szCs w:val="18"/>
+              </w:rPr>
+              <w:t>AulaPlaneta</w:t>
+            </w:r>
+            <w:proofErr w:type="spellEnd"/>
+            <w:r>
+              <w:rPr>
+                <w:rFonts w:ascii="Times New Roman" w:hAnsi="Times New Roman" w:cs="Times New Roman"/>
+                <w:b/>
+                <w:color w:val="000000"/>
+                <w:sz w:val="18"/>
+                <w:szCs w:val="18"/>
+              </w:rPr>
               <w:t>)</w:t>
             </w:r>
           </w:p>
@@ -4192,7 +4362,23 @@
                 <w:rFonts w:ascii="Times New Roman" w:hAnsi="Times New Roman" w:cs="Times New Roman"/>
                 <w:color w:val="000000"/>
               </w:rPr>
-              <w:t>Representación gráfica del dominio, codominio y rango de una función dada.</w:t>
+              <w:t xml:space="preserve">Representación gráfica del dominio, </w:t>
+            </w:r>
+            <w:proofErr w:type="spellStart"/>
+            <w:r>
+              <w:rPr>
+                <w:rFonts w:ascii="Times New Roman" w:hAnsi="Times New Roman" w:cs="Times New Roman"/>
+                <w:color w:val="000000"/>
+              </w:rPr>
+              <w:t>codominio</w:t>
+            </w:r>
+            <w:proofErr w:type="spellEnd"/>
+            <w:r>
+              <w:rPr>
+                <w:rFonts w:ascii="Times New Roman" w:hAnsi="Times New Roman" w:cs="Times New Roman"/>
+                <w:color w:val="000000"/>
+              </w:rPr>
+              <w:t xml:space="preserve"> y rango de una función dada.</w:t>
             </w:r>
           </w:p>
         </w:tc>
@@ -4398,6 +4584,8 @@
           <w:lang w:val="es-CO"/>
         </w:rPr>
       </w:pPr>
+      <w:proofErr w:type="spellStart"/>
+      <w:proofErr w:type="gramStart"/>
       <w:r>
         <w:rPr>
           <w:rFonts w:ascii="Times" w:hAnsi="Times"/>
@@ -4415,6 +4603,7 @@
         </w:rPr>
         <w:t>f</w:t>
       </w:r>
+      <w:proofErr w:type="spellEnd"/>
       <w:r>
         <w:rPr>
           <w:rFonts w:ascii="Times" w:hAnsi="Times"/>
@@ -4431,6 +4620,7 @@
         </w:rPr>
         <w:t xml:space="preserve"> =</w:t>
       </w:r>
+      <w:proofErr w:type="gramEnd"/>
       <w:r>
         <w:rPr>
           <w:rFonts w:ascii="Times" w:hAnsi="Times"/>
@@ -4802,6 +4992,7 @@
           <w:lang w:val="es-CO"/>
         </w:rPr>
       </w:pPr>
+      <w:proofErr w:type="gramStart"/>
       <w:r>
         <w:rPr>
           <w:rFonts w:ascii="Times" w:hAnsi="Times"/>
@@ -4817,6 +5008,7 @@
         </w:rPr>
         <w:t>(</w:t>
       </w:r>
+      <w:proofErr w:type="gramEnd"/>
       <w:r>
         <w:rPr>
           <w:rFonts w:ascii="Times" w:hAnsi="Times"/>
@@ -4975,6 +5167,8 @@
           <w:lang w:val="es-CO"/>
         </w:rPr>
       </w:pPr>
+      <w:proofErr w:type="spellStart"/>
+      <w:proofErr w:type="gramStart"/>
       <w:r>
         <w:rPr>
           <w:rFonts w:ascii="Times" w:hAnsi="Times"/>
@@ -4992,6 +5186,7 @@
         </w:rPr>
         <w:t>f</w:t>
       </w:r>
+      <w:proofErr w:type="spellEnd"/>
       <w:r>
         <w:rPr>
           <w:rFonts w:ascii="Times" w:hAnsi="Times"/>
@@ -5006,7 +5201,15 @@
           <w:rFonts w:ascii="Times" w:hAnsi="Times"/>
           <w:lang w:val="es-CO"/>
         </w:rPr>
-        <w:t>= {1, 2, 3, 4, 5, 6, 7, 8, 9}</w:t>
+        <w:t>=</w:t>
+      </w:r>
+      <w:proofErr w:type="gramEnd"/>
+      <w:r>
+        <w:rPr>
+          <w:rFonts w:ascii="Times" w:hAnsi="Times"/>
+          <w:lang w:val="es-CO"/>
+        </w:rPr>
+        <w:t xml:space="preserve"> {1, 2, 3, 4, 5, 6, 7, 8, 9}</w:t>
       </w:r>
     </w:p>
     <w:p>
@@ -5114,6 +5317,7 @@
           <w:lang w:val="es-CO"/>
         </w:rPr>
       </w:pPr>
+      <w:proofErr w:type="gramStart"/>
       <w:r>
         <w:rPr>
           <w:rFonts w:ascii="Times" w:hAnsi="Times"/>
@@ -5127,7 +5331,15 @@
           <w:rFonts w:ascii="Times" w:hAnsi="Times"/>
           <w:lang w:val="es-CO"/>
         </w:rPr>
-        <w:t>(1)</w:t>
+        <w:t>(</w:t>
+      </w:r>
+      <w:proofErr w:type="gramEnd"/>
+      <w:r>
+        <w:rPr>
+          <w:rFonts w:ascii="Times" w:hAnsi="Times"/>
+          <w:lang w:val="es-CO"/>
+        </w:rPr>
+        <w:t>1)</w:t>
       </w:r>
       <w:r>
         <w:rPr>
@@ -5189,6 +5401,7 @@
           <w:lang w:val="es-CO"/>
         </w:rPr>
       </w:pPr>
+      <w:proofErr w:type="gramStart"/>
       <w:r>
         <w:rPr>
           <w:rFonts w:ascii="Times" w:hAnsi="Times"/>
@@ -5202,7 +5415,15 @@
           <w:rFonts w:ascii="Times" w:hAnsi="Times"/>
           <w:lang w:val="es-CO"/>
         </w:rPr>
-        <w:t>(2)</w:t>
+        <w:t>(</w:t>
+      </w:r>
+      <w:proofErr w:type="gramEnd"/>
+      <w:r>
+        <w:rPr>
+          <w:rFonts w:ascii="Times" w:hAnsi="Times"/>
+          <w:lang w:val="es-CO"/>
+        </w:rPr>
+        <w:t>2)</w:t>
       </w:r>
       <w:r>
         <w:rPr>
@@ -5287,6 +5508,7 @@
           <w:lang w:val="es-CO"/>
         </w:rPr>
       </w:pPr>
+      <w:proofErr w:type="gramStart"/>
       <w:r>
         <w:rPr>
           <w:rFonts w:ascii="Times" w:hAnsi="Times"/>
@@ -5300,7 +5522,15 @@
           <w:rFonts w:ascii="Times" w:hAnsi="Times"/>
           <w:lang w:val="es-CO"/>
         </w:rPr>
-        <w:t>(3)</w:t>
+        <w:t>(</w:t>
+      </w:r>
+      <w:proofErr w:type="gramEnd"/>
+      <w:r>
+        <w:rPr>
+          <w:rFonts w:ascii="Times" w:hAnsi="Times"/>
+          <w:lang w:val="es-CO"/>
+        </w:rPr>
+        <w:t>3)</w:t>
       </w:r>
       <w:r>
         <w:rPr>
@@ -5376,6 +5606,7 @@
           <w:lang w:val="es-CO"/>
         </w:rPr>
       </w:pPr>
+      <w:proofErr w:type="gramStart"/>
       <w:r>
         <w:rPr>
           <w:rFonts w:ascii="Times" w:hAnsi="Times"/>
@@ -5389,7 +5620,15 @@
           <w:rFonts w:ascii="Times" w:hAnsi="Times"/>
           <w:lang w:val="es-CO"/>
         </w:rPr>
-        <w:t>(4)</w:t>
+        <w:t>(</w:t>
+      </w:r>
+      <w:proofErr w:type="gramEnd"/>
+      <w:r>
+        <w:rPr>
+          <w:rFonts w:ascii="Times" w:hAnsi="Times"/>
+          <w:lang w:val="es-CO"/>
+        </w:rPr>
+        <w:t>4)</w:t>
       </w:r>
       <w:r>
         <w:rPr>
@@ -5465,6 +5704,7 @@
           <w:lang w:val="es-CO"/>
         </w:rPr>
       </w:pPr>
+      <w:proofErr w:type="gramStart"/>
       <w:r>
         <w:rPr>
           <w:rFonts w:ascii="Times" w:hAnsi="Times"/>
@@ -5478,7 +5718,15 @@
           <w:rFonts w:ascii="Times" w:hAnsi="Times"/>
           <w:lang w:val="es-CO"/>
         </w:rPr>
-        <w:t>(5)</w:t>
+        <w:t>(</w:t>
+      </w:r>
+      <w:proofErr w:type="gramEnd"/>
+      <w:r>
+        <w:rPr>
+          <w:rFonts w:ascii="Times" w:hAnsi="Times"/>
+          <w:lang w:val="es-CO"/>
+        </w:rPr>
+        <w:t>5)</w:t>
       </w:r>
       <w:r>
         <w:rPr>
@@ -5554,6 +5802,7 @@
           <w:lang w:val="es-CO"/>
         </w:rPr>
       </w:pPr>
+      <w:proofErr w:type="gramStart"/>
       <w:r>
         <w:rPr>
           <w:rFonts w:ascii="Times" w:hAnsi="Times"/>
@@ -5567,7 +5816,15 @@
           <w:rFonts w:ascii="Times" w:hAnsi="Times"/>
           <w:lang w:val="es-CO"/>
         </w:rPr>
-        <w:t>(6)</w:t>
+        <w:t>(</w:t>
+      </w:r>
+      <w:proofErr w:type="gramEnd"/>
+      <w:r>
+        <w:rPr>
+          <w:rFonts w:ascii="Times" w:hAnsi="Times"/>
+          <w:lang w:val="es-CO"/>
+        </w:rPr>
+        <w:t>6)</w:t>
       </w:r>
       <w:r>
         <w:rPr>
@@ -5643,6 +5900,7 @@
           <w:lang w:val="es-CO"/>
         </w:rPr>
       </w:pPr>
+      <w:proofErr w:type="gramStart"/>
       <w:r>
         <w:rPr>
           <w:rFonts w:ascii="Times" w:hAnsi="Times"/>
@@ -5656,7 +5914,15 @@
           <w:rFonts w:ascii="Times" w:hAnsi="Times"/>
           <w:lang w:val="es-CO"/>
         </w:rPr>
-        <w:t>(7)</w:t>
+        <w:t>(</w:t>
+      </w:r>
+      <w:proofErr w:type="gramEnd"/>
+      <w:r>
+        <w:rPr>
+          <w:rFonts w:ascii="Times" w:hAnsi="Times"/>
+          <w:lang w:val="es-CO"/>
+        </w:rPr>
+        <w:t>7)</w:t>
       </w:r>
       <w:r>
         <w:rPr>
@@ -5732,6 +5998,7 @@
           <w:lang w:val="es-CO"/>
         </w:rPr>
       </w:pPr>
+      <w:proofErr w:type="gramStart"/>
       <w:r>
         <w:rPr>
           <w:rFonts w:ascii="Times" w:hAnsi="Times"/>
@@ -5745,7 +6012,15 @@
           <w:rFonts w:ascii="Times" w:hAnsi="Times"/>
           <w:lang w:val="es-CO"/>
         </w:rPr>
-        <w:t>(8)</w:t>
+        <w:t>(</w:t>
+      </w:r>
+      <w:proofErr w:type="gramEnd"/>
+      <w:r>
+        <w:rPr>
+          <w:rFonts w:ascii="Times" w:hAnsi="Times"/>
+          <w:lang w:val="es-CO"/>
+        </w:rPr>
+        <w:t>8)</w:t>
       </w:r>
       <w:r>
         <w:rPr>
@@ -5822,6 +6097,7 @@
           <w:lang w:val="es-CO"/>
         </w:rPr>
       </w:pPr>
+      <w:proofErr w:type="gramStart"/>
       <w:r>
         <w:rPr>
           <w:rFonts w:ascii="Times" w:hAnsi="Times"/>
@@ -5835,7 +6111,15 @@
           <w:rFonts w:ascii="Times" w:hAnsi="Times"/>
           <w:lang w:val="es-CO"/>
         </w:rPr>
-        <w:t>(9)</w:t>
+        <w:t>(</w:t>
+      </w:r>
+      <w:proofErr w:type="gramEnd"/>
+      <w:r>
+        <w:rPr>
+          <w:rFonts w:ascii="Times" w:hAnsi="Times"/>
+          <w:lang w:val="es-CO"/>
+        </w:rPr>
+        <w:t>9)</w:t>
       </w:r>
       <w:r>
         <w:rPr>
@@ -6345,7 +6629,7 @@
                 <v:shape id="_x0000_i1027" type="#_x0000_t75" style="width:180pt;height:86.25pt" o:ole="">
                   <v:imagedata r:id="rId14" o:title=""/>
                 </v:shape>
-                <o:OLEObject Type="Embed" ProgID="PBrush" ShapeID="_x0000_i1027" DrawAspect="Content" ObjectID="_1516633573" r:id="rId15"/>
+                <o:OLEObject Type="Embed" ProgID="PBrush" ShapeID="_x0000_i1027" DrawAspect="Content" ObjectID="_1518625436" r:id="rId15"/>
               </w:object>
             </w:r>
           </w:p>
@@ -6371,8 +6655,9 @@
                 <w:sz w:val="18"/>
                 <w:szCs w:val="18"/>
               </w:rPr>
-              <w:t>Código Shutterstock (o URL</w:t>
-            </w:r>
+              <w:t xml:space="preserve">Código </w:t>
+            </w:r>
+            <w:proofErr w:type="spellStart"/>
             <w:r>
               <w:rPr>
                 <w:rFonts w:ascii="Times New Roman" w:hAnsi="Times New Roman" w:cs="Times New Roman"/>
@@ -6381,8 +6666,41 @@
                 <w:sz w:val="18"/>
                 <w:szCs w:val="18"/>
               </w:rPr>
-              <w:t xml:space="preserve"> o la ruta en AulaPlaneta</w:t>
-            </w:r>
+              <w:t>Shutterstock</w:t>
+            </w:r>
+            <w:proofErr w:type="spellEnd"/>
+            <w:r>
+              <w:rPr>
+                <w:rFonts w:ascii="Times New Roman" w:hAnsi="Times New Roman" w:cs="Times New Roman"/>
+                <w:b/>
+                <w:color w:val="000000"/>
+                <w:sz w:val="18"/>
+                <w:szCs w:val="18"/>
+              </w:rPr>
+              <w:t xml:space="preserve"> (o URL</w:t>
+            </w:r>
+            <w:r>
+              <w:rPr>
+                <w:rFonts w:ascii="Times New Roman" w:hAnsi="Times New Roman" w:cs="Times New Roman"/>
+                <w:b/>
+                <w:color w:val="000000"/>
+                <w:sz w:val="18"/>
+                <w:szCs w:val="18"/>
+              </w:rPr>
+              <w:t xml:space="preserve"> o la ruta en </w:t>
+            </w:r>
+            <w:proofErr w:type="spellStart"/>
+            <w:r>
+              <w:rPr>
+                <w:rFonts w:ascii="Times New Roman" w:hAnsi="Times New Roman" w:cs="Times New Roman"/>
+                <w:b/>
+                <w:color w:val="000000"/>
+                <w:sz w:val="18"/>
+                <w:szCs w:val="18"/>
+              </w:rPr>
+              <w:t>AulaPlaneta</w:t>
+            </w:r>
+            <w:proofErr w:type="spellEnd"/>
             <w:r>
               <w:rPr>
                 <w:rFonts w:ascii="Times New Roman" w:hAnsi="Times New Roman" w:cs="Times New Roman"/>
@@ -7557,6 +7875,7 @@
           <w:i/>
         </w:rPr>
       </w:pPr>
+      <w:proofErr w:type="gramStart"/>
       <w:r>
         <w:rPr>
           <w:rFonts w:ascii="Times" w:hAnsi="Times"/>
@@ -7570,6 +7889,7 @@
         </w:rPr>
         <w:t>(</w:t>
       </w:r>
+      <w:proofErr w:type="gramEnd"/>
       <w:r>
         <w:rPr>
           <w:rFonts w:ascii="Times" w:hAnsi="Times"/>
@@ -9136,8 +9456,9 @@
                 <w:sz w:val="18"/>
                 <w:szCs w:val="18"/>
               </w:rPr>
-              <w:t>Código Shutterstock (o URL</w:t>
-            </w:r>
+              <w:t xml:space="preserve">Código </w:t>
+            </w:r>
+            <w:proofErr w:type="spellStart"/>
             <w:r>
               <w:rPr>
                 <w:rFonts w:ascii="Times New Roman" w:hAnsi="Times New Roman" w:cs="Times New Roman"/>
@@ -9146,8 +9467,41 @@
                 <w:sz w:val="18"/>
                 <w:szCs w:val="18"/>
               </w:rPr>
-              <w:t xml:space="preserve"> o la ruta en AulaPlaneta</w:t>
-            </w:r>
+              <w:t>Shutterstock</w:t>
+            </w:r>
+            <w:proofErr w:type="spellEnd"/>
+            <w:r>
+              <w:rPr>
+                <w:rFonts w:ascii="Times New Roman" w:hAnsi="Times New Roman" w:cs="Times New Roman"/>
+                <w:b/>
+                <w:color w:val="000000"/>
+                <w:sz w:val="18"/>
+                <w:szCs w:val="18"/>
+              </w:rPr>
+              <w:t xml:space="preserve"> (o URL</w:t>
+            </w:r>
+            <w:r>
+              <w:rPr>
+                <w:rFonts w:ascii="Times New Roman" w:hAnsi="Times New Roman" w:cs="Times New Roman"/>
+                <w:b/>
+                <w:color w:val="000000"/>
+                <w:sz w:val="18"/>
+                <w:szCs w:val="18"/>
+              </w:rPr>
+              <w:t xml:space="preserve"> o la ruta en </w:t>
+            </w:r>
+            <w:proofErr w:type="spellStart"/>
+            <w:r>
+              <w:rPr>
+                <w:rFonts w:ascii="Times New Roman" w:hAnsi="Times New Roman" w:cs="Times New Roman"/>
+                <w:b/>
+                <w:color w:val="000000"/>
+                <w:sz w:val="18"/>
+                <w:szCs w:val="18"/>
+              </w:rPr>
+              <w:t>AulaPlaneta</w:t>
+            </w:r>
+            <w:proofErr w:type="spellEnd"/>
             <w:r>
               <w:rPr>
                 <w:rFonts w:ascii="Times New Roman" w:hAnsi="Times New Roman" w:cs="Times New Roman"/>
@@ -9734,8 +10088,9 @@
                 <w:szCs w:val="18"/>
               </w:rPr>
               <w:lastRenderedPageBreak/>
-              <w:t>Código Shutterstock (o URL</w:t>
-            </w:r>
+              <w:t xml:space="preserve">Código </w:t>
+            </w:r>
+            <w:proofErr w:type="spellStart"/>
             <w:r>
               <w:rPr>
                 <w:rFonts w:ascii="Times New Roman" w:hAnsi="Times New Roman" w:cs="Times New Roman"/>
@@ -9744,8 +10099,41 @@
                 <w:sz w:val="18"/>
                 <w:szCs w:val="18"/>
               </w:rPr>
-              <w:t xml:space="preserve"> o la ruta en AulaPlaneta</w:t>
-            </w:r>
+              <w:t>Shutterstock</w:t>
+            </w:r>
+            <w:proofErr w:type="spellEnd"/>
+            <w:r>
+              <w:rPr>
+                <w:rFonts w:ascii="Times New Roman" w:hAnsi="Times New Roman" w:cs="Times New Roman"/>
+                <w:b/>
+                <w:color w:val="000000"/>
+                <w:sz w:val="18"/>
+                <w:szCs w:val="18"/>
+              </w:rPr>
+              <w:t xml:space="preserve"> (o URL</w:t>
+            </w:r>
+            <w:r>
+              <w:rPr>
+                <w:rFonts w:ascii="Times New Roman" w:hAnsi="Times New Roman" w:cs="Times New Roman"/>
+                <w:b/>
+                <w:color w:val="000000"/>
+                <w:sz w:val="18"/>
+                <w:szCs w:val="18"/>
+              </w:rPr>
+              <w:t xml:space="preserve"> o la ruta en </w:t>
+            </w:r>
+            <w:proofErr w:type="spellStart"/>
+            <w:r>
+              <w:rPr>
+                <w:rFonts w:ascii="Times New Roman" w:hAnsi="Times New Roman" w:cs="Times New Roman"/>
+                <w:b/>
+                <w:color w:val="000000"/>
+                <w:sz w:val="18"/>
+                <w:szCs w:val="18"/>
+              </w:rPr>
+              <w:t>AulaPlaneta</w:t>
+            </w:r>
+            <w:proofErr w:type="spellEnd"/>
             <w:r>
               <w:rPr>
                 <w:rFonts w:ascii="Times New Roman" w:hAnsi="Times New Roman" w:cs="Times New Roman"/>
@@ -9883,8 +10271,18 @@
                 <w:b/>
                 <w:color w:val="FFFFFF" w:themeColor="background1"/>
               </w:rPr>
-              <w:t>Practica</w:t>
-            </w:r>
+              <w:t>Pr</w:t>
+            </w:r>
+            <w:r>
+              <w:rPr>
+                <w:rFonts w:ascii="Times New Roman" w:hAnsi="Times New Roman" w:cs="Times New Roman"/>
+                <w:b/>
+                <w:color w:val="FFFFFF" w:themeColor="background1"/>
+              </w:rPr>
+              <w:t>ofundiza</w:t>
+            </w:r>
+            <w:bookmarkStart w:id="0" w:name="_GoBack"/>
+            <w:bookmarkEnd w:id="0"/>
             <w:r>
               <w:rPr>
                 <w:rFonts w:ascii="Times New Roman" w:hAnsi="Times New Roman" w:cs="Times New Roman"/>
@@ -11656,6 +12054,7 @@
           <w:color w:val="000000"/>
         </w:rPr>
       </w:pPr>
+      <w:proofErr w:type="gramStart"/>
       <w:r>
         <w:rPr>
           <w:rFonts w:ascii="Times New Roman" w:hAnsi="Times New Roman" w:cs="Times New Roman"/>
@@ -11671,6 +12070,7 @@
         </w:rPr>
         <w:t>(</w:t>
       </w:r>
+      <w:proofErr w:type="gramEnd"/>
       <w:r>
         <w:rPr>
           <w:rFonts w:ascii="Times New Roman" w:hAnsi="Times New Roman" w:cs="Times New Roman"/>
@@ -11744,41 +12144,50 @@
           <w:b/>
         </w:rPr>
       </w:pPr>
+      <w:proofErr w:type="gramStart"/>
       <w:r>
         <w:rPr>
           <w:rFonts w:ascii="Times New Roman" w:hAnsi="Times New Roman" w:cs="Times New Roman"/>
           <w:color w:val="000000"/>
         </w:rPr>
-        <w:t xml:space="preserve">donde </w:t>
-      </w:r>
-      <w:r>
-        <w:rPr>
-          <w:rFonts w:ascii="Times New Roman" w:hAnsi="Times New Roman" w:cs="Times New Roman"/>
-          <w:i/>
-          <w:color w:val="000000"/>
-        </w:rPr>
-        <w:t>k</w:t>
-      </w:r>
-      <w:r>
-        <w:rPr>
-          <w:rFonts w:ascii="Times New Roman" w:hAnsi="Times New Roman" w:cs="Times New Roman"/>
-          <w:i/>
-          <w:color w:val="000000"/>
-        </w:rPr>
-        <w:t xml:space="preserve"> </w:t>
-      </w:r>
+        <w:t>donde</w:t>
+      </w:r>
+      <w:proofErr w:type="gramEnd"/>
       <w:r>
         <w:rPr>
           <w:rFonts w:ascii="Times New Roman" w:hAnsi="Times New Roman" w:cs="Times New Roman"/>
           <w:color w:val="000000"/>
         </w:rPr>
-        <w:t>es un número real cualquiera</w:t>
+        <w:t xml:space="preserve"> </w:t>
+      </w:r>
+      <w:r>
+        <w:rPr>
+          <w:rFonts w:ascii="Times New Roman" w:hAnsi="Times New Roman" w:cs="Times New Roman"/>
+          <w:i/>
+          <w:color w:val="000000"/>
+        </w:rPr>
+        <w:t>k</w:t>
+      </w:r>
+      <w:r>
+        <w:rPr>
+          <w:rFonts w:ascii="Times New Roman" w:hAnsi="Times New Roman" w:cs="Times New Roman"/>
+          <w:i/>
+          <w:color w:val="000000"/>
+        </w:rPr>
+        <w:t xml:space="preserve"> </w:t>
       </w:r>
       <w:r>
         <w:rPr>
           <w:rFonts w:ascii="Times New Roman" w:hAnsi="Times New Roman" w:cs="Times New Roman"/>
           <w:color w:val="000000"/>
         </w:rPr>
+        <w:t>es un número real cualquiera</w:t>
+      </w:r>
+      <w:r>
+        <w:rPr>
+          <w:rFonts w:ascii="Times New Roman" w:hAnsi="Times New Roman" w:cs="Times New Roman"/>
+          <w:color w:val="000000"/>
+        </w:rPr>
         <w:t>.</w:t>
       </w:r>
     </w:p>
@@ -12057,12 +12466,21 @@
           <w:lang w:val="es-CO"/>
         </w:rPr>
       </w:pPr>
-      <w:r>
-        <w:rPr>
-          <w:rFonts w:ascii="Times" w:hAnsi="Times"/>
-          <w:lang w:val="es-CO"/>
-        </w:rPr>
-        <w:t xml:space="preserve">donde </w:t>
+      <w:proofErr w:type="gramStart"/>
+      <w:r>
+        <w:rPr>
+          <w:rFonts w:ascii="Times" w:hAnsi="Times"/>
+          <w:lang w:val="es-CO"/>
+        </w:rPr>
+        <w:t>donde</w:t>
+      </w:r>
+      <w:proofErr w:type="gramEnd"/>
+      <w:r>
+        <w:rPr>
+          <w:rFonts w:ascii="Times" w:hAnsi="Times"/>
+          <w:lang w:val="es-CO"/>
+        </w:rPr>
+        <w:t xml:space="preserve"> </w:t>
       </w:r>
       <w:r>
         <w:rPr>
@@ -13498,8 +13916,9 @@
                 <w:szCs w:val="18"/>
               </w:rPr>
               <w:lastRenderedPageBreak/>
-              <w:t>Código Shutterstock (o URL</w:t>
-            </w:r>
+              <w:t xml:space="preserve">Código </w:t>
+            </w:r>
+            <w:proofErr w:type="spellStart"/>
             <w:r>
               <w:rPr>
                 <w:rFonts w:ascii="Times New Roman" w:hAnsi="Times New Roman" w:cs="Times New Roman"/>
@@ -13508,8 +13927,41 @@
                 <w:sz w:val="18"/>
                 <w:szCs w:val="18"/>
               </w:rPr>
-              <w:t xml:space="preserve"> o la ruta en AulaPlaneta</w:t>
-            </w:r>
+              <w:t>Shutterstock</w:t>
+            </w:r>
+            <w:proofErr w:type="spellEnd"/>
+            <w:r>
+              <w:rPr>
+                <w:rFonts w:ascii="Times New Roman" w:hAnsi="Times New Roman" w:cs="Times New Roman"/>
+                <w:b/>
+                <w:color w:val="000000"/>
+                <w:sz w:val="18"/>
+                <w:szCs w:val="18"/>
+              </w:rPr>
+              <w:t xml:space="preserve"> (o URL</w:t>
+            </w:r>
+            <w:r>
+              <w:rPr>
+                <w:rFonts w:ascii="Times New Roman" w:hAnsi="Times New Roman" w:cs="Times New Roman"/>
+                <w:b/>
+                <w:color w:val="000000"/>
+                <w:sz w:val="18"/>
+                <w:szCs w:val="18"/>
+              </w:rPr>
+              <w:t xml:space="preserve"> o la ruta en </w:t>
+            </w:r>
+            <w:proofErr w:type="spellStart"/>
+            <w:r>
+              <w:rPr>
+                <w:rFonts w:ascii="Times New Roman" w:hAnsi="Times New Roman" w:cs="Times New Roman"/>
+                <w:b/>
+                <w:color w:val="000000"/>
+                <w:sz w:val="18"/>
+                <w:szCs w:val="18"/>
+              </w:rPr>
+              <w:t>AulaPlaneta</w:t>
+            </w:r>
+            <w:proofErr w:type="spellEnd"/>
             <w:r>
               <w:rPr>
                 <w:rFonts w:ascii="Times New Roman" w:hAnsi="Times New Roman" w:cs="Times New Roman"/>
@@ -14299,6 +14751,7 @@
           <w:lang w:val="en-US"/>
         </w:rPr>
       </w:pPr>
+      <w:proofErr w:type="gramStart"/>
       <w:r>
         <w:rPr>
           <w:rFonts w:ascii="Times" w:hAnsi="Times"/>
@@ -14314,6 +14767,7 @@
         </w:rPr>
         <w:t>(</w:t>
       </w:r>
+      <w:proofErr w:type="gramEnd"/>
       <w:r>
         <w:rPr>
           <w:rFonts w:ascii="Times" w:hAnsi="Times"/>
@@ -14484,6 +14938,7 @@
           <w:lang w:val="en-US"/>
         </w:rPr>
       </w:pPr>
+      <w:proofErr w:type="gramStart"/>
       <w:r>
         <w:rPr>
           <w:rFonts w:ascii="Times" w:hAnsi="Times"/>
@@ -14492,6 +14947,7 @@
         </w:rPr>
         <w:t>k</w:t>
       </w:r>
+      <w:proofErr w:type="gramEnd"/>
       <w:r>
         <w:rPr>
           <w:rFonts w:ascii="Times" w:hAnsi="Times"/>
@@ -14576,6 +15032,7 @@
         </w:rPr>
         <w:t>(</w:t>
       </w:r>
+      <w:proofErr w:type="spellStart"/>
       <w:r>
         <w:rPr>
           <w:rFonts w:ascii="Times" w:hAnsi="Times"/>
@@ -14584,6 +15041,7 @@
         </w:rPr>
         <w:t>kx</w:t>
       </w:r>
+      <w:proofErr w:type="spellEnd"/>
       <w:r>
         <w:rPr>
           <w:rFonts w:ascii="Times" w:hAnsi="Times"/>
@@ -14820,13 +15278,22 @@
           <w:lang w:val="es-CO"/>
         </w:rPr>
       </w:pPr>
+      <w:proofErr w:type="gramStart"/>
       <w:r>
         <w:rPr>
           <w:rFonts w:ascii="Times" w:hAnsi="Times"/>
           <w:lang w:val="es-CO"/>
         </w:rPr>
         <w:lastRenderedPageBreak/>
-        <w:t xml:space="preserve">donde </w:t>
+        <w:t>donde</w:t>
+      </w:r>
+      <w:proofErr w:type="gramEnd"/>
+      <w:r>
+        <w:rPr>
+          <w:rFonts w:ascii="Times" w:hAnsi="Times"/>
+          <w:lang w:val="es-CO"/>
+        </w:rPr>
+        <w:t xml:space="preserve"> </w:t>
       </w:r>
       <w:r>
         <w:rPr>
@@ -15726,6 +16193,7 @@
         </w:rPr>
         <w:t xml:space="preserve">Si </w:t>
       </w:r>
+      <w:proofErr w:type="gramStart"/>
       <w:r>
         <w:rPr>
           <w:rFonts w:ascii="Times" w:hAnsi="Times"/>
@@ -15739,7 +16207,15 @@
           <w:rFonts w:ascii="Times" w:hAnsi="Times"/>
           <w:lang w:val="es-CO"/>
         </w:rPr>
-        <w:t>(2)</w:t>
+        <w:t>(</w:t>
+      </w:r>
+      <w:proofErr w:type="gramEnd"/>
+      <w:r>
+        <w:rPr>
+          <w:rFonts w:ascii="Times" w:hAnsi="Times"/>
+          <w:lang w:val="es-CO"/>
+        </w:rPr>
+        <w:t>2)</w:t>
       </w:r>
       <w:r>
         <w:rPr>
@@ -15907,6 +16383,7 @@
           <w:lang w:val="es-CO"/>
         </w:rPr>
       </w:pPr>
+      <w:proofErr w:type="gramStart"/>
       <w:r>
         <w:rPr>
           <w:rFonts w:ascii="Times" w:hAnsi="Times"/>
@@ -15920,7 +16397,15 @@
           <w:rFonts w:ascii="Times" w:hAnsi="Times"/>
           <w:lang w:val="es-CO"/>
         </w:rPr>
-        <w:t>(2)</w:t>
+        <w:t>(</w:t>
+      </w:r>
+      <w:proofErr w:type="gramEnd"/>
+      <w:r>
+        <w:rPr>
+          <w:rFonts w:ascii="Times" w:hAnsi="Times"/>
+          <w:lang w:val="es-CO"/>
+        </w:rPr>
+        <w:t>2)</w:t>
       </w:r>
       <w:r>
         <w:rPr>
@@ -16009,6 +16494,7 @@
           <w:lang w:val="es-CO"/>
         </w:rPr>
       </w:pPr>
+      <w:proofErr w:type="gramStart"/>
       <w:r>
         <w:rPr>
           <w:rFonts w:ascii="Times" w:hAnsi="Times"/>
@@ -16024,6 +16510,7 @@
         </w:rPr>
         <w:t>(</w:t>
       </w:r>
+      <w:proofErr w:type="gramEnd"/>
       <w:r>
         <w:rPr>
           <w:rFonts w:ascii="Times" w:hAnsi="Times"/>
@@ -16390,6 +16877,7 @@
         </w:rPr>
         <w:t xml:space="preserve"> </w:t>
       </w:r>
+      <w:proofErr w:type="gramStart"/>
       <w:r>
         <w:rPr>
           <w:rFonts w:ascii="Times" w:hAnsi="Times"/>
@@ -16405,6 +16893,7 @@
         </w:rPr>
         <w:t>(</w:t>
       </w:r>
+      <w:proofErr w:type="gramEnd"/>
       <w:r>
         <w:rPr>
           <w:rFonts w:ascii="Times" w:hAnsi="Times"/>
@@ -16508,6 +16997,7 @@
         </w:rPr>
         <w:t xml:space="preserve">∙ </w:t>
       </w:r>
+      <w:proofErr w:type="gramStart"/>
       <w:r>
         <w:rPr>
           <w:rFonts w:ascii="Times" w:hAnsi="Times"/>
@@ -16523,6 +17013,7 @@
         </w:rPr>
         <w:t>(</w:t>
       </w:r>
+      <w:proofErr w:type="gramEnd"/>
       <w:r>
         <w:rPr>
           <w:rFonts w:ascii="Times" w:hAnsi="Times"/>
@@ -17158,8 +17649,9 @@
                 <w:szCs w:val="18"/>
               </w:rPr>
               <w:lastRenderedPageBreak/>
-              <w:t>Código Shutterstock (o URL</w:t>
-            </w:r>
+              <w:t xml:space="preserve">Código </w:t>
+            </w:r>
+            <w:proofErr w:type="spellStart"/>
             <w:r>
               <w:rPr>
                 <w:rFonts w:ascii="Times New Roman" w:hAnsi="Times New Roman" w:cs="Times New Roman"/>
@@ -17168,8 +17660,41 @@
                 <w:sz w:val="18"/>
                 <w:szCs w:val="18"/>
               </w:rPr>
-              <w:t xml:space="preserve"> o la ruta en AulaPlaneta</w:t>
-            </w:r>
+              <w:t>Shutterstock</w:t>
+            </w:r>
+            <w:proofErr w:type="spellEnd"/>
+            <w:r>
+              <w:rPr>
+                <w:rFonts w:ascii="Times New Roman" w:hAnsi="Times New Roman" w:cs="Times New Roman"/>
+                <w:b/>
+                <w:color w:val="000000"/>
+                <w:sz w:val="18"/>
+                <w:szCs w:val="18"/>
+              </w:rPr>
+              <w:t xml:space="preserve"> (o URL</w:t>
+            </w:r>
+            <w:r>
+              <w:rPr>
+                <w:rFonts w:ascii="Times New Roman" w:hAnsi="Times New Roman" w:cs="Times New Roman"/>
+                <w:b/>
+                <w:color w:val="000000"/>
+                <w:sz w:val="18"/>
+                <w:szCs w:val="18"/>
+              </w:rPr>
+              <w:t xml:space="preserve"> o la ruta en </w:t>
+            </w:r>
+            <w:proofErr w:type="spellStart"/>
+            <w:r>
+              <w:rPr>
+                <w:rFonts w:ascii="Times New Roman" w:hAnsi="Times New Roman" w:cs="Times New Roman"/>
+                <w:b/>
+                <w:color w:val="000000"/>
+                <w:sz w:val="18"/>
+                <w:szCs w:val="18"/>
+              </w:rPr>
+              <w:t>AulaPlaneta</w:t>
+            </w:r>
+            <w:proofErr w:type="spellEnd"/>
             <w:r>
               <w:rPr>
                 <w:rFonts w:ascii="Times New Roman" w:hAnsi="Times New Roman" w:cs="Times New Roman"/>
@@ -17942,6 +18467,7 @@
           <w:i/>
         </w:rPr>
       </w:pPr>
+      <w:proofErr w:type="gramStart"/>
       <w:r>
         <w:rPr>
           <w:rFonts w:ascii="Times" w:hAnsi="Times"/>
@@ -17955,6 +18481,7 @@
         </w:rPr>
         <w:t>(</w:t>
       </w:r>
+      <w:proofErr w:type="gramEnd"/>
       <w:r>
         <w:rPr>
           <w:rFonts w:ascii="Times" w:hAnsi="Times"/>
@@ -18354,6 +18881,7 @@
           <w:i/>
         </w:rPr>
       </w:pPr>
+      <w:proofErr w:type="gramStart"/>
       <w:r>
         <w:rPr>
           <w:rFonts w:ascii="Times" w:hAnsi="Times"/>
@@ -18367,6 +18895,7 @@
         </w:rPr>
         <w:t>(</w:t>
       </w:r>
+      <w:proofErr w:type="gramEnd"/>
       <w:r>
         <w:rPr>
           <w:rFonts w:ascii="Times" w:hAnsi="Times"/>
@@ -18453,12 +18982,21 @@
           <w:lang w:val="es-CO"/>
         </w:rPr>
       </w:pPr>
-      <w:r>
-        <w:rPr>
-          <w:rFonts w:ascii="Times" w:hAnsi="Times"/>
-          <w:lang w:val="es-CO"/>
-        </w:rPr>
-        <w:t xml:space="preserve">donde </w:t>
+      <w:proofErr w:type="gramStart"/>
+      <w:r>
+        <w:rPr>
+          <w:rFonts w:ascii="Times" w:hAnsi="Times"/>
+          <w:lang w:val="es-CO"/>
+        </w:rPr>
+        <w:t>donde</w:t>
+      </w:r>
+      <w:proofErr w:type="gramEnd"/>
+      <w:r>
+        <w:rPr>
+          <w:rFonts w:ascii="Times" w:hAnsi="Times"/>
+          <w:lang w:val="es-CO"/>
+        </w:rPr>
+        <w:t xml:space="preserve"> </w:t>
       </w:r>
       <w:r>
         <w:rPr>
@@ -19655,8 +20193,9 @@
                 <w:sz w:val="18"/>
                 <w:szCs w:val="18"/>
               </w:rPr>
-              <w:t>Código Shutterstock (o URL</w:t>
-            </w:r>
+              <w:t xml:space="preserve">Código </w:t>
+            </w:r>
+            <w:proofErr w:type="spellStart"/>
             <w:r>
               <w:rPr>
                 <w:rFonts w:ascii="Times New Roman" w:hAnsi="Times New Roman" w:cs="Times New Roman"/>
@@ -19665,8 +20204,41 @@
                 <w:sz w:val="18"/>
                 <w:szCs w:val="18"/>
               </w:rPr>
-              <w:t xml:space="preserve"> o la ruta en AulaPlaneta</w:t>
-            </w:r>
+              <w:t>Shutterstock</w:t>
+            </w:r>
+            <w:proofErr w:type="spellEnd"/>
+            <w:r>
+              <w:rPr>
+                <w:rFonts w:ascii="Times New Roman" w:hAnsi="Times New Roman" w:cs="Times New Roman"/>
+                <w:b/>
+                <w:color w:val="000000"/>
+                <w:sz w:val="18"/>
+                <w:szCs w:val="18"/>
+              </w:rPr>
+              <w:t xml:space="preserve"> (o URL</w:t>
+            </w:r>
+            <w:r>
+              <w:rPr>
+                <w:rFonts w:ascii="Times New Roman" w:hAnsi="Times New Roman" w:cs="Times New Roman"/>
+                <w:b/>
+                <w:color w:val="000000"/>
+                <w:sz w:val="18"/>
+                <w:szCs w:val="18"/>
+              </w:rPr>
+              <w:t xml:space="preserve"> o la ruta en </w:t>
+            </w:r>
+            <w:proofErr w:type="spellStart"/>
+            <w:r>
+              <w:rPr>
+                <w:rFonts w:ascii="Times New Roman" w:hAnsi="Times New Roman" w:cs="Times New Roman"/>
+                <w:b/>
+                <w:color w:val="000000"/>
+                <w:sz w:val="18"/>
+                <w:szCs w:val="18"/>
+              </w:rPr>
+              <w:t>AulaPlaneta</w:t>
+            </w:r>
+            <w:proofErr w:type="spellEnd"/>
             <w:r>
               <w:rPr>
                 <w:rFonts w:ascii="Times New Roman" w:hAnsi="Times New Roman" w:cs="Times New Roman"/>
@@ -21320,8 +21892,9 @@
                 <w:sz w:val="18"/>
                 <w:szCs w:val="18"/>
               </w:rPr>
-              <w:t>Código Shutterstock (o URL</w:t>
-            </w:r>
+              <w:t xml:space="preserve">Código </w:t>
+            </w:r>
+            <w:proofErr w:type="spellStart"/>
             <w:r>
               <w:rPr>
                 <w:rFonts w:ascii="Times New Roman" w:hAnsi="Times New Roman" w:cs="Times New Roman"/>
@@ -21330,8 +21903,9 @@
                 <w:sz w:val="18"/>
                 <w:szCs w:val="18"/>
               </w:rPr>
-              <w:t xml:space="preserve"> o la ruta en AulaPlaneta</w:t>
-            </w:r>
+              <w:t>Shutterstock</w:t>
+            </w:r>
+            <w:proofErr w:type="spellEnd"/>
             <w:r>
               <w:rPr>
                 <w:rFonts w:ascii="Times New Roman" w:hAnsi="Times New Roman" w:cs="Times New Roman"/>
@@ -21340,6 +21914,38 @@
                 <w:sz w:val="18"/>
                 <w:szCs w:val="18"/>
               </w:rPr>
+              <w:t xml:space="preserve"> (o URL</w:t>
+            </w:r>
+            <w:r>
+              <w:rPr>
+                <w:rFonts w:ascii="Times New Roman" w:hAnsi="Times New Roman" w:cs="Times New Roman"/>
+                <w:b/>
+                <w:color w:val="000000"/>
+                <w:sz w:val="18"/>
+                <w:szCs w:val="18"/>
+              </w:rPr>
+              <w:t xml:space="preserve"> o la ruta en </w:t>
+            </w:r>
+            <w:proofErr w:type="spellStart"/>
+            <w:r>
+              <w:rPr>
+                <w:rFonts w:ascii="Times New Roman" w:hAnsi="Times New Roman" w:cs="Times New Roman"/>
+                <w:b/>
+                <w:color w:val="000000"/>
+                <w:sz w:val="18"/>
+                <w:szCs w:val="18"/>
+              </w:rPr>
+              <w:t>AulaPlaneta</w:t>
+            </w:r>
+            <w:proofErr w:type="spellEnd"/>
+            <w:r>
+              <w:rPr>
+                <w:rFonts w:ascii="Times New Roman" w:hAnsi="Times New Roman" w:cs="Times New Roman"/>
+                <w:b/>
+                <w:color w:val="000000"/>
+                <w:sz w:val="18"/>
+                <w:szCs w:val="18"/>
+              </w:rPr>
               <w:t>)</w:t>
             </w:r>
           </w:p>
@@ -21479,6 +22085,7 @@
           <w:lang w:val="en-US"/>
         </w:rPr>
       </w:pPr>
+      <w:proofErr w:type="gramStart"/>
       <w:r>
         <w:rPr>
           <w:rFonts w:ascii="Times New Roman" w:hAnsi="Times New Roman" w:cs="Times New Roman"/>
@@ -21496,6 +22103,7 @@
         </w:rPr>
         <w:t>(</w:t>
       </w:r>
+      <w:proofErr w:type="gramEnd"/>
       <w:r>
         <w:rPr>
           <w:rFonts w:ascii="Times New Roman" w:hAnsi="Times New Roman" w:cs="Times New Roman"/>
@@ -21554,6 +22162,7 @@
           <w:lang w:val="en-US"/>
         </w:rPr>
       </w:pPr>
+      <w:proofErr w:type="gramStart"/>
       <w:r>
         <w:rPr>
           <w:rFonts w:ascii="Times New Roman" w:hAnsi="Times New Roman" w:cs="Times New Roman"/>
@@ -21571,6 +22180,7 @@
         </w:rPr>
         <w:t>(</w:t>
       </w:r>
+      <w:proofErr w:type="gramEnd"/>
       <w:r>
         <w:rPr>
           <w:rFonts w:ascii="Times New Roman" w:hAnsi="Times New Roman" w:cs="Times New Roman"/>
@@ -21612,6 +22222,7 @@
           <w:lang w:val="en-US"/>
         </w:rPr>
       </w:pPr>
+      <w:proofErr w:type="gramStart"/>
       <w:r>
         <w:rPr>
           <w:rFonts w:ascii="Times New Roman" w:hAnsi="Times New Roman" w:cs="Times New Roman"/>
@@ -21629,6 +22240,7 @@
         </w:rPr>
         <w:t>(</w:t>
       </w:r>
+      <w:proofErr w:type="gramEnd"/>
       <w:r>
         <w:rPr>
           <w:rFonts w:ascii="Times New Roman" w:hAnsi="Times New Roman" w:cs="Times New Roman"/>
@@ -22698,8 +23310,9 @@
                 <w:sz w:val="18"/>
                 <w:szCs w:val="18"/>
               </w:rPr>
-              <w:t>Código Shutterstock (o URL</w:t>
-            </w:r>
+              <w:t xml:space="preserve">Código </w:t>
+            </w:r>
+            <w:proofErr w:type="spellStart"/>
             <w:r>
               <w:rPr>
                 <w:rFonts w:ascii="Times New Roman" w:hAnsi="Times New Roman" w:cs="Times New Roman"/>
@@ -22708,8 +23321,9 @@
                 <w:sz w:val="18"/>
                 <w:szCs w:val="18"/>
               </w:rPr>
-              <w:t xml:space="preserve"> o la ruta en AulaPlaneta</w:t>
-            </w:r>
+              <w:t>Shutterstock</w:t>
+            </w:r>
+            <w:proofErr w:type="spellEnd"/>
             <w:r>
               <w:rPr>
                 <w:rFonts w:ascii="Times New Roman" w:hAnsi="Times New Roman" w:cs="Times New Roman"/>
@@ -22718,6 +23332,38 @@
                 <w:sz w:val="18"/>
                 <w:szCs w:val="18"/>
               </w:rPr>
+              <w:t xml:space="preserve"> (o URL</w:t>
+            </w:r>
+            <w:r>
+              <w:rPr>
+                <w:rFonts w:ascii="Times New Roman" w:hAnsi="Times New Roman" w:cs="Times New Roman"/>
+                <w:b/>
+                <w:color w:val="000000"/>
+                <w:sz w:val="18"/>
+                <w:szCs w:val="18"/>
+              </w:rPr>
+              <w:t xml:space="preserve"> o la ruta en </w:t>
+            </w:r>
+            <w:proofErr w:type="spellStart"/>
+            <w:r>
+              <w:rPr>
+                <w:rFonts w:ascii="Times New Roman" w:hAnsi="Times New Roman" w:cs="Times New Roman"/>
+                <w:b/>
+                <w:color w:val="000000"/>
+                <w:sz w:val="18"/>
+                <w:szCs w:val="18"/>
+              </w:rPr>
+              <w:t>AulaPlaneta</w:t>
+            </w:r>
+            <w:proofErr w:type="spellEnd"/>
+            <w:r>
+              <w:rPr>
+                <w:rFonts w:ascii="Times New Roman" w:hAnsi="Times New Roman" w:cs="Times New Roman"/>
+                <w:b/>
+                <w:color w:val="000000"/>
+                <w:sz w:val="18"/>
+                <w:szCs w:val="18"/>
+              </w:rPr>
               <w:t>)</w:t>
             </w:r>
           </w:p>
@@ -22753,7 +23399,23 @@
                 <w:rFonts w:ascii="Times New Roman" w:hAnsi="Times New Roman" w:cs="Times New Roman"/>
                 <w:color w:val="000000"/>
               </w:rPr>
-              <w:t xml:space="preserve"> y </w:t>
+              <w:t xml:space="preserve"> </w:t>
+            </w:r>
+            <w:proofErr w:type="spellStart"/>
+            <w:r>
+              <w:rPr>
+                <w:rFonts w:ascii="Times New Roman" w:hAnsi="Times New Roman" w:cs="Times New Roman"/>
+                <w:color w:val="000000"/>
+              </w:rPr>
+              <w:t>y</w:t>
+            </w:r>
+            <w:proofErr w:type="spellEnd"/>
+            <w:r>
+              <w:rPr>
+                <w:rFonts w:ascii="Times New Roman" w:hAnsi="Times New Roman" w:cs="Times New Roman"/>
+                <w:color w:val="000000"/>
+              </w:rPr>
+              <w:t xml:space="preserve"> </w:t>
             </w:r>
             <w:r>
               <w:rPr>
@@ -23352,12 +24014,21 @@
           <w:lang w:val="es-CO"/>
         </w:rPr>
       </w:pPr>
-      <w:r>
-        <w:rPr>
-          <w:rFonts w:ascii="Times" w:hAnsi="Times"/>
-          <w:lang w:val="es-CO"/>
-        </w:rPr>
-        <w:t xml:space="preserve">donde </w:t>
+      <w:proofErr w:type="gramStart"/>
+      <w:r>
+        <w:rPr>
+          <w:rFonts w:ascii="Times" w:hAnsi="Times"/>
+          <w:lang w:val="es-CO"/>
+        </w:rPr>
+        <w:t>donde</w:t>
+      </w:r>
+      <w:proofErr w:type="gramEnd"/>
+      <w:r>
+        <w:rPr>
+          <w:rFonts w:ascii="Times" w:hAnsi="Times"/>
+          <w:lang w:val="es-CO"/>
+        </w:rPr>
+        <w:t xml:space="preserve"> </w:t>
       </w:r>
       <w:r>
         <w:rPr>
@@ -23662,8 +24333,9 @@
                 <w:sz w:val="18"/>
                 <w:szCs w:val="18"/>
               </w:rPr>
-              <w:t>Código Shutterstock (o URL</w:t>
-            </w:r>
+              <w:t xml:space="preserve">Código </w:t>
+            </w:r>
+            <w:proofErr w:type="spellStart"/>
             <w:r>
               <w:rPr>
                 <w:rFonts w:ascii="Times New Roman" w:hAnsi="Times New Roman" w:cs="Times New Roman"/>
@@ -23672,8 +24344,9 @@
                 <w:sz w:val="18"/>
                 <w:szCs w:val="18"/>
               </w:rPr>
-              <w:t xml:space="preserve"> o la ruta en AulaPlaneta</w:t>
-            </w:r>
+              <w:t>Shutterstock</w:t>
+            </w:r>
+            <w:proofErr w:type="spellEnd"/>
             <w:r>
               <w:rPr>
                 <w:rFonts w:ascii="Times New Roman" w:hAnsi="Times New Roman" w:cs="Times New Roman"/>
@@ -23682,6 +24355,38 @@
                 <w:sz w:val="18"/>
                 <w:szCs w:val="18"/>
               </w:rPr>
+              <w:t xml:space="preserve"> (o URL</w:t>
+            </w:r>
+            <w:r>
+              <w:rPr>
+                <w:rFonts w:ascii="Times New Roman" w:hAnsi="Times New Roman" w:cs="Times New Roman"/>
+                <w:b/>
+                <w:color w:val="000000"/>
+                <w:sz w:val="18"/>
+                <w:szCs w:val="18"/>
+              </w:rPr>
+              <w:t xml:space="preserve"> o la ruta en </w:t>
+            </w:r>
+            <w:proofErr w:type="spellStart"/>
+            <w:r>
+              <w:rPr>
+                <w:rFonts w:ascii="Times New Roman" w:hAnsi="Times New Roman" w:cs="Times New Roman"/>
+                <w:b/>
+                <w:color w:val="000000"/>
+                <w:sz w:val="18"/>
+                <w:szCs w:val="18"/>
+              </w:rPr>
+              <w:t>AulaPlaneta</w:t>
+            </w:r>
+            <w:proofErr w:type="spellEnd"/>
+            <w:r>
+              <w:rPr>
+                <w:rFonts w:ascii="Times New Roman" w:hAnsi="Times New Roman" w:cs="Times New Roman"/>
+                <w:b/>
+                <w:color w:val="000000"/>
+                <w:sz w:val="18"/>
+                <w:szCs w:val="18"/>
+              </w:rPr>
               <w:t>)</w:t>
             </w:r>
           </w:p>
@@ -23717,7 +24422,23 @@
                 <w:rFonts w:ascii="Times New Roman" w:hAnsi="Times New Roman" w:cs="Times New Roman"/>
                 <w:color w:val="000000"/>
               </w:rPr>
-              <w:t xml:space="preserve"> y </w:t>
+              <w:t xml:space="preserve"> </w:t>
+            </w:r>
+            <w:proofErr w:type="spellStart"/>
+            <w:r>
+              <w:rPr>
+                <w:rFonts w:ascii="Times New Roman" w:hAnsi="Times New Roman" w:cs="Times New Roman"/>
+                <w:color w:val="000000"/>
+              </w:rPr>
+              <w:t>y</w:t>
+            </w:r>
+            <w:proofErr w:type="spellEnd"/>
+            <w:r>
+              <w:rPr>
+                <w:rFonts w:ascii="Times New Roman" w:hAnsi="Times New Roman" w:cs="Times New Roman"/>
+                <w:color w:val="000000"/>
+              </w:rPr>
+              <w:t xml:space="preserve"> </w:t>
             </w:r>
             <w:r>
               <w:rPr>
@@ -26730,7 +27451,23 @@
                 <w:rFonts w:ascii="Times New Roman" w:hAnsi="Times New Roman" w:cs="Times New Roman"/>
                 <w:color w:val="000000"/>
               </w:rPr>
-              <w:t xml:space="preserve"> y </w:t>
+              <w:t xml:space="preserve"> </w:t>
+            </w:r>
+            <w:proofErr w:type="spellStart"/>
+            <w:r>
+              <w:rPr>
+                <w:rFonts w:ascii="Times New Roman" w:hAnsi="Times New Roman" w:cs="Times New Roman"/>
+                <w:color w:val="000000"/>
+              </w:rPr>
+              <w:t>y</w:t>
+            </w:r>
+            <w:proofErr w:type="spellEnd"/>
+            <w:r>
+              <w:rPr>
+                <w:rFonts w:ascii="Times New Roman" w:hAnsi="Times New Roman" w:cs="Times New Roman"/>
+                <w:color w:val="000000"/>
+              </w:rPr>
+              <w:t xml:space="preserve"> </w:t>
             </w:r>
             <w:r>
               <w:rPr>
@@ -26858,8 +27595,9 @@
                 <w:szCs w:val="18"/>
               </w:rPr>
               <w:lastRenderedPageBreak/>
-              <w:t>Código Shutterstock (o URL</w:t>
-            </w:r>
+              <w:t xml:space="preserve">Código </w:t>
+            </w:r>
+            <w:proofErr w:type="spellStart"/>
             <w:r>
               <w:rPr>
                 <w:rFonts w:ascii="Times New Roman" w:hAnsi="Times New Roman" w:cs="Times New Roman"/>
@@ -26868,8 +27606,41 @@
                 <w:sz w:val="18"/>
                 <w:szCs w:val="18"/>
               </w:rPr>
-              <w:t xml:space="preserve"> o la ruta en AulaPlaneta</w:t>
-            </w:r>
+              <w:t>Shutterstock</w:t>
+            </w:r>
+            <w:proofErr w:type="spellEnd"/>
+            <w:r>
+              <w:rPr>
+                <w:rFonts w:ascii="Times New Roman" w:hAnsi="Times New Roman" w:cs="Times New Roman"/>
+                <w:b/>
+                <w:color w:val="000000"/>
+                <w:sz w:val="18"/>
+                <w:szCs w:val="18"/>
+              </w:rPr>
+              <w:t xml:space="preserve"> (o URL</w:t>
+            </w:r>
+            <w:r>
+              <w:rPr>
+                <w:rFonts w:ascii="Times New Roman" w:hAnsi="Times New Roman" w:cs="Times New Roman"/>
+                <w:b/>
+                <w:color w:val="000000"/>
+                <w:sz w:val="18"/>
+                <w:szCs w:val="18"/>
+              </w:rPr>
+              <w:t xml:space="preserve"> o la ruta en </w:t>
+            </w:r>
+            <w:proofErr w:type="spellStart"/>
+            <w:r>
+              <w:rPr>
+                <w:rFonts w:ascii="Times New Roman" w:hAnsi="Times New Roman" w:cs="Times New Roman"/>
+                <w:b/>
+                <w:color w:val="000000"/>
+                <w:sz w:val="18"/>
+                <w:szCs w:val="18"/>
+              </w:rPr>
+              <w:t>AulaPlaneta</w:t>
+            </w:r>
+            <w:proofErr w:type="spellEnd"/>
             <w:r>
               <w:rPr>
                 <w:rFonts w:ascii="Times New Roman" w:hAnsi="Times New Roman" w:cs="Times New Roman"/>
@@ -27287,6 +28058,7 @@
               </w:rPr>
               <w:t xml:space="preserve"> y </w:t>
             </w:r>
+            <w:proofErr w:type="spellStart"/>
             <w:r>
               <w:rPr>
                 <w:rFonts w:ascii="Times New Roman" w:hAnsi="Times New Roman" w:cs="Times New Roman"/>
@@ -27295,6 +28067,7 @@
               </w:rPr>
               <w:t>Y</w:t>
             </w:r>
+            <w:proofErr w:type="spellEnd"/>
             <w:r>
               <w:rPr>
                 <w:rFonts w:ascii="Times New Roman" w:hAnsi="Times New Roman" w:cs="Times New Roman"/>
@@ -27355,8 +28128,9 @@
                 <w:sz w:val="18"/>
                 <w:szCs w:val="18"/>
               </w:rPr>
-              <w:t>Código Shutterstock (o URL</w:t>
-            </w:r>
+              <w:t xml:space="preserve">Código </w:t>
+            </w:r>
+            <w:proofErr w:type="spellStart"/>
             <w:r>
               <w:rPr>
                 <w:rFonts w:ascii="Times New Roman" w:hAnsi="Times New Roman" w:cs="Times New Roman"/>
@@ -27365,8 +28139,9 @@
                 <w:sz w:val="18"/>
                 <w:szCs w:val="18"/>
               </w:rPr>
-              <w:t xml:space="preserve"> o la ruta en AulaPlaneta</w:t>
-            </w:r>
+              <w:t>Shutterstock</w:t>
+            </w:r>
+            <w:proofErr w:type="spellEnd"/>
             <w:r>
               <w:rPr>
                 <w:rFonts w:ascii="Times New Roman" w:hAnsi="Times New Roman" w:cs="Times New Roman"/>
@@ -27375,6 +28150,38 @@
                 <w:sz w:val="18"/>
                 <w:szCs w:val="18"/>
               </w:rPr>
+              <w:t xml:space="preserve"> (o URL</w:t>
+            </w:r>
+            <w:r>
+              <w:rPr>
+                <w:rFonts w:ascii="Times New Roman" w:hAnsi="Times New Roman" w:cs="Times New Roman"/>
+                <w:b/>
+                <w:color w:val="000000"/>
+                <w:sz w:val="18"/>
+                <w:szCs w:val="18"/>
+              </w:rPr>
+              <w:t xml:space="preserve"> o la ruta en </w:t>
+            </w:r>
+            <w:proofErr w:type="spellStart"/>
+            <w:r>
+              <w:rPr>
+                <w:rFonts w:ascii="Times New Roman" w:hAnsi="Times New Roman" w:cs="Times New Roman"/>
+                <w:b/>
+                <w:color w:val="000000"/>
+                <w:sz w:val="18"/>
+                <w:szCs w:val="18"/>
+              </w:rPr>
+              <w:t>AulaPlaneta</w:t>
+            </w:r>
+            <w:proofErr w:type="spellEnd"/>
+            <w:r>
+              <w:rPr>
+                <w:rFonts w:ascii="Times New Roman" w:hAnsi="Times New Roman" w:cs="Times New Roman"/>
+                <w:b/>
+                <w:color w:val="000000"/>
+                <w:sz w:val="18"/>
+                <w:szCs w:val="18"/>
+              </w:rPr>
               <w:t>)</w:t>
             </w:r>
           </w:p>
@@ -27712,12 +28519,20 @@
           <w:i/>
         </w:rPr>
       </w:pPr>
+      <w:proofErr w:type="gramStart"/>
       <w:r>
         <w:rPr>
           <w:rFonts w:ascii="Times" w:hAnsi="Times"/>
         </w:rPr>
         <w:lastRenderedPageBreak/>
-        <w:t xml:space="preserve">donde </w:t>
+        <w:t>donde</w:t>
+      </w:r>
+      <w:proofErr w:type="gramEnd"/>
+      <w:r>
+        <w:rPr>
+          <w:rFonts w:ascii="Times" w:hAnsi="Times"/>
+        </w:rPr>
+        <w:t xml:space="preserve"> </w:t>
       </w:r>
       <w:r>
         <w:rPr>
@@ -28698,7 +29513,23 @@
                 <w:rFonts w:ascii="Times New Roman" w:hAnsi="Times New Roman" w:cs="Times New Roman"/>
                 <w:color w:val="000000"/>
               </w:rPr>
-              <w:t xml:space="preserve"> y </w:t>
+              <w:t xml:space="preserve"> </w:t>
+            </w:r>
+            <w:proofErr w:type="spellStart"/>
+            <w:r>
+              <w:rPr>
+                <w:rFonts w:ascii="Times New Roman" w:hAnsi="Times New Roman" w:cs="Times New Roman"/>
+                <w:color w:val="000000"/>
+              </w:rPr>
+              <w:t>y</w:t>
+            </w:r>
+            <w:proofErr w:type="spellEnd"/>
+            <w:r>
+              <w:rPr>
+                <w:rFonts w:ascii="Times New Roman" w:hAnsi="Times New Roman" w:cs="Times New Roman"/>
+                <w:color w:val="000000"/>
+              </w:rPr>
+              <w:t xml:space="preserve"> </w:t>
             </w:r>
             <w:r>
               <w:rPr>
@@ -28739,8 +29570,9 @@
                 <w:szCs w:val="18"/>
               </w:rPr>
               <w:lastRenderedPageBreak/>
-              <w:t>Código Shutterstock (o URL</w:t>
-            </w:r>
+              <w:t xml:space="preserve">Código </w:t>
+            </w:r>
+            <w:proofErr w:type="spellStart"/>
             <w:r>
               <w:rPr>
                 <w:rFonts w:ascii="Times New Roman" w:hAnsi="Times New Roman" w:cs="Times New Roman"/>
@@ -28749,8 +29581,9 @@
                 <w:sz w:val="18"/>
                 <w:szCs w:val="18"/>
               </w:rPr>
-              <w:t xml:space="preserve"> o la ruta en AulaPlaneta</w:t>
-            </w:r>
+              <w:t>Shutterstock</w:t>
+            </w:r>
+            <w:proofErr w:type="spellEnd"/>
             <w:r>
               <w:rPr>
                 <w:rFonts w:ascii="Times New Roman" w:hAnsi="Times New Roman" w:cs="Times New Roman"/>
@@ -28759,6 +29592,38 @@
                 <w:sz w:val="18"/>
                 <w:szCs w:val="18"/>
               </w:rPr>
+              <w:t xml:space="preserve"> (o URL</w:t>
+            </w:r>
+            <w:r>
+              <w:rPr>
+                <w:rFonts w:ascii="Times New Roman" w:hAnsi="Times New Roman" w:cs="Times New Roman"/>
+                <w:b/>
+                <w:color w:val="000000"/>
+                <w:sz w:val="18"/>
+                <w:szCs w:val="18"/>
+              </w:rPr>
+              <w:t xml:space="preserve"> o la ruta en </w:t>
+            </w:r>
+            <w:proofErr w:type="spellStart"/>
+            <w:r>
+              <w:rPr>
+                <w:rFonts w:ascii="Times New Roman" w:hAnsi="Times New Roman" w:cs="Times New Roman"/>
+                <w:b/>
+                <w:color w:val="000000"/>
+                <w:sz w:val="18"/>
+                <w:szCs w:val="18"/>
+              </w:rPr>
+              <w:t>AulaPlaneta</w:t>
+            </w:r>
+            <w:proofErr w:type="spellEnd"/>
+            <w:r>
+              <w:rPr>
+                <w:rFonts w:ascii="Times New Roman" w:hAnsi="Times New Roman" w:cs="Times New Roman"/>
+                <w:b/>
+                <w:color w:val="000000"/>
+                <w:sz w:val="18"/>
+                <w:szCs w:val="18"/>
+              </w:rPr>
               <w:t>)</w:t>
             </w:r>
           </w:p>
@@ -29250,11 +30115,19 @@
           <w:rFonts w:ascii="Times" w:hAnsi="Times"/>
         </w:rPr>
       </w:pPr>
-      <w:r>
-        <w:rPr>
-          <w:rFonts w:ascii="Times" w:hAnsi="Times"/>
-        </w:rPr>
-        <w:t xml:space="preserve">donde </w:t>
+      <w:proofErr w:type="gramStart"/>
+      <w:r>
+        <w:rPr>
+          <w:rFonts w:ascii="Times" w:hAnsi="Times"/>
+        </w:rPr>
+        <w:t>donde</w:t>
+      </w:r>
+      <w:proofErr w:type="gramEnd"/>
+      <w:r>
+        <w:rPr>
+          <w:rFonts w:ascii="Times" w:hAnsi="Times"/>
+        </w:rPr>
+        <w:t xml:space="preserve"> </w:t>
       </w:r>
       <w:r>
         <w:rPr>
@@ -29708,12 +30581,21 @@
           <w:rFonts w:ascii="Times" w:hAnsi="Times"/>
         </w:rPr>
       </w:pPr>
-      <w:r>
-        <w:rPr>
-          <w:rFonts w:ascii="Times" w:hAnsi="Times"/>
-          <w:i/>
-        </w:rPr>
-        <w:t xml:space="preserve">y + </w:t>
+      <w:proofErr w:type="gramStart"/>
+      <w:r>
+        <w:rPr>
+          <w:rFonts w:ascii="Times" w:hAnsi="Times"/>
+          <w:i/>
+        </w:rPr>
+        <w:t>y</w:t>
+      </w:r>
+      <w:proofErr w:type="gramEnd"/>
+      <w:r>
+        <w:rPr>
+          <w:rFonts w:ascii="Times" w:hAnsi="Times"/>
+          <w:i/>
+        </w:rPr>
+        <w:t xml:space="preserve"> + </w:t>
       </w:r>
       <w:r>
         <w:rPr>
@@ -30349,6 +31231,7 @@
           <w:rFonts w:ascii="Times" w:hAnsi="Times"/>
         </w:rPr>
       </w:pPr>
+      <w:proofErr w:type="gramStart"/>
       <w:r>
         <w:rPr>
           <w:rFonts w:ascii="Times" w:hAnsi="Times"/>
@@ -30356,6 +31239,7 @@
         </w:rPr>
         <w:t>y</w:t>
       </w:r>
+      <w:proofErr w:type="gramEnd"/>
       <w:r>
         <w:rPr>
           <w:rFonts w:ascii="Times" w:hAnsi="Times"/>
@@ -30425,6 +31309,7 @@
           <w:rFonts w:ascii="Times" w:hAnsi="Times"/>
         </w:rPr>
       </w:pPr>
+      <w:proofErr w:type="gramStart"/>
       <w:r>
         <w:rPr>
           <w:rFonts w:ascii="Times" w:hAnsi="Times"/>
@@ -30432,6 +31317,7 @@
         </w:rPr>
         <w:t>y</w:t>
       </w:r>
+      <w:proofErr w:type="gramEnd"/>
       <w:r>
         <w:rPr>
           <w:rFonts w:ascii="Times" w:hAnsi="Times"/>
@@ -30501,6 +31387,7 @@
           <w:rFonts w:ascii="Times" w:hAnsi="Times"/>
         </w:rPr>
       </w:pPr>
+      <w:proofErr w:type="gramStart"/>
       <w:r>
         <w:rPr>
           <w:rFonts w:ascii="Times" w:hAnsi="Times"/>
@@ -30508,6 +31395,7 @@
         </w:rPr>
         <w:t>y</w:t>
       </w:r>
+      <w:proofErr w:type="gramEnd"/>
       <w:r>
         <w:rPr>
           <w:rFonts w:ascii="Times" w:hAnsi="Times"/>
@@ -31455,6 +32343,7 @@
         </w:rPr>
         <w:t xml:space="preserve">   </w:t>
       </w:r>
+      <w:proofErr w:type="gramStart"/>
       <w:r>
         <w:rPr>
           <w:rFonts w:ascii="Times" w:hAnsi="Times"/>
@@ -31462,6 +32351,7 @@
         </w:rPr>
         <w:t>y</w:t>
       </w:r>
+      <w:proofErr w:type="gramEnd"/>
       <w:r>
         <w:rPr>
           <w:rFonts w:ascii="Times" w:hAnsi="Times"/>
@@ -31506,6 +32396,7 @@
         </w:rPr>
         <w:t xml:space="preserve"> </w:t>
       </w:r>
+      <w:proofErr w:type="gramStart"/>
       <w:r>
         <w:rPr>
           <w:rFonts w:ascii="Times" w:hAnsi="Times"/>
@@ -31513,6 +32404,7 @@
         </w:rPr>
         <w:t>y</w:t>
       </w:r>
+      <w:proofErr w:type="gramEnd"/>
       <w:r>
         <w:rPr>
           <w:rFonts w:ascii="Times" w:hAnsi="Times"/>
@@ -31909,6 +32801,7 @@
           <w:rFonts w:ascii="Times" w:hAnsi="Times"/>
         </w:rPr>
       </w:pPr>
+      <w:proofErr w:type="gramStart"/>
       <w:r>
         <w:rPr>
           <w:rFonts w:ascii="Times" w:hAnsi="Times"/>
@@ -31916,6 +32809,7 @@
         </w:rPr>
         <w:t>y</w:t>
       </w:r>
+      <w:proofErr w:type="gramEnd"/>
       <w:r>
         <w:rPr>
           <w:rFonts w:ascii="Times" w:hAnsi="Times"/>
@@ -33744,6 +34638,7 @@
               </w:rPr>
               <w:t xml:space="preserve"> y </w:t>
             </w:r>
+            <w:proofErr w:type="spellStart"/>
             <w:r>
               <w:rPr>
                 <w:rFonts w:ascii="Times New Roman" w:hAnsi="Times New Roman" w:cs="Times New Roman"/>
@@ -33752,6 +34647,7 @@
               </w:rPr>
               <w:t>Y</w:t>
             </w:r>
+            <w:proofErr w:type="spellEnd"/>
             <w:r>
               <w:rPr>
                 <w:rFonts w:ascii="Times New Roman" w:hAnsi="Times New Roman" w:cs="Times New Roman"/>
@@ -33846,8 +34742,9 @@
                 <w:szCs w:val="18"/>
               </w:rPr>
               <w:lastRenderedPageBreak/>
-              <w:t>Código Shutterstock (o URL</w:t>
-            </w:r>
+              <w:t xml:space="preserve">Código </w:t>
+            </w:r>
+            <w:proofErr w:type="spellStart"/>
             <w:r>
               <w:rPr>
                 <w:rFonts w:ascii="Times New Roman" w:hAnsi="Times New Roman" w:cs="Times New Roman"/>
@@ -33856,8 +34753,41 @@
                 <w:sz w:val="18"/>
                 <w:szCs w:val="18"/>
               </w:rPr>
-              <w:t xml:space="preserve"> o la ruta en AulaPlaneta</w:t>
-            </w:r>
+              <w:t>Shutterstock</w:t>
+            </w:r>
+            <w:proofErr w:type="spellEnd"/>
+            <w:r>
+              <w:rPr>
+                <w:rFonts w:ascii="Times New Roman" w:hAnsi="Times New Roman" w:cs="Times New Roman"/>
+                <w:b/>
+                <w:color w:val="000000"/>
+                <w:sz w:val="18"/>
+                <w:szCs w:val="18"/>
+              </w:rPr>
+              <w:t xml:space="preserve"> (o URL</w:t>
+            </w:r>
+            <w:r>
+              <w:rPr>
+                <w:rFonts w:ascii="Times New Roman" w:hAnsi="Times New Roman" w:cs="Times New Roman"/>
+                <w:b/>
+                <w:color w:val="000000"/>
+                <w:sz w:val="18"/>
+                <w:szCs w:val="18"/>
+              </w:rPr>
+              <w:t xml:space="preserve"> o la ruta en </w:t>
+            </w:r>
+            <w:proofErr w:type="spellStart"/>
+            <w:r>
+              <w:rPr>
+                <w:rFonts w:ascii="Times New Roman" w:hAnsi="Times New Roman" w:cs="Times New Roman"/>
+                <w:b/>
+                <w:color w:val="000000"/>
+                <w:sz w:val="18"/>
+                <w:szCs w:val="18"/>
+              </w:rPr>
+              <w:t>AulaPlaneta</w:t>
+            </w:r>
+            <w:proofErr w:type="spellEnd"/>
             <w:r>
               <w:rPr>
                 <w:rFonts w:ascii="Times New Roman" w:hAnsi="Times New Roman" w:cs="Times New Roman"/>
@@ -34449,6 +35379,7 @@
         </w:rPr>
         <w:t xml:space="preserve"> + 3 y </w:t>
       </w:r>
+      <w:proofErr w:type="spellStart"/>
       <w:r>
         <w:rPr>
           <w:rFonts w:ascii="Times" w:hAnsi="Times"/>
@@ -34456,6 +35387,7 @@
         </w:rPr>
         <w:t>y</w:t>
       </w:r>
+      <w:proofErr w:type="spellEnd"/>
       <w:r>
         <w:rPr>
           <w:rFonts w:ascii="Times" w:hAnsi="Times"/>
@@ -34844,6 +35776,7 @@
               </w:rPr>
               <w:t xml:space="preserve"> y </w:t>
             </w:r>
+            <w:proofErr w:type="spellStart"/>
             <w:r>
               <w:rPr>
                 <w:rFonts w:ascii="Times New Roman" w:hAnsi="Times New Roman" w:cs="Times New Roman"/>
@@ -34852,6 +35785,7 @@
               </w:rPr>
               <w:t>Y</w:t>
             </w:r>
+            <w:proofErr w:type="spellEnd"/>
             <w:r>
               <w:rPr>
                 <w:rFonts w:ascii="Times New Roman" w:hAnsi="Times New Roman" w:cs="Times New Roman"/>
@@ -34899,8 +35833,9 @@
                 <w:szCs w:val="18"/>
               </w:rPr>
               <w:lastRenderedPageBreak/>
-              <w:t>Código Shutterstock (o URL</w:t>
-            </w:r>
+              <w:t xml:space="preserve">Código </w:t>
+            </w:r>
+            <w:proofErr w:type="spellStart"/>
             <w:r>
               <w:rPr>
                 <w:rFonts w:ascii="Times New Roman" w:hAnsi="Times New Roman" w:cs="Times New Roman"/>
@@ -34909,8 +35844,41 @@
                 <w:sz w:val="18"/>
                 <w:szCs w:val="18"/>
               </w:rPr>
-              <w:t xml:space="preserve"> o la ruta en AulaPlaneta</w:t>
-            </w:r>
+              <w:t>Shutterstock</w:t>
+            </w:r>
+            <w:proofErr w:type="spellEnd"/>
+            <w:r>
+              <w:rPr>
+                <w:rFonts w:ascii="Times New Roman" w:hAnsi="Times New Roman" w:cs="Times New Roman"/>
+                <w:b/>
+                <w:color w:val="000000"/>
+                <w:sz w:val="18"/>
+                <w:szCs w:val="18"/>
+              </w:rPr>
+              <w:t xml:space="preserve"> (o URL</w:t>
+            </w:r>
+            <w:r>
+              <w:rPr>
+                <w:rFonts w:ascii="Times New Roman" w:hAnsi="Times New Roman" w:cs="Times New Roman"/>
+                <w:b/>
+                <w:color w:val="000000"/>
+                <w:sz w:val="18"/>
+                <w:szCs w:val="18"/>
+              </w:rPr>
+              <w:t xml:space="preserve"> o la ruta en </w:t>
+            </w:r>
+            <w:proofErr w:type="spellStart"/>
+            <w:r>
+              <w:rPr>
+                <w:rFonts w:ascii="Times New Roman" w:hAnsi="Times New Roman" w:cs="Times New Roman"/>
+                <w:b/>
+                <w:color w:val="000000"/>
+                <w:sz w:val="18"/>
+                <w:szCs w:val="18"/>
+              </w:rPr>
+              <w:t>AulaPlaneta</w:t>
+            </w:r>
+            <w:proofErr w:type="spellEnd"/>
             <w:r>
               <w:rPr>
                 <w:rFonts w:ascii="Times New Roman" w:hAnsi="Times New Roman" w:cs="Times New Roman"/>
@@ -35531,6 +36499,7 @@
         </w:rPr>
         <w:t xml:space="preserve"> + 1 y </w:t>
       </w:r>
+      <w:proofErr w:type="spellStart"/>
       <w:r>
         <w:rPr>
           <w:rFonts w:ascii="Times" w:hAnsi="Times"/>
@@ -35538,6 +36507,7 @@
         </w:rPr>
         <w:t>y</w:t>
       </w:r>
+      <w:proofErr w:type="spellEnd"/>
       <w:r>
         <w:rPr>
           <w:rFonts w:ascii="Times" w:hAnsi="Times"/>
@@ -36818,6 +37788,7 @@
           <w:rFonts w:ascii="Times" w:hAnsi="Times"/>
         </w:rPr>
       </w:pPr>
+      <w:proofErr w:type="gramStart"/>
       <w:r>
         <w:rPr>
           <w:rFonts w:ascii="Times" w:hAnsi="Times"/>
@@ -36825,6 +37796,7 @@
         </w:rPr>
         <w:t>x</w:t>
       </w:r>
+      <w:proofErr w:type="gramEnd"/>
       <w:r>
         <w:rPr>
           <w:rFonts w:ascii="Times" w:hAnsi="Times"/>
@@ -37255,6 +38227,7 @@
           <w:rFonts w:ascii="Times" w:hAnsi="Times"/>
         </w:rPr>
       </w:pPr>
+      <w:proofErr w:type="gramStart"/>
       <w:r>
         <w:rPr>
           <w:rFonts w:ascii="Times" w:hAnsi="Times"/>
@@ -37268,6 +38241,7 @@
         </w:rPr>
         <w:t>(</w:t>
       </w:r>
+      <w:proofErr w:type="gramEnd"/>
       <w:r>
         <w:rPr>
           <w:rFonts w:ascii="Times" w:hAnsi="Times"/>
@@ -37288,6 +38262,7 @@
           <w:rFonts w:ascii="Times" w:hAnsi="Times"/>
         </w:rPr>
       </w:pPr>
+      <w:proofErr w:type="gramStart"/>
       <w:r>
         <w:rPr>
           <w:rFonts w:ascii="Times" w:hAnsi="Times"/>
@@ -37301,6 +38276,7 @@
         </w:rPr>
         <w:t>(</w:t>
       </w:r>
+      <w:proofErr w:type="gramEnd"/>
       <w:r>
         <w:rPr>
           <w:rFonts w:ascii="Times" w:hAnsi="Times"/>
@@ -37321,6 +38297,7 @@
           <w:rFonts w:ascii="Times" w:hAnsi="Times"/>
         </w:rPr>
       </w:pPr>
+      <w:proofErr w:type="gramStart"/>
       <w:r>
         <w:rPr>
           <w:rFonts w:ascii="Times" w:hAnsi="Times"/>
@@ -37335,6 +38312,7 @@
         </w:rPr>
         <w:t>(</w:t>
       </w:r>
+      <w:proofErr w:type="gramEnd"/>
       <w:r>
         <w:rPr>
           <w:rFonts w:ascii="Times" w:hAnsi="Times"/>
@@ -37609,12 +38587,21 @@
           <w:rFonts w:ascii="Times" w:hAnsi="Times"/>
         </w:rPr>
       </w:pPr>
-      <w:r>
-        <w:rPr>
-          <w:rFonts w:ascii="Times" w:hAnsi="Times"/>
-          <w:i/>
-        </w:rPr>
-        <w:t xml:space="preserve">t </w:t>
+      <w:proofErr w:type="gramStart"/>
+      <w:r>
+        <w:rPr>
+          <w:rFonts w:ascii="Times" w:hAnsi="Times"/>
+          <w:i/>
+        </w:rPr>
+        <w:t>t</w:t>
+      </w:r>
+      <w:proofErr w:type="gramEnd"/>
+      <w:r>
+        <w:rPr>
+          <w:rFonts w:ascii="Times" w:hAnsi="Times"/>
+          <w:i/>
+        </w:rPr>
+        <w:t xml:space="preserve"> </w:t>
       </w:r>
       <w:r>
         <w:rPr>
@@ -37665,6 +38652,7 @@
           <w:rFonts w:ascii="Times" w:hAnsi="Times"/>
         </w:rPr>
       </w:pPr>
+      <w:proofErr w:type="gramStart"/>
       <w:r>
         <w:rPr>
           <w:rFonts w:ascii="Times" w:hAnsi="Times"/>
@@ -37678,6 +38666,7 @@
         </w:rPr>
         <w:t>(</w:t>
       </w:r>
+      <w:proofErr w:type="gramEnd"/>
       <w:r>
         <w:rPr>
           <w:rFonts w:ascii="Times" w:hAnsi="Times"/>
@@ -37946,6 +38935,7 @@
           <w:i/>
         </w:rPr>
       </w:pPr>
+      <w:proofErr w:type="gramStart"/>
       <w:r>
         <w:rPr>
           <w:rFonts w:ascii="Times" w:hAnsi="Times"/>
@@ -37953,6 +38943,7 @@
         </w:rPr>
         <w:t>h</w:t>
       </w:r>
+      <w:proofErr w:type="gramEnd"/>
       <w:r>
         <w:rPr>
           <w:rFonts w:ascii="Times" w:hAnsi="Times"/>
@@ -38717,6 +39708,7 @@
           <w:shd w:val="clear" w:color="auto" w:fill="FFFFFF"/>
         </w:rPr>
       </w:pPr>
+      <w:proofErr w:type="gramStart"/>
       <w:r>
         <w:rPr>
           <w:rFonts w:ascii="Cambria" w:hAnsi="Cambria" w:cs="Arial"/>
@@ -38736,6 +39728,7 @@
         </w:rPr>
         <w:t>(</w:t>
       </w:r>
+      <w:proofErr w:type="gramEnd"/>
       <w:r>
         <w:rPr>
           <w:rFonts w:ascii="Cambria" w:hAnsi="Cambria" w:cs="Arial"/>
@@ -38825,6 +39818,7 @@
         </w:rPr>
         <w:t xml:space="preserve"> </w:t>
       </w:r>
+      <w:proofErr w:type="spellStart"/>
       <w:r>
         <w:rPr>
           <w:rFonts w:ascii="Cambria" w:hAnsi="Cambria" w:cs="Arial"/>
@@ -38835,6 +39829,7 @@
         </w:rPr>
         <w:t>bx</w:t>
       </w:r>
+      <w:proofErr w:type="spellEnd"/>
       <w:r>
         <w:rPr>
           <w:rFonts w:ascii="Cambria" w:hAnsi="Cambria" w:cs="Arial"/>
@@ -38894,11 +39889,19 @@
           <w:rFonts w:ascii="Times" w:hAnsi="Times"/>
         </w:rPr>
       </w:pPr>
-      <w:r>
-        <w:rPr>
-          <w:rFonts w:ascii="Times" w:hAnsi="Times"/>
-        </w:rPr>
-        <w:t xml:space="preserve">en </w:t>
+      <w:proofErr w:type="gramStart"/>
+      <w:r>
+        <w:rPr>
+          <w:rFonts w:ascii="Times" w:hAnsi="Times"/>
+        </w:rPr>
+        <w:t>en</w:t>
+      </w:r>
+      <w:proofErr w:type="gramEnd"/>
+      <w:r>
+        <w:rPr>
+          <w:rFonts w:ascii="Times" w:hAnsi="Times"/>
+        </w:rPr>
+        <w:t xml:space="preserve"> </w:t>
       </w:r>
       <w:r>
         <w:rPr>
@@ -39072,6 +40075,7 @@
           <w:lang w:val="en-US"/>
         </w:rPr>
       </w:pPr>
+      <w:proofErr w:type="gramStart"/>
       <w:r>
         <w:rPr>
           <w:rFonts w:ascii="Cambria" w:hAnsi="Cambria" w:cs="Arial"/>
@@ -39093,6 +40097,7 @@
         </w:rPr>
         <w:t>(</w:t>
       </w:r>
+      <w:proofErr w:type="gramEnd"/>
       <w:r>
         <w:rPr>
           <w:rFonts w:ascii="Cambria" w:hAnsi="Cambria" w:cs="Arial"/>
@@ -39278,6 +40283,7 @@
           <w:lang w:val="en-US"/>
         </w:rPr>
       </w:pPr>
+      <w:proofErr w:type="gramStart"/>
       <w:r>
         <w:rPr>
           <w:rFonts w:ascii="Cambria" w:hAnsi="Cambria" w:cs="Arial"/>
@@ -39299,6 +40305,7 @@
         </w:rPr>
         <w:t>(</w:t>
       </w:r>
+      <w:proofErr w:type="gramEnd"/>
       <w:r>
         <w:rPr>
           <w:rFonts w:ascii="Cambria" w:hAnsi="Cambria" w:cs="Arial"/>
@@ -39436,6 +40443,7 @@
           <w:lang w:val="en-US"/>
         </w:rPr>
       </w:pPr>
+      <w:proofErr w:type="gramStart"/>
       <w:r>
         <w:rPr>
           <w:rFonts w:ascii="Cambria" w:hAnsi="Cambria" w:cs="Arial"/>
@@ -39457,6 +40465,7 @@
         </w:rPr>
         <w:t>(</w:t>
       </w:r>
+      <w:proofErr w:type="gramEnd"/>
       <w:r>
         <w:rPr>
           <w:rFonts w:ascii="Cambria" w:hAnsi="Cambria" w:cs="Arial"/>
@@ -40002,8 +41011,9 @@
                 <w:sz w:val="18"/>
                 <w:szCs w:val="18"/>
               </w:rPr>
-              <w:t>Código Shutterstock (o URL</w:t>
-            </w:r>
+              <w:t xml:space="preserve">Código </w:t>
+            </w:r>
+            <w:proofErr w:type="spellStart"/>
             <w:r>
               <w:rPr>
                 <w:rFonts w:ascii="Times New Roman" w:hAnsi="Times New Roman" w:cs="Times New Roman"/>
@@ -40012,8 +41022,41 @@
                 <w:sz w:val="18"/>
                 <w:szCs w:val="18"/>
               </w:rPr>
-              <w:t xml:space="preserve"> o la ruta en AulaPlaneta</w:t>
-            </w:r>
+              <w:t>Shutterstock</w:t>
+            </w:r>
+            <w:proofErr w:type="spellEnd"/>
+            <w:r>
+              <w:rPr>
+                <w:rFonts w:ascii="Times New Roman" w:hAnsi="Times New Roman" w:cs="Times New Roman"/>
+                <w:b/>
+                <w:color w:val="000000"/>
+                <w:sz w:val="18"/>
+                <w:szCs w:val="18"/>
+              </w:rPr>
+              <w:t xml:space="preserve"> (o URL</w:t>
+            </w:r>
+            <w:r>
+              <w:rPr>
+                <w:rFonts w:ascii="Times New Roman" w:hAnsi="Times New Roman" w:cs="Times New Roman"/>
+                <w:b/>
+                <w:color w:val="000000"/>
+                <w:sz w:val="18"/>
+                <w:szCs w:val="18"/>
+              </w:rPr>
+              <w:t xml:space="preserve"> o la ruta en </w:t>
+            </w:r>
+            <w:proofErr w:type="spellStart"/>
+            <w:r>
+              <w:rPr>
+                <w:rFonts w:ascii="Times New Roman" w:hAnsi="Times New Roman" w:cs="Times New Roman"/>
+                <w:b/>
+                <w:color w:val="000000"/>
+                <w:sz w:val="18"/>
+                <w:szCs w:val="18"/>
+              </w:rPr>
+              <w:t>AulaPlaneta</w:t>
+            </w:r>
+            <w:proofErr w:type="spellEnd"/>
             <w:r>
               <w:rPr>
                 <w:rFonts w:ascii="Times New Roman" w:hAnsi="Times New Roman" w:cs="Times New Roman"/>
@@ -41591,8 +42634,9 @@
                 <w:szCs w:val="18"/>
               </w:rPr>
               <w:lastRenderedPageBreak/>
-              <w:t>Código Shutterstock (o URL</w:t>
-            </w:r>
+              <w:t xml:space="preserve">Código </w:t>
+            </w:r>
+            <w:proofErr w:type="spellStart"/>
             <w:r>
               <w:rPr>
                 <w:rFonts w:ascii="Times New Roman" w:hAnsi="Times New Roman" w:cs="Times New Roman"/>
@@ -41601,8 +42645,9 @@
                 <w:sz w:val="18"/>
                 <w:szCs w:val="18"/>
               </w:rPr>
-              <w:t xml:space="preserve"> o la ruta en AulaPlaneta</w:t>
-            </w:r>
+              <w:t>Shutterstock</w:t>
+            </w:r>
+            <w:proofErr w:type="spellEnd"/>
             <w:r>
               <w:rPr>
                 <w:rFonts w:ascii="Times New Roman" w:hAnsi="Times New Roman" w:cs="Times New Roman"/>
@@ -41611,6 +42656,38 @@
                 <w:sz w:val="18"/>
                 <w:szCs w:val="18"/>
               </w:rPr>
+              <w:t xml:space="preserve"> (o URL</w:t>
+            </w:r>
+            <w:r>
+              <w:rPr>
+                <w:rFonts w:ascii="Times New Roman" w:hAnsi="Times New Roman" w:cs="Times New Roman"/>
+                <w:b/>
+                <w:color w:val="000000"/>
+                <w:sz w:val="18"/>
+                <w:szCs w:val="18"/>
+              </w:rPr>
+              <w:t xml:space="preserve"> o la ruta en </w:t>
+            </w:r>
+            <w:proofErr w:type="spellStart"/>
+            <w:r>
+              <w:rPr>
+                <w:rFonts w:ascii="Times New Roman" w:hAnsi="Times New Roman" w:cs="Times New Roman"/>
+                <w:b/>
+                <w:color w:val="000000"/>
+                <w:sz w:val="18"/>
+                <w:szCs w:val="18"/>
+              </w:rPr>
+              <w:t>AulaPlaneta</w:t>
+            </w:r>
+            <w:proofErr w:type="spellEnd"/>
+            <w:r>
+              <w:rPr>
+                <w:rFonts w:ascii="Times New Roman" w:hAnsi="Times New Roman" w:cs="Times New Roman"/>
+                <w:b/>
+                <w:color w:val="000000"/>
+                <w:sz w:val="18"/>
+                <w:szCs w:val="18"/>
+              </w:rPr>
               <w:t>)</w:t>
             </w:r>
           </w:p>
@@ -41648,6 +42725,7 @@
               </w:rPr>
               <w:t xml:space="preserve"> y </w:t>
             </w:r>
+            <w:proofErr w:type="spellStart"/>
             <w:r>
               <w:rPr>
                 <w:rFonts w:ascii="Times New Roman" w:hAnsi="Times New Roman" w:cs="Times New Roman"/>
@@ -41656,6 +42734,7 @@
               </w:rPr>
               <w:t>Y</w:t>
             </w:r>
+            <w:proofErr w:type="spellEnd"/>
             <w:r>
               <w:rPr>
                 <w:rFonts w:ascii="Times New Roman" w:hAnsi="Times New Roman" w:cs="Times New Roman"/>
@@ -42800,6 +43879,7 @@
               </w:rPr>
               <w:t xml:space="preserve"> y </w:t>
             </w:r>
+            <w:proofErr w:type="spellStart"/>
             <w:r>
               <w:rPr>
                 <w:rFonts w:ascii="Times New Roman" w:hAnsi="Times New Roman" w:cs="Times New Roman"/>
@@ -42808,6 +43888,7 @@
               </w:rPr>
               <w:t>Y</w:t>
             </w:r>
+            <w:proofErr w:type="spellEnd"/>
             <w:r>
               <w:rPr>
                 <w:rFonts w:ascii="Times New Roman" w:hAnsi="Times New Roman" w:cs="Times New Roman"/>
@@ -42981,8 +44062,9 @@
                 <w:szCs w:val="18"/>
               </w:rPr>
               <w:lastRenderedPageBreak/>
-              <w:t>Código Shutterstock (o URL</w:t>
-            </w:r>
+              <w:t xml:space="preserve">Código </w:t>
+            </w:r>
+            <w:proofErr w:type="spellStart"/>
             <w:r>
               <w:rPr>
                 <w:rFonts w:ascii="Times New Roman" w:hAnsi="Times New Roman" w:cs="Times New Roman"/>
@@ -42991,8 +44073,41 @@
                 <w:sz w:val="18"/>
                 <w:szCs w:val="18"/>
               </w:rPr>
-              <w:t xml:space="preserve"> o la ruta en AulaPlaneta</w:t>
-            </w:r>
+              <w:t>Shutterstock</w:t>
+            </w:r>
+            <w:proofErr w:type="spellEnd"/>
+            <w:r>
+              <w:rPr>
+                <w:rFonts w:ascii="Times New Roman" w:hAnsi="Times New Roman" w:cs="Times New Roman"/>
+                <w:b/>
+                <w:color w:val="000000"/>
+                <w:sz w:val="18"/>
+                <w:szCs w:val="18"/>
+              </w:rPr>
+              <w:t xml:space="preserve"> (o URL</w:t>
+            </w:r>
+            <w:r>
+              <w:rPr>
+                <w:rFonts w:ascii="Times New Roman" w:hAnsi="Times New Roman" w:cs="Times New Roman"/>
+                <w:b/>
+                <w:color w:val="000000"/>
+                <w:sz w:val="18"/>
+                <w:szCs w:val="18"/>
+              </w:rPr>
+              <w:t xml:space="preserve"> o la ruta en </w:t>
+            </w:r>
+            <w:proofErr w:type="spellStart"/>
+            <w:r>
+              <w:rPr>
+                <w:rFonts w:ascii="Times New Roman" w:hAnsi="Times New Roman" w:cs="Times New Roman"/>
+                <w:b/>
+                <w:color w:val="000000"/>
+                <w:sz w:val="18"/>
+                <w:szCs w:val="18"/>
+              </w:rPr>
+              <w:t>AulaPlaneta</w:t>
+            </w:r>
+            <w:proofErr w:type="spellEnd"/>
             <w:r>
               <w:rPr>
                 <w:rFonts w:ascii="Times New Roman" w:hAnsi="Times New Roman" w:cs="Times New Roman"/>
@@ -43304,6 +44419,7 @@
               </w:rPr>
               <w:t xml:space="preserve"> y </w:t>
             </w:r>
+            <w:proofErr w:type="spellStart"/>
             <w:r>
               <w:rPr>
                 <w:rFonts w:ascii="Times New Roman" w:hAnsi="Times New Roman" w:cs="Times New Roman"/>
@@ -43312,6 +44428,7 @@
               </w:rPr>
               <w:t>Y</w:t>
             </w:r>
+            <w:proofErr w:type="spellEnd"/>
             <w:r>
               <w:rPr>
                 <w:rFonts w:ascii="Times New Roman" w:hAnsi="Times New Roman" w:cs="Times New Roman"/>
@@ -43342,8 +44459,9 @@
                 <w:sz w:val="18"/>
                 <w:szCs w:val="18"/>
               </w:rPr>
-              <w:t>Código Shutterstock (o URL</w:t>
-            </w:r>
+              <w:t xml:space="preserve">Código </w:t>
+            </w:r>
+            <w:proofErr w:type="spellStart"/>
             <w:r>
               <w:rPr>
                 <w:rFonts w:ascii="Times New Roman" w:hAnsi="Times New Roman" w:cs="Times New Roman"/>
@@ -43352,8 +44470,9 @@
                 <w:sz w:val="18"/>
                 <w:szCs w:val="18"/>
               </w:rPr>
-              <w:t xml:space="preserve"> o la ruta en AulaPlaneta</w:t>
-            </w:r>
+              <w:t>Shutterstock</w:t>
+            </w:r>
+            <w:proofErr w:type="spellEnd"/>
             <w:r>
               <w:rPr>
                 <w:rFonts w:ascii="Times New Roman" w:hAnsi="Times New Roman" w:cs="Times New Roman"/>
@@ -43362,6 +44481,38 @@
                 <w:sz w:val="18"/>
                 <w:szCs w:val="18"/>
               </w:rPr>
+              <w:t xml:space="preserve"> (o URL</w:t>
+            </w:r>
+            <w:r>
+              <w:rPr>
+                <w:rFonts w:ascii="Times New Roman" w:hAnsi="Times New Roman" w:cs="Times New Roman"/>
+                <w:b/>
+                <w:color w:val="000000"/>
+                <w:sz w:val="18"/>
+                <w:szCs w:val="18"/>
+              </w:rPr>
+              <w:t xml:space="preserve"> o la ruta en </w:t>
+            </w:r>
+            <w:proofErr w:type="spellStart"/>
+            <w:r>
+              <w:rPr>
+                <w:rFonts w:ascii="Times New Roman" w:hAnsi="Times New Roman" w:cs="Times New Roman"/>
+                <w:b/>
+                <w:color w:val="000000"/>
+                <w:sz w:val="18"/>
+                <w:szCs w:val="18"/>
+              </w:rPr>
+              <w:t>AulaPlaneta</w:t>
+            </w:r>
+            <w:proofErr w:type="spellEnd"/>
+            <w:r>
+              <w:rPr>
+                <w:rFonts w:ascii="Times New Roman" w:hAnsi="Times New Roman" w:cs="Times New Roman"/>
+                <w:b/>
+                <w:color w:val="000000"/>
+                <w:sz w:val="18"/>
+                <w:szCs w:val="18"/>
+              </w:rPr>
               <w:t>)</w:t>
             </w:r>
           </w:p>
@@ -43552,6 +44703,7 @@
         </w:rPr>
         <w:t xml:space="preserve"> </w:t>
       </w:r>
+      <w:proofErr w:type="spellStart"/>
       <w:r>
         <w:rPr>
           <w:rFonts w:ascii="Times" w:hAnsi="Times"/>
@@ -43559,6 +44711,7 @@
         </w:rPr>
         <w:t>bx</w:t>
       </w:r>
+      <w:proofErr w:type="spellEnd"/>
       <w:r>
         <w:rPr>
           <w:rFonts w:ascii="Times" w:hAnsi="Times"/>
@@ -44265,6 +45418,7 @@
           <w:rFonts w:ascii="Times" w:hAnsi="Times"/>
         </w:rPr>
       </w:pPr>
+      <w:proofErr w:type="gramStart"/>
       <w:r>
         <w:rPr>
           <w:rFonts w:ascii="Times" w:eastAsiaTheme="minorEastAsia" w:hAnsi="Times"/>
@@ -44272,6 +45426,7 @@
         </w:rPr>
         <w:t>f</w:t>
       </w:r>
+      <w:proofErr w:type="gramEnd"/>
       <w:r>
         <w:rPr>
           <w:rFonts w:ascii="Times" w:eastAsiaTheme="minorEastAsia" w:hAnsi="Times"/>
@@ -44373,6 +45528,7 @@
           <w:rFonts w:ascii="Times" w:hAnsi="Times"/>
         </w:rPr>
       </w:pPr>
+      <w:proofErr w:type="gramStart"/>
       <w:r>
         <w:rPr>
           <w:rFonts w:ascii="Times" w:eastAsiaTheme="minorEastAsia" w:hAnsi="Times"/>
@@ -44380,6 +45536,7 @@
         </w:rPr>
         <w:t>f</w:t>
       </w:r>
+      <w:proofErr w:type="gramEnd"/>
       <w:r>
         <w:rPr>
           <w:rFonts w:ascii="Times" w:eastAsiaTheme="minorEastAsia" w:hAnsi="Times"/>
@@ -44455,6 +45612,7 @@
           <w:rFonts w:ascii="Times" w:hAnsi="Times"/>
         </w:rPr>
       </w:pPr>
+      <w:proofErr w:type="gramStart"/>
       <w:r>
         <w:rPr>
           <w:rFonts w:ascii="Times" w:eastAsiaTheme="minorEastAsia" w:hAnsi="Times"/>
@@ -44463,6 +45621,7 @@
         <w:lastRenderedPageBreak/>
         <w:t>f</w:t>
       </w:r>
+      <w:proofErr w:type="gramEnd"/>
       <w:r>
         <w:rPr>
           <w:rFonts w:ascii="Times" w:eastAsiaTheme="minorEastAsia" w:hAnsi="Times"/>
@@ -45363,6 +46522,7 @@
         </w:rPr>
         <w:t xml:space="preserve"> + </w:t>
       </w:r>
+      <w:proofErr w:type="spellStart"/>
       <w:r>
         <w:rPr>
           <w:rFonts w:ascii="Times" w:eastAsiaTheme="minorEastAsia" w:hAnsi="Times"/>
@@ -45370,6 +46530,7 @@
         </w:rPr>
         <w:t>bx</w:t>
       </w:r>
+      <w:proofErr w:type="spellEnd"/>
       <w:r>
         <w:rPr>
           <w:rFonts w:ascii="Times" w:eastAsiaTheme="minorEastAsia" w:hAnsi="Times"/>
@@ -45716,6 +46877,7 @@
         </w:rPr>
         <w:t xml:space="preserve"> </w:t>
       </w:r>
+      <w:proofErr w:type="spellStart"/>
       <w:r>
         <w:rPr>
           <w:rFonts w:ascii="Times" w:hAnsi="Times"/>
@@ -45730,6 +46892,7 @@
         </w:rPr>
         <w:t>x</w:t>
       </w:r>
+      <w:proofErr w:type="spellEnd"/>
       <w:r>
         <w:rPr>
           <w:rFonts w:ascii="Times" w:hAnsi="Times"/>
@@ -45847,7 +47010,15 @@
           <w:rFonts w:ascii="Times" w:hAnsi="Times"/>
           <w:i/>
         </w:rPr>
-        <w:t xml:space="preserve">      x</w:t>
+        <w:t xml:space="preserve">      </w:t>
+      </w:r>
+      <w:proofErr w:type="gramStart"/>
+      <w:r>
+        <w:rPr>
+          <w:rFonts w:ascii="Times" w:hAnsi="Times"/>
+          <w:i/>
+        </w:rPr>
+        <w:t>x</w:t>
       </w:r>
       <w:r>
         <w:rPr>
@@ -45856,6 +47027,7 @@
         </w:rPr>
         <w:t>2</w:t>
       </w:r>
+      <w:proofErr w:type="gramEnd"/>
       <w:r>
         <w:rPr>
           <w:rFonts w:ascii="Times" w:hAnsi="Times"/>
@@ -45893,6 +47065,7 @@
         </w:rPr>
         <w:t>(</w:t>
       </w:r>
+      <w:proofErr w:type="gramStart"/>
       <w:r>
         <w:rPr>
           <w:rFonts w:ascii="Times" w:hAnsi="Times"/>
@@ -45900,6 +47073,7 @@
         </w:rPr>
         <w:t>x</w:t>
       </w:r>
+      <w:proofErr w:type="gramEnd"/>
       <w:r>
         <w:rPr>
           <w:rFonts w:ascii="Times" w:hAnsi="Times"/>
@@ -46266,6 +47440,7 @@
           <w:i/>
         </w:rPr>
       </w:pPr>
+      <w:proofErr w:type="gramStart"/>
       <w:r>
         <w:rPr>
           <w:rFonts w:ascii="Times" w:hAnsi="Times"/>
@@ -46280,6 +47455,7 @@
         </w:rPr>
         <w:t>1</w:t>
       </w:r>
+      <w:proofErr w:type="gramEnd"/>
       <w:r>
         <w:rPr>
           <w:rFonts w:ascii="Times" w:hAnsi="Times"/>
@@ -47037,6 +48213,7 @@
               </w:rPr>
               <w:t xml:space="preserve"> y </w:t>
             </w:r>
+            <w:proofErr w:type="spellStart"/>
             <w:r>
               <w:rPr>
                 <w:rFonts w:ascii="Times New Roman" w:hAnsi="Times New Roman" w:cs="Times New Roman"/>
@@ -47045,6 +48222,7 @@
               </w:rPr>
               <w:t>Y</w:t>
             </w:r>
+            <w:proofErr w:type="spellEnd"/>
             <w:r>
               <w:rPr>
                 <w:rFonts w:ascii="Times New Roman" w:hAnsi="Times New Roman" w:cs="Times New Roman"/>
@@ -47119,8 +48297,9 @@
                 <w:sz w:val="18"/>
                 <w:szCs w:val="18"/>
               </w:rPr>
-              <w:t>Código Shutterstock (o URL</w:t>
-            </w:r>
+              <w:t xml:space="preserve">Código </w:t>
+            </w:r>
+            <w:proofErr w:type="spellStart"/>
             <w:r>
               <w:rPr>
                 <w:rFonts w:ascii="Times New Roman" w:hAnsi="Times New Roman" w:cs="Times New Roman"/>
@@ -47129,8 +48308,41 @@
                 <w:sz w:val="18"/>
                 <w:szCs w:val="18"/>
               </w:rPr>
-              <w:t xml:space="preserve"> o la ruta en AulaPlaneta</w:t>
-            </w:r>
+              <w:t>Shutterstock</w:t>
+            </w:r>
+            <w:proofErr w:type="spellEnd"/>
+            <w:r>
+              <w:rPr>
+                <w:rFonts w:ascii="Times New Roman" w:hAnsi="Times New Roman" w:cs="Times New Roman"/>
+                <w:b/>
+                <w:color w:val="000000"/>
+                <w:sz w:val="18"/>
+                <w:szCs w:val="18"/>
+              </w:rPr>
+              <w:t xml:space="preserve"> (o URL</w:t>
+            </w:r>
+            <w:r>
+              <w:rPr>
+                <w:rFonts w:ascii="Times New Roman" w:hAnsi="Times New Roman" w:cs="Times New Roman"/>
+                <w:b/>
+                <w:color w:val="000000"/>
+                <w:sz w:val="18"/>
+                <w:szCs w:val="18"/>
+              </w:rPr>
+              <w:t xml:space="preserve"> o la ruta en </w:t>
+            </w:r>
+            <w:proofErr w:type="spellStart"/>
+            <w:r>
+              <w:rPr>
+                <w:rFonts w:ascii="Times New Roman" w:hAnsi="Times New Roman" w:cs="Times New Roman"/>
+                <w:b/>
+                <w:color w:val="000000"/>
+                <w:sz w:val="18"/>
+                <w:szCs w:val="18"/>
+              </w:rPr>
+              <w:t>AulaPlaneta</w:t>
+            </w:r>
+            <w:proofErr w:type="spellEnd"/>
             <w:r>
               <w:rPr>
                 <w:rFonts w:ascii="Times New Roman" w:hAnsi="Times New Roman" w:cs="Times New Roman"/>
@@ -48694,6 +49906,7 @@
         </w:rPr>
         <w:t xml:space="preserve">Un proyectil es lanzado desde el suelo hacia arriba y su altura en función del tiempo queda descrita mediante la función </w:t>
       </w:r>
+      <w:proofErr w:type="gramStart"/>
       <w:r>
         <w:rPr>
           <w:rFonts w:ascii="Times" w:hAnsi="Times"/>
@@ -48707,6 +49920,7 @@
         </w:rPr>
         <w:t>(</w:t>
       </w:r>
+      <w:proofErr w:type="gramEnd"/>
       <w:r>
         <w:rPr>
           <w:rFonts w:ascii="Times" w:hAnsi="Times"/>
@@ -49386,6 +50600,7 @@
           <w:rFonts w:ascii="Times" w:hAnsi="Times"/>
         </w:rPr>
       </w:pPr>
+      <w:proofErr w:type="gramStart"/>
       <w:r>
         <w:rPr>
           <w:rFonts w:ascii="Times" w:eastAsiaTheme="minorEastAsia" w:hAnsi="Times"/>
@@ -49399,6 +50614,7 @@
         </w:rPr>
         <w:t>(</w:t>
       </w:r>
+      <w:proofErr w:type="gramEnd"/>
       <w:r>
         <w:rPr>
           <w:rFonts w:ascii="Times" w:eastAsiaTheme="minorEastAsia" w:hAnsi="Times"/>
@@ -49450,6 +50666,7 @@
           <w:rFonts w:ascii="Times" w:eastAsiaTheme="minorEastAsia" w:hAnsi="Times"/>
         </w:rPr>
       </w:pPr>
+      <w:proofErr w:type="gramStart"/>
       <w:r>
         <w:rPr>
           <w:rFonts w:ascii="Times" w:eastAsiaTheme="minorEastAsia" w:hAnsi="Times"/>
@@ -49463,6 +50680,7 @@
         </w:rPr>
         <w:t>(</w:t>
       </w:r>
+      <w:proofErr w:type="gramEnd"/>
       <w:r>
         <w:rPr>
           <w:rFonts w:ascii="Times" w:eastAsiaTheme="minorEastAsia" w:hAnsi="Times"/>
@@ -49507,6 +50725,7 @@
           <w:rFonts w:ascii="Times" w:eastAsiaTheme="minorEastAsia" w:hAnsi="Times"/>
         </w:rPr>
       </w:pPr>
+      <w:proofErr w:type="gramStart"/>
       <w:r>
         <w:rPr>
           <w:rFonts w:ascii="Times" w:eastAsiaTheme="minorEastAsia" w:hAnsi="Times"/>
@@ -49520,6 +50739,7 @@
         </w:rPr>
         <w:t>(</w:t>
       </w:r>
+      <w:proofErr w:type="gramEnd"/>
       <w:r>
         <w:rPr>
           <w:rFonts w:ascii="Times" w:eastAsiaTheme="minorEastAsia" w:hAnsi="Times"/>
@@ -49749,6 +50969,7 @@
           <w:rFonts w:ascii="Times" w:hAnsi="Times"/>
         </w:rPr>
       </w:pPr>
+      <w:proofErr w:type="gramStart"/>
       <w:r>
         <w:rPr>
           <w:rFonts w:ascii="Times" w:hAnsi="Times"/>
@@ -49762,6 +50983,7 @@
         </w:rPr>
         <w:t>(</w:t>
       </w:r>
+      <w:proofErr w:type="gramEnd"/>
       <w:r>
         <w:rPr>
           <w:rFonts w:ascii="Times" w:hAnsi="Times"/>
@@ -50884,8 +52106,6 @@
           <w:lang w:val="es-CO" w:eastAsia="es-CO"/>
         </w:rPr>
       </w:pPr>
-      <w:bookmarkStart w:id="0" w:name="_GoBack"/>
-      <w:bookmarkEnd w:id="0"/>
       <w:r>
         <w:rPr>
           <w:rFonts w:ascii="Times New Roman" w:eastAsia="Times New Roman" w:hAnsi="Times New Roman" w:cs="Times New Roman"/>
@@ -52016,11 +53236,19 @@
                 <w:rFonts w:ascii="Times New Roman" w:hAnsi="Times New Roman" w:cs="Times New Roman"/>
               </w:rPr>
             </w:pPr>
-            <w:r>
-              <w:rPr>
-                <w:rFonts w:ascii="Times New Roman" w:hAnsi="Times New Roman" w:cs="Times New Roman"/>
-              </w:rPr>
-              <w:t>Vitutor, Funciones</w:t>
+            <w:proofErr w:type="spellStart"/>
+            <w:r>
+              <w:rPr>
+                <w:rFonts w:ascii="Times New Roman" w:hAnsi="Times New Roman" w:cs="Times New Roman"/>
+              </w:rPr>
+              <w:t>Vitutor</w:t>
+            </w:r>
+            <w:proofErr w:type="spellEnd"/>
+            <w:r>
+              <w:rPr>
+                <w:rFonts w:ascii="Times New Roman" w:hAnsi="Times New Roman" w:cs="Times New Roman"/>
+              </w:rPr>
+              <w:t>, Funciones</w:t>
             </w:r>
           </w:p>
         </w:tc>
@@ -52083,12 +53311,14 @@
                 <w:rFonts w:ascii="Times New Roman" w:hAnsi="Times New Roman" w:cs="Times New Roman"/>
               </w:rPr>
             </w:pPr>
+            <w:proofErr w:type="spellStart"/>
             <w:r>
               <w:rPr>
                 <w:rFonts w:ascii="Times New Roman" w:hAnsi="Times New Roman" w:cs="Times New Roman"/>
               </w:rPr>
               <w:t>Khanacademy</w:t>
             </w:r>
+            <w:proofErr w:type="spellEnd"/>
           </w:p>
         </w:tc>
         <w:tc>
@@ -52338,7 +53568,7 @@
         <w:rStyle w:val="Nmerodepgina"/>
         <w:noProof/>
       </w:rPr>
-      <w:t>1</w:t>
+      <w:t>21</w:t>
     </w:r>
     <w:r>
       <w:rPr>
@@ -55423,7 +56653,7 @@
 </file>
 
 <file path=customXml/itemProps1.xml><?xml version="1.0" encoding="utf-8"?>
-<ds:datastoreItem xmlns:ds="http://schemas.openxmlformats.org/officeDocument/2006/customXml" ds:itemID="{55BE3FB8-3BFF-4B86-A218-4783F45543F6}">
+<ds:datastoreItem xmlns:ds="http://schemas.openxmlformats.org/officeDocument/2006/customXml" ds:itemID="{17088EC7-02CF-4B43-81B0-D25E924E7720}">
   <ds:schemaRefs>
     <ds:schemaRef ds:uri="http://schemas.openxmlformats.org/officeDocument/2006/bibliography"/>
   </ds:schemaRefs>

</xml_diff>